<commit_message>
refined Report Generator update template
</commit_message>
<xml_diff>
--- a/modules/templates/template.docx
+++ b/modules/templates/template.docx
@@ -4,24 +4,543 @@
   <w:body>
     <w:p>
       <w:pPr>
-        <w:pStyle w:val="BulletCustomNormal"/>
-        <w:numPr>
-          <w:ilvl w:val="0"/>
-          <w:numId w:val="0"/>
-        </w:numPr>
-        <w:rPr>
-          <w:lang w:val="en-US"/>
-        </w:rPr>
+        <w:pStyle w:val="BoldItalic"/>
       </w:pPr>
     </w:p>
     <w:sectPr>
+      <w:headerReference w:type="even" r:id="rId8"/>
+      <w:headerReference w:type="default" r:id="rId9"/>
+      <w:footerReference w:type="even" r:id="rId10"/>
+      <w:footerReference w:type="default" r:id="rId11"/>
+      <w:headerReference w:type="first" r:id="rId12"/>
+      <w:footerReference w:type="first" r:id="rId13"/>
       <w:pgSz w:w="11906" w:h="16838"/>
-      <w:pgMar w:top="1440" w:right="1440" w:bottom="1440" w:left="1440" w:header="708" w:footer="708" w:gutter="0"/>
+      <w:pgMar w:top="1440" w:right="1274" w:bottom="1440" w:left="1440" w:header="567" w:footer="567" w:gutter="0"/>
       <w:cols w:space="708"/>
       <w:docGrid w:linePitch="360"/>
     </w:sectPr>
   </w:body>
 </w:document>
+</file>
+
+<file path=word/endnotes.xml><?xml version="1.0" encoding="utf-8"?>
+<w:endnotes xmlns:wpc="http://schemas.microsoft.com/office/word/2010/wordprocessingCanvas" xmlns:cx="http://schemas.microsoft.com/office/drawing/2014/chartex" xmlns:cx1="http://schemas.microsoft.com/office/drawing/2015/9/8/chartex" xmlns:cx2="http://schemas.microsoft.com/office/drawing/2015/10/21/chartex" xmlns:cx3="http://schemas.microsoft.com/office/drawing/2016/5/9/chartex" xmlns:cx4="http://schemas.microsoft.com/office/drawing/2016/5/10/chartex" xmlns:cx5="http://schemas.microsoft.com/office/drawing/2016/5/11/chartex" xmlns:cx6="http://schemas.microsoft.com/office/drawing/2016/5/12/chartex" xmlns:cx7="http://schemas.microsoft.com/office/drawing/2016/5/13/chartex" xmlns:cx8="http://schemas.microsoft.com/office/drawing/2016/5/14/chartex" xmlns:mc="http://schemas.openxmlformats.org/markup-compatibility/2006" xmlns:aink="http://schemas.microsoft.com/office/drawing/2016/ink" xmlns:am3d="http://schemas.microsoft.com/office/drawing/2017/model3d" xmlns:o="urn:schemas-microsoft-com:office:office" xmlns:r="http://schemas.openxmlformats.org/officeDocument/2006/relationships" xmlns:m="http://schemas.openxmlformats.org/officeDocument/2006/math" xmlns:v="urn:schemas-microsoft-com:vml" xmlns:wp14="http://schemas.microsoft.com/office/word/2010/wordprocessingDrawing" xmlns:wp="http://schemas.openxmlformats.org/drawingml/2006/wordprocessingDrawing" xmlns:w10="urn:schemas-microsoft-com:office:word" xmlns:w="http://schemas.openxmlformats.org/wordprocessingml/2006/main" xmlns:w14="http://schemas.microsoft.com/office/word/2010/wordml" xmlns:w15="http://schemas.microsoft.com/office/word/2012/wordml" xmlns:w16cex="http://schemas.microsoft.com/office/word/2018/wordml/cex" xmlns:w16cid="http://schemas.microsoft.com/office/word/2016/wordml/cid" xmlns:w16="http://schemas.microsoft.com/office/word/2018/wordml" xmlns:w16se="http://schemas.microsoft.com/office/word/2015/wordml/symex" xmlns:wpg="http://schemas.microsoft.com/office/word/2010/wordprocessingGroup" xmlns:wpi="http://schemas.microsoft.com/office/word/2010/wordprocessingInk" xmlns:wne="http://schemas.microsoft.com/office/word/2006/wordml" xmlns:wps="http://schemas.microsoft.com/office/word/2010/wordprocessingShape" mc:Ignorable="w14 w15 w16se w16cid w16 w16cex wp14">
+  <w:endnote w:type="separator" w:id="-1">
+    <w:p>
+      <w:r>
+        <w:separator/>
+      </w:r>
+    </w:p>
+  </w:endnote>
+  <w:endnote w:type="continuationSeparator" w:id="0">
+    <w:p>
+      <w:r>
+        <w:continuationSeparator/>
+      </w:r>
+    </w:p>
+  </w:endnote>
+</w:endnotes>
+</file>
+
+<file path=word/footer1.xml><?xml version="1.0" encoding="utf-8"?>
+<w:ftr xmlns:wpc="http://schemas.microsoft.com/office/word/2010/wordprocessingCanvas" xmlns:cx="http://schemas.microsoft.com/office/drawing/2014/chartex" xmlns:cx1="http://schemas.microsoft.com/office/drawing/2015/9/8/chartex" xmlns:cx2="http://schemas.microsoft.com/office/drawing/2015/10/21/chartex" xmlns:cx3="http://schemas.microsoft.com/office/drawing/2016/5/9/chartex" xmlns:cx4="http://schemas.microsoft.com/office/drawing/2016/5/10/chartex" xmlns:cx5="http://schemas.microsoft.com/office/drawing/2016/5/11/chartex" xmlns:cx6="http://schemas.microsoft.com/office/drawing/2016/5/12/chartex" xmlns:cx7="http://schemas.microsoft.com/office/drawing/2016/5/13/chartex" xmlns:cx8="http://schemas.microsoft.com/office/drawing/2016/5/14/chartex" xmlns:mc="http://schemas.openxmlformats.org/markup-compatibility/2006" xmlns:aink="http://schemas.microsoft.com/office/drawing/2016/ink" xmlns:am3d="http://schemas.microsoft.com/office/drawing/2017/model3d" xmlns:o="urn:schemas-microsoft-com:office:office" xmlns:r="http://schemas.openxmlformats.org/officeDocument/2006/relationships" xmlns:m="http://schemas.openxmlformats.org/officeDocument/2006/math" xmlns:v="urn:schemas-microsoft-com:vml" xmlns:wp14="http://schemas.microsoft.com/office/word/2010/wordprocessingDrawing" xmlns:wp="http://schemas.openxmlformats.org/drawingml/2006/wordprocessingDrawing" xmlns:w10="urn:schemas-microsoft-com:office:word" xmlns:w="http://schemas.openxmlformats.org/wordprocessingml/2006/main" xmlns:w14="http://schemas.microsoft.com/office/word/2010/wordml" xmlns:w15="http://schemas.microsoft.com/office/word/2012/wordml" xmlns:w16cex="http://schemas.microsoft.com/office/word/2018/wordml/cex" xmlns:w16cid="http://schemas.microsoft.com/office/word/2016/wordml/cid" xmlns:w16="http://schemas.microsoft.com/office/word/2018/wordml" xmlns:w16se="http://schemas.microsoft.com/office/word/2015/wordml/symex" xmlns:wpg="http://schemas.microsoft.com/office/word/2010/wordprocessingGroup" xmlns:wpi="http://schemas.microsoft.com/office/word/2010/wordprocessingInk" xmlns:wne="http://schemas.microsoft.com/office/word/2006/wordml" xmlns:wps="http://schemas.microsoft.com/office/word/2010/wordprocessingShape" mc:Ignorable="w14 w15 w16se w16cid w16 w16cex wp14">
+  <w:p>
+    <w:pPr>
+      <w:pStyle w:val="Footer"/>
+    </w:pPr>
+  </w:p>
+</w:ftr>
+</file>
+
+<file path=word/footer2.xml><?xml version="1.0" encoding="utf-8"?>
+<w:ftr xmlns:wpc="http://schemas.microsoft.com/office/word/2010/wordprocessingCanvas" xmlns:cx="http://schemas.microsoft.com/office/drawing/2014/chartex" xmlns:cx1="http://schemas.microsoft.com/office/drawing/2015/9/8/chartex" xmlns:cx2="http://schemas.microsoft.com/office/drawing/2015/10/21/chartex" xmlns:cx3="http://schemas.microsoft.com/office/drawing/2016/5/9/chartex" xmlns:cx4="http://schemas.microsoft.com/office/drawing/2016/5/10/chartex" xmlns:cx5="http://schemas.microsoft.com/office/drawing/2016/5/11/chartex" xmlns:cx6="http://schemas.microsoft.com/office/drawing/2016/5/12/chartex" xmlns:cx7="http://schemas.microsoft.com/office/drawing/2016/5/13/chartex" xmlns:cx8="http://schemas.microsoft.com/office/drawing/2016/5/14/chartex" xmlns:mc="http://schemas.openxmlformats.org/markup-compatibility/2006" xmlns:aink="http://schemas.microsoft.com/office/drawing/2016/ink" xmlns:am3d="http://schemas.microsoft.com/office/drawing/2017/model3d" xmlns:o="urn:schemas-microsoft-com:office:office" xmlns:r="http://schemas.openxmlformats.org/officeDocument/2006/relationships" xmlns:m="http://schemas.openxmlformats.org/officeDocument/2006/math" xmlns:v="urn:schemas-microsoft-com:vml" xmlns:wp14="http://schemas.microsoft.com/office/word/2010/wordprocessingDrawing" xmlns:wp="http://schemas.openxmlformats.org/drawingml/2006/wordprocessingDrawing" xmlns:w10="urn:schemas-microsoft-com:office:word" xmlns:w="http://schemas.openxmlformats.org/wordprocessingml/2006/main" xmlns:w14="http://schemas.microsoft.com/office/word/2010/wordml" xmlns:w15="http://schemas.microsoft.com/office/word/2012/wordml" xmlns:w16cex="http://schemas.microsoft.com/office/word/2018/wordml/cex" xmlns:w16cid="http://schemas.microsoft.com/office/word/2016/wordml/cid" xmlns:w16="http://schemas.microsoft.com/office/word/2018/wordml" xmlns:w16se="http://schemas.microsoft.com/office/word/2015/wordml/symex" xmlns:wpg="http://schemas.microsoft.com/office/word/2010/wordprocessingGroup" xmlns:wpi="http://schemas.microsoft.com/office/word/2010/wordprocessingInk" xmlns:wne="http://schemas.microsoft.com/office/word/2006/wordml" xmlns:wps="http://schemas.microsoft.com/office/word/2010/wordprocessingShape" mc:Ignorable="w14 w15 w16se w16cid w16 w16cex wp14">
+  <w:p>
+    <w:pPr>
+      <w:ind w:left="-284"/>
+      <w:jc w:val="both"/>
+      <w:rPr>
+        <w:sz w:val="22"/>
+        <w:szCs w:val="22"/>
+      </w:rPr>
+    </w:pPr>
+    <w:r>
+      <w:rPr>
+        <w:sz w:val="22"/>
+        <w:szCs w:val="22"/>
+      </w:rPr>
+      <w:t>Analyzed by: __</w:t>
+    </w:r>
+    <w:r>
+      <w:rPr>
+        <w:sz w:val="22"/>
+        <w:szCs w:val="22"/>
+      </w:rPr>
+      <w:softHyphen/>
+    </w:r>
+    <w:r>
+      <w:rPr>
+        <w:sz w:val="22"/>
+        <w:szCs w:val="22"/>
+      </w:rPr>
+      <w:softHyphen/>
+    </w:r>
+    <w:r>
+      <w:rPr>
+        <w:sz w:val="22"/>
+        <w:szCs w:val="22"/>
+      </w:rPr>
+      <w:softHyphen/>
+    </w:r>
+    <w:r>
+      <w:rPr>
+        <w:sz w:val="22"/>
+        <w:szCs w:val="22"/>
+      </w:rPr>
+      <w:softHyphen/>
+      <w:t xml:space="preserve">_______________ Date: </w:t>
+    </w:r>
+    <w:r>
+      <w:rPr>
+        <w:sz w:val="22"/>
+        <w:szCs w:val="22"/>
+        <w:u w:val="single"/>
+        <w:lang w:val="en-PK"/>
+      </w:rPr>
+      <w:t xml:space="preserve">                    </w:t>
+    </w:r>
+    <w:r>
+      <w:rPr>
+        <w:sz w:val="22"/>
+        <w:szCs w:val="22"/>
+      </w:rPr>
+      <w:t xml:space="preserve"> Reviewed by: __________________ </w:t>
+    </w:r>
+    <w:proofErr w:type="gramStart"/>
+    <w:r>
+      <w:rPr>
+        <w:sz w:val="22"/>
+        <w:szCs w:val="22"/>
+      </w:rPr>
+      <w:t>Date:</w:t>
+    </w:r>
+    <w:r>
+      <w:rPr>
+        <w:sz w:val="22"/>
+        <w:szCs w:val="22"/>
+        <w:lang w:val="en-PK"/>
+      </w:rPr>
+      <w:t>_</w:t>
+    </w:r>
+    <w:proofErr w:type="gramEnd"/>
+    <w:r>
+      <w:rPr>
+        <w:sz w:val="22"/>
+        <w:szCs w:val="22"/>
+        <w:lang w:val="en-PK"/>
+      </w:rPr>
+      <w:t>__________</w:t>
+    </w:r>
+    <w:r>
+      <w:rPr>
+        <w:sz w:val="22"/>
+        <w:szCs w:val="22"/>
+      </w:rPr>
+      <w:t xml:space="preserve">   </w:t>
+    </w:r>
+  </w:p>
+  <w:p>
+    <w:pPr>
+      <w:rPr>
+        <w:sz w:val="22"/>
+        <w:szCs w:val="22"/>
+      </w:rPr>
+    </w:pPr>
+    <w:r>
+      <w:rPr>
+        <w:b/>
+        <w:sz w:val="22"/>
+        <w:szCs w:val="22"/>
+      </w:rPr>
+      <w:t xml:space="preserve">  </w:t>
+    </w:r>
+    <w:r>
+      <w:rPr>
+        <w:b/>
+        <w:sz w:val="22"/>
+        <w:szCs w:val="22"/>
+        <w:lang w:val="en-PK"/>
+      </w:rPr>
+      <w:t xml:space="preserve">                     </w:t>
+    </w:r>
+    <w:r>
+      <w:rPr>
+        <w:b/>
+        <w:sz w:val="22"/>
+        <w:szCs w:val="22"/>
+      </w:rPr>
+      <w:t>FTM-</w:t>
+    </w:r>
+    <w:r>
+      <w:rPr>
+        <w:b/>
+        <w:sz w:val="22"/>
+        <w:szCs w:val="22"/>
+        <w:lang w:val="en-PK"/>
+      </w:rPr>
+      <w:t>10</w:t>
+    </w:r>
+    <w:r>
+      <w:rPr>
+        <w:b/>
+        <w:sz w:val="22"/>
+        <w:szCs w:val="22"/>
+      </w:rPr>
+      <w:t xml:space="preserve">-FS </w:t>
+    </w:r>
+    <w:r>
+      <w:rPr>
+        <w:b/>
+        <w:sz w:val="22"/>
+        <w:szCs w:val="22"/>
+      </w:rPr>
+      <w:tab/>
+    </w:r>
+    <w:r>
+      <w:rPr>
+        <w:b/>
+        <w:sz w:val="22"/>
+        <w:szCs w:val="22"/>
+      </w:rPr>
+      <w:tab/>
+    </w:r>
+    <w:r>
+      <w:rPr>
+        <w:b/>
+        <w:sz w:val="22"/>
+        <w:szCs w:val="22"/>
+      </w:rPr>
+      <w:tab/>
+      <w:t xml:space="preserve">                            </w:t>
+    </w:r>
+    <w:r>
+      <w:rPr>
+        <w:b/>
+        <w:sz w:val="22"/>
+        <w:szCs w:val="22"/>
+        <w:lang w:val="en-PK"/>
+      </w:rPr>
+      <w:t xml:space="preserve"> </w:t>
+    </w:r>
+    <w:r>
+      <w:rPr>
+        <w:b/>
+        <w:sz w:val="22"/>
+        <w:szCs w:val="22"/>
+      </w:rPr>
+      <w:t>FTM-</w:t>
+    </w:r>
+    <w:r>
+      <w:rPr>
+        <w:b/>
+        <w:sz w:val="22"/>
+        <w:szCs w:val="22"/>
+        <w:lang w:val="en-PK"/>
+      </w:rPr>
+      <w:t>3</w:t>
+    </w:r>
+    <w:r>
+      <w:rPr>
+        <w:b/>
+        <w:sz w:val="22"/>
+        <w:szCs w:val="22"/>
+      </w:rPr>
+      <w:t>8</w:t>
+    </w:r>
+    <w:r>
+      <w:rPr>
+        <w:b/>
+        <w:sz w:val="22"/>
+        <w:szCs w:val="22"/>
+      </w:rPr>
+      <w:t xml:space="preserve">-FS </w:t>
+    </w:r>
+  </w:p>
+  <w:p>
+    <w:pPr>
+      <w:pStyle w:val="Heading1"/>
+      <w:spacing w:line="360" w:lineRule="auto"/>
+      <w:jc w:val="left"/>
+      <w:rPr>
+        <w:rFonts w:ascii="Times New Roman" w:hAnsi="Times New Roman"/>
+        <w:sz w:val="22"/>
+        <w:szCs w:val="22"/>
+        <w:u w:val="none"/>
+      </w:rPr>
+    </w:pPr>
+    <w:r>
+      <w:rPr>
+        <w:rFonts w:ascii="Times New Roman" w:hAnsi="Times New Roman"/>
+        <w:sz w:val="22"/>
+        <w:szCs w:val="22"/>
+        <w:u w:val="none"/>
+      </w:rPr>
+      <w:t xml:space="preserve">       </w:t>
+    </w:r>
+    <w:r>
+      <w:rPr>
+        <w:rFonts w:ascii="Times New Roman" w:hAnsi="Times New Roman"/>
+        <w:sz w:val="22"/>
+        <w:szCs w:val="22"/>
+        <w:u w:val="none"/>
+      </w:rPr>
+      <w:tab/>
+    </w:r>
+    <w:r>
+      <w:rPr>
+        <w:rFonts w:ascii="Times New Roman" w:hAnsi="Times New Roman"/>
+        <w:sz w:val="22"/>
+        <w:szCs w:val="22"/>
+        <w:u w:val="none"/>
+      </w:rPr>
+      <w:tab/>
+    </w:r>
+    <w:r>
+      <w:rPr>
+        <w:rFonts w:ascii="Times New Roman" w:hAnsi="Times New Roman"/>
+        <w:sz w:val="22"/>
+        <w:szCs w:val="22"/>
+        <w:u w:val="none"/>
+      </w:rPr>
+      <w:tab/>
+    </w:r>
+    <w:r>
+      <w:rPr>
+        <w:rFonts w:ascii="Times New Roman" w:hAnsi="Times New Roman"/>
+        <w:sz w:val="22"/>
+        <w:szCs w:val="22"/>
+        <w:u w:val="none"/>
+      </w:rPr>
+      <w:tab/>
+    </w:r>
+    <w:r>
+      <w:rPr>
+        <w:rFonts w:ascii="Times New Roman" w:hAnsi="Times New Roman"/>
+        <w:sz w:val="22"/>
+        <w:szCs w:val="22"/>
+        <w:u w:val="none"/>
+      </w:rPr>
+      <w:tab/>
+    </w:r>
+    <w:r>
+      <w:rPr>
+        <w:rFonts w:ascii="Times New Roman" w:hAnsi="Times New Roman"/>
+        <w:sz w:val="22"/>
+        <w:szCs w:val="22"/>
+        <w:u w:val="none"/>
+      </w:rPr>
+      <w:tab/>
+    </w:r>
+    <w:r>
+      <w:rPr>
+        <w:rFonts w:ascii="Times New Roman" w:hAnsi="Times New Roman"/>
+        <w:sz w:val="22"/>
+        <w:szCs w:val="22"/>
+        <w:u w:val="none"/>
+      </w:rPr>
+      <w:tab/>
+    </w:r>
+    <w:r>
+      <w:rPr>
+        <w:rFonts w:ascii="Times New Roman" w:hAnsi="Times New Roman"/>
+        <w:sz w:val="22"/>
+        <w:szCs w:val="22"/>
+        <w:u w:val="none"/>
+      </w:rPr>
+      <w:tab/>
+      <w:t xml:space="preserve">       </w:t>
+    </w:r>
+  </w:p>
+  <w:p>
+    <w:pPr>
+      <w:pStyle w:val="Footer"/>
+      <w:spacing w:line="360" w:lineRule="auto"/>
+      <w:ind w:left="-284"/>
+      <w:rPr>
+        <w:sz w:val="22"/>
+        <w:szCs w:val="22"/>
+      </w:rPr>
+    </w:pPr>
+    <w:r>
+      <w:rPr>
+        <w:sz w:val="22"/>
+        <w:szCs w:val="22"/>
+      </w:rPr>
+      <w:t xml:space="preserve">Date of Dispatch: ____________                                                                     </w:t>
+    </w:r>
+  </w:p>
+  <w:p>
+    <w:pPr>
+      <w:pStyle w:val="Footer"/>
+      <w:tabs>
+        <w:tab w:val="left" w:pos="3975"/>
+        <w:tab w:val="center" w:pos="4725"/>
+      </w:tabs>
+      <w:jc w:val="center"/>
+      <w:rPr>
+        <w:sz w:val="20"/>
+        <w:szCs w:val="20"/>
+      </w:rPr>
+    </w:pPr>
+    <w:r>
+      <w:rPr>
+        <w:sz w:val="20"/>
+        <w:szCs w:val="20"/>
+      </w:rPr>
+      <w:t xml:space="preserve">Page </w:t>
+    </w:r>
+    <w:r>
+      <w:rPr>
+        <w:sz w:val="20"/>
+        <w:szCs w:val="20"/>
+      </w:rPr>
+      <w:fldChar w:fldCharType="begin"/>
+    </w:r>
+    <w:r>
+      <w:rPr>
+        <w:sz w:val="20"/>
+        <w:szCs w:val="20"/>
+      </w:rPr>
+      <w:instrText xml:space="preserve"> PAGE </w:instrText>
+    </w:r>
+    <w:r>
+      <w:rPr>
+        <w:sz w:val="20"/>
+        <w:szCs w:val="20"/>
+      </w:rPr>
+      <w:fldChar w:fldCharType="separate"/>
+    </w:r>
+    <w:r>
+      <w:rPr>
+        <w:sz w:val="20"/>
+        <w:szCs w:val="20"/>
+      </w:rPr>
+      <w:t>1</w:t>
+    </w:r>
+    <w:r>
+      <w:rPr>
+        <w:sz w:val="20"/>
+        <w:szCs w:val="20"/>
+      </w:rPr>
+      <w:fldChar w:fldCharType="end"/>
+    </w:r>
+    <w:r>
+      <w:rPr>
+        <w:sz w:val="20"/>
+        <w:szCs w:val="20"/>
+      </w:rPr>
+      <w:t xml:space="preserve"> of </w:t>
+    </w:r>
+    <w:r>
+      <w:rPr>
+        <w:sz w:val="20"/>
+        <w:szCs w:val="20"/>
+      </w:rPr>
+      <w:fldChar w:fldCharType="begin"/>
+    </w:r>
+    <w:r>
+      <w:rPr>
+        <w:sz w:val="20"/>
+        <w:szCs w:val="20"/>
+      </w:rPr>
+      <w:instrText xml:space="preserve"> NUMPAGES </w:instrText>
+    </w:r>
+    <w:r>
+      <w:rPr>
+        <w:sz w:val="20"/>
+        <w:szCs w:val="20"/>
+      </w:rPr>
+      <w:fldChar w:fldCharType="separate"/>
+    </w:r>
+    <w:r>
+      <w:rPr>
+        <w:sz w:val="20"/>
+        <w:szCs w:val="20"/>
+      </w:rPr>
+      <w:t>2</w:t>
+    </w:r>
+    <w:r>
+      <w:rPr>
+        <w:sz w:val="20"/>
+        <w:szCs w:val="20"/>
+      </w:rPr>
+      <w:fldChar w:fldCharType="end"/>
+    </w:r>
+  </w:p>
+  <w:p>
+    <w:pPr>
+      <w:pStyle w:val="Footer"/>
+    </w:pPr>
+  </w:p>
+</w:ftr>
+</file>
+
+<file path=word/footer3.xml><?xml version="1.0" encoding="utf-8"?>
+<w:ftr xmlns:wpc="http://schemas.microsoft.com/office/word/2010/wordprocessingCanvas" xmlns:cx="http://schemas.microsoft.com/office/drawing/2014/chartex" xmlns:cx1="http://schemas.microsoft.com/office/drawing/2015/9/8/chartex" xmlns:cx2="http://schemas.microsoft.com/office/drawing/2015/10/21/chartex" xmlns:cx3="http://schemas.microsoft.com/office/drawing/2016/5/9/chartex" xmlns:cx4="http://schemas.microsoft.com/office/drawing/2016/5/10/chartex" xmlns:cx5="http://schemas.microsoft.com/office/drawing/2016/5/11/chartex" xmlns:cx6="http://schemas.microsoft.com/office/drawing/2016/5/12/chartex" xmlns:cx7="http://schemas.microsoft.com/office/drawing/2016/5/13/chartex" xmlns:cx8="http://schemas.microsoft.com/office/drawing/2016/5/14/chartex" xmlns:mc="http://schemas.openxmlformats.org/markup-compatibility/2006" xmlns:aink="http://schemas.microsoft.com/office/drawing/2016/ink" xmlns:am3d="http://schemas.microsoft.com/office/drawing/2017/model3d" xmlns:o="urn:schemas-microsoft-com:office:office" xmlns:r="http://schemas.openxmlformats.org/officeDocument/2006/relationships" xmlns:m="http://schemas.openxmlformats.org/officeDocument/2006/math" xmlns:v="urn:schemas-microsoft-com:vml" xmlns:wp14="http://schemas.microsoft.com/office/word/2010/wordprocessingDrawing" xmlns:wp="http://schemas.openxmlformats.org/drawingml/2006/wordprocessingDrawing" xmlns:w10="urn:schemas-microsoft-com:office:word" xmlns:w="http://schemas.openxmlformats.org/wordprocessingml/2006/main" xmlns:w14="http://schemas.microsoft.com/office/word/2010/wordml" xmlns:w15="http://schemas.microsoft.com/office/word/2012/wordml" xmlns:w16cex="http://schemas.microsoft.com/office/word/2018/wordml/cex" xmlns:w16cid="http://schemas.microsoft.com/office/word/2016/wordml/cid" xmlns:w16="http://schemas.microsoft.com/office/word/2018/wordml" xmlns:w16se="http://schemas.microsoft.com/office/word/2015/wordml/symex" xmlns:wpg="http://schemas.microsoft.com/office/word/2010/wordprocessingGroup" xmlns:wpi="http://schemas.microsoft.com/office/word/2010/wordprocessingInk" xmlns:wne="http://schemas.microsoft.com/office/word/2006/wordml" xmlns:wps="http://schemas.microsoft.com/office/word/2010/wordprocessingShape" mc:Ignorable="w14 w15 w16se w16cid w16 w16cex wp14">
+  <w:p>
+    <w:pPr>
+      <w:pStyle w:val="Footer"/>
+    </w:pPr>
+  </w:p>
+</w:ftr>
+</file>
+
+<file path=word/footnotes.xml><?xml version="1.0" encoding="utf-8"?>
+<w:footnotes xmlns:wpc="http://schemas.microsoft.com/office/word/2010/wordprocessingCanvas" xmlns:cx="http://schemas.microsoft.com/office/drawing/2014/chartex" xmlns:cx1="http://schemas.microsoft.com/office/drawing/2015/9/8/chartex" xmlns:cx2="http://schemas.microsoft.com/office/drawing/2015/10/21/chartex" xmlns:cx3="http://schemas.microsoft.com/office/drawing/2016/5/9/chartex" xmlns:cx4="http://schemas.microsoft.com/office/drawing/2016/5/10/chartex" xmlns:cx5="http://schemas.microsoft.com/office/drawing/2016/5/11/chartex" xmlns:cx6="http://schemas.microsoft.com/office/drawing/2016/5/12/chartex" xmlns:cx7="http://schemas.microsoft.com/office/drawing/2016/5/13/chartex" xmlns:cx8="http://schemas.microsoft.com/office/drawing/2016/5/14/chartex" xmlns:mc="http://schemas.openxmlformats.org/markup-compatibility/2006" xmlns:aink="http://schemas.microsoft.com/office/drawing/2016/ink" xmlns:am3d="http://schemas.microsoft.com/office/drawing/2017/model3d" xmlns:o="urn:schemas-microsoft-com:office:office" xmlns:r="http://schemas.openxmlformats.org/officeDocument/2006/relationships" xmlns:m="http://schemas.openxmlformats.org/officeDocument/2006/math" xmlns:v="urn:schemas-microsoft-com:vml" xmlns:wp14="http://schemas.microsoft.com/office/word/2010/wordprocessingDrawing" xmlns:wp="http://schemas.openxmlformats.org/drawingml/2006/wordprocessingDrawing" xmlns:w10="urn:schemas-microsoft-com:office:word" xmlns:w="http://schemas.openxmlformats.org/wordprocessingml/2006/main" xmlns:w14="http://schemas.microsoft.com/office/word/2010/wordml" xmlns:w15="http://schemas.microsoft.com/office/word/2012/wordml" xmlns:w16cex="http://schemas.microsoft.com/office/word/2018/wordml/cex" xmlns:w16cid="http://schemas.microsoft.com/office/word/2016/wordml/cid" xmlns:w16="http://schemas.microsoft.com/office/word/2018/wordml" xmlns:w16se="http://schemas.microsoft.com/office/word/2015/wordml/symex" xmlns:wpg="http://schemas.microsoft.com/office/word/2010/wordprocessingGroup" xmlns:wpi="http://schemas.microsoft.com/office/word/2010/wordprocessingInk" xmlns:wne="http://schemas.microsoft.com/office/word/2006/wordml" xmlns:wps="http://schemas.microsoft.com/office/word/2010/wordprocessingShape" mc:Ignorable="w14 w15 w16se w16cid w16 w16cex wp14">
+  <w:footnote w:type="separator" w:id="-1">
+    <w:p>
+      <w:r>
+        <w:separator/>
+      </w:r>
+    </w:p>
+  </w:footnote>
+  <w:footnote w:type="continuationSeparator" w:id="0">
+    <w:p>
+      <w:r>
+        <w:continuationSeparator/>
+      </w:r>
+    </w:p>
+  </w:footnote>
+</w:footnotes>
+</file>
+
+<file path=word/header1.xml><?xml version="1.0" encoding="utf-8"?>
+<w:hdr xmlns:wpc="http://schemas.microsoft.com/office/word/2010/wordprocessingCanvas" xmlns:cx="http://schemas.microsoft.com/office/drawing/2014/chartex" xmlns:cx1="http://schemas.microsoft.com/office/drawing/2015/9/8/chartex" xmlns:cx2="http://schemas.microsoft.com/office/drawing/2015/10/21/chartex" xmlns:cx3="http://schemas.microsoft.com/office/drawing/2016/5/9/chartex" xmlns:cx4="http://schemas.microsoft.com/office/drawing/2016/5/10/chartex" xmlns:cx5="http://schemas.microsoft.com/office/drawing/2016/5/11/chartex" xmlns:cx6="http://schemas.microsoft.com/office/drawing/2016/5/12/chartex" xmlns:cx7="http://schemas.microsoft.com/office/drawing/2016/5/13/chartex" xmlns:cx8="http://schemas.microsoft.com/office/drawing/2016/5/14/chartex" xmlns:mc="http://schemas.openxmlformats.org/markup-compatibility/2006" xmlns:aink="http://schemas.microsoft.com/office/drawing/2016/ink" xmlns:am3d="http://schemas.microsoft.com/office/drawing/2017/model3d" xmlns:o="urn:schemas-microsoft-com:office:office" xmlns:r="http://schemas.openxmlformats.org/officeDocument/2006/relationships" xmlns:m="http://schemas.openxmlformats.org/officeDocument/2006/math" xmlns:v="urn:schemas-microsoft-com:vml" xmlns:wp14="http://schemas.microsoft.com/office/word/2010/wordprocessingDrawing" xmlns:wp="http://schemas.openxmlformats.org/drawingml/2006/wordprocessingDrawing" xmlns:w10="urn:schemas-microsoft-com:office:word" xmlns:w="http://schemas.openxmlformats.org/wordprocessingml/2006/main" xmlns:w14="http://schemas.microsoft.com/office/word/2010/wordml" xmlns:w15="http://schemas.microsoft.com/office/word/2012/wordml" xmlns:w16cex="http://schemas.microsoft.com/office/word/2018/wordml/cex" xmlns:w16cid="http://schemas.microsoft.com/office/word/2016/wordml/cid" xmlns:w16="http://schemas.microsoft.com/office/word/2018/wordml" xmlns:w16se="http://schemas.microsoft.com/office/word/2015/wordml/symex" xmlns:wpg="http://schemas.microsoft.com/office/word/2010/wordprocessingGroup" xmlns:wpi="http://schemas.microsoft.com/office/word/2010/wordprocessingInk" xmlns:wne="http://schemas.microsoft.com/office/word/2006/wordml" xmlns:wps="http://schemas.microsoft.com/office/word/2010/wordprocessingShape" mc:Ignorable="w14 w15 w16se w16cid w16 w16cex wp14">
+  <w:p>
+    <w:pPr>
+      <w:pStyle w:val="Header"/>
+    </w:pPr>
+  </w:p>
+</w:hdr>
+</file>
+
+<file path=word/header2.xml><?xml version="1.0" encoding="utf-8"?>
+<w:hdr xmlns:wpc="http://schemas.microsoft.com/office/word/2010/wordprocessingCanvas" xmlns:cx="http://schemas.microsoft.com/office/drawing/2014/chartex" xmlns:cx1="http://schemas.microsoft.com/office/drawing/2015/9/8/chartex" xmlns:cx2="http://schemas.microsoft.com/office/drawing/2015/10/21/chartex" xmlns:cx3="http://schemas.microsoft.com/office/drawing/2016/5/9/chartex" xmlns:cx4="http://schemas.microsoft.com/office/drawing/2016/5/10/chartex" xmlns:cx5="http://schemas.microsoft.com/office/drawing/2016/5/11/chartex" xmlns:cx6="http://schemas.microsoft.com/office/drawing/2016/5/12/chartex" xmlns:cx7="http://schemas.microsoft.com/office/drawing/2016/5/13/chartex" xmlns:cx8="http://schemas.microsoft.com/office/drawing/2016/5/14/chartex" xmlns:mc="http://schemas.openxmlformats.org/markup-compatibility/2006" xmlns:aink="http://schemas.microsoft.com/office/drawing/2016/ink" xmlns:am3d="http://schemas.microsoft.com/office/drawing/2017/model3d" xmlns:o="urn:schemas-microsoft-com:office:office" xmlns:r="http://schemas.openxmlformats.org/officeDocument/2006/relationships" xmlns:m="http://schemas.openxmlformats.org/officeDocument/2006/math" xmlns:v="urn:schemas-microsoft-com:vml" xmlns:wp14="http://schemas.microsoft.com/office/word/2010/wordprocessingDrawing" xmlns:wp="http://schemas.openxmlformats.org/drawingml/2006/wordprocessingDrawing" xmlns:w10="urn:schemas-microsoft-com:office:word" xmlns:w="http://schemas.openxmlformats.org/wordprocessingml/2006/main" xmlns:w14="http://schemas.microsoft.com/office/word/2010/wordml" xmlns:w15="http://schemas.microsoft.com/office/word/2012/wordml" xmlns:w16cex="http://schemas.microsoft.com/office/word/2018/wordml/cex" xmlns:w16cid="http://schemas.microsoft.com/office/word/2016/wordml/cid" xmlns:w16="http://schemas.microsoft.com/office/word/2018/wordml" xmlns:w16se="http://schemas.microsoft.com/office/word/2015/wordml/symex" xmlns:wpg="http://schemas.microsoft.com/office/word/2010/wordprocessingGroup" xmlns:wpi="http://schemas.microsoft.com/office/word/2010/wordprocessingInk" xmlns:wne="http://schemas.microsoft.com/office/word/2006/wordml" xmlns:wps="http://schemas.microsoft.com/office/word/2010/wordprocessingShape" mc:Ignorable="w14 w15 w16se w16cid w16 w16cex wp14">
+  <w:p>
+    <w:pPr>
+      <w:pStyle w:val="Header"/>
+    </w:pPr>
+  </w:p>
+</w:hdr>
+</file>
+
+<file path=word/header3.xml><?xml version="1.0" encoding="utf-8"?>
+<w:hdr xmlns:wpc="http://schemas.microsoft.com/office/word/2010/wordprocessingCanvas" xmlns:cx="http://schemas.microsoft.com/office/drawing/2014/chartex" xmlns:cx1="http://schemas.microsoft.com/office/drawing/2015/9/8/chartex" xmlns:cx2="http://schemas.microsoft.com/office/drawing/2015/10/21/chartex" xmlns:cx3="http://schemas.microsoft.com/office/drawing/2016/5/9/chartex" xmlns:cx4="http://schemas.microsoft.com/office/drawing/2016/5/10/chartex" xmlns:cx5="http://schemas.microsoft.com/office/drawing/2016/5/11/chartex" xmlns:cx6="http://schemas.microsoft.com/office/drawing/2016/5/12/chartex" xmlns:cx7="http://schemas.microsoft.com/office/drawing/2016/5/13/chartex" xmlns:cx8="http://schemas.microsoft.com/office/drawing/2016/5/14/chartex" xmlns:mc="http://schemas.openxmlformats.org/markup-compatibility/2006" xmlns:aink="http://schemas.microsoft.com/office/drawing/2016/ink" xmlns:am3d="http://schemas.microsoft.com/office/drawing/2017/model3d" xmlns:o="urn:schemas-microsoft-com:office:office" xmlns:r="http://schemas.openxmlformats.org/officeDocument/2006/relationships" xmlns:m="http://schemas.openxmlformats.org/officeDocument/2006/math" xmlns:v="urn:schemas-microsoft-com:vml" xmlns:wp14="http://schemas.microsoft.com/office/word/2010/wordprocessingDrawing" xmlns:wp="http://schemas.openxmlformats.org/drawingml/2006/wordprocessingDrawing" xmlns:w10="urn:schemas-microsoft-com:office:word" xmlns:w="http://schemas.openxmlformats.org/wordprocessingml/2006/main" xmlns:w14="http://schemas.microsoft.com/office/word/2010/wordml" xmlns:w15="http://schemas.microsoft.com/office/word/2012/wordml" xmlns:w16cex="http://schemas.microsoft.com/office/word/2018/wordml/cex" xmlns:w16cid="http://schemas.microsoft.com/office/word/2016/wordml/cid" xmlns:w16="http://schemas.microsoft.com/office/word/2018/wordml" xmlns:w16se="http://schemas.microsoft.com/office/word/2015/wordml/symex" xmlns:wpg="http://schemas.microsoft.com/office/word/2010/wordprocessingGroup" xmlns:wpi="http://schemas.microsoft.com/office/word/2010/wordprocessingInk" xmlns:wne="http://schemas.microsoft.com/office/word/2006/wordml" xmlns:wps="http://schemas.microsoft.com/office/word/2010/wordprocessingShape" mc:Ignorable="w14 w15 w16se w16cid w16 w16cex wp14">
+  <w:p>
+    <w:pPr>
+      <w:pStyle w:val="Header"/>
+    </w:pPr>
+  </w:p>
+</w:hdr>
 </file>
 
 <file path=word/numbering.xml><?xml version="1.0" encoding="utf-8"?>
@@ -165,7 +684,7 @@
   </w:docDefaults>
   <w:latentStyles w:defLockedState="0" w:defUIPriority="99" w:defSemiHidden="0" w:defUnhideWhenUsed="0" w:defQFormat="0" w:count="376">
     <w:lsdException w:name="Normal" w:uiPriority="0" w:qFormat="1"/>
-    <w:lsdException w:name="heading 1" w:uiPriority="9" w:qFormat="1"/>
+    <w:lsdException w:name="heading 1" w:uiPriority="0" w:qFormat="1"/>
     <w:lsdException w:name="heading 2" w:semiHidden="1" w:uiPriority="9" w:unhideWhenUsed="1" w:qFormat="1"/>
     <w:lsdException w:name="heading 3" w:semiHidden="1" w:uiPriority="9" w:unhideWhenUsed="1" w:qFormat="1"/>
     <w:lsdException w:name="heading 4" w:semiHidden="1" w:uiPriority="9" w:unhideWhenUsed="1" w:qFormat="1"/>
@@ -544,6 +1063,33 @@
   <w:style w:type="paragraph" w:default="1" w:styleId="Normal">
     <w:name w:val="Normal"/>
     <w:qFormat/>
+    <w:rsid w:val="00601662"/>
+    <w:pPr>
+      <w:spacing w:after="0" w:line="240" w:lineRule="auto"/>
+    </w:pPr>
+    <w:rPr>
+      <w:rFonts w:ascii="Times New Roman" w:eastAsia="Times New Roman" w:hAnsi="Times New Roman" w:cs="Times New Roman"/>
+      <w:sz w:val="24"/>
+      <w:szCs w:val="24"/>
+      <w:lang w:val="en-US"/>
+    </w:rPr>
+  </w:style>
+  <w:style w:type="paragraph" w:styleId="Heading1">
+    <w:name w:val="heading 1"/>
+    <w:basedOn w:val="Normal"/>
+    <w:next w:val="Normal"/>
+    <w:link w:val="Heading1Char"/>
+    <w:qFormat/>
+    <w:rsid w:val="00E47A65"/>
+    <w:pPr>
+      <w:keepNext/>
+      <w:jc w:val="center"/>
+      <w:outlineLvl w:val="0"/>
+    </w:pPr>
+    <w:rPr>
+      <w:rFonts w:ascii="Arial" w:hAnsi="Arial"/>
+      <w:u w:val="single"/>
+    </w:rPr>
   </w:style>
   <w:style w:type="character" w:default="1" w:styleId="DefaultParagraphFont">
     <w:name w:val="Default Paragraph Font"/>
@@ -577,26 +1123,26 @@
     <w:basedOn w:val="Normal"/>
     <w:link w:val="BulletCustomNormalChar"/>
     <w:qFormat/>
-    <w:rsid w:val="00D62972"/>
+    <w:rsid w:val="00F649A9"/>
     <w:pPr>
       <w:numPr>
         <w:numId w:val="1"/>
       </w:numPr>
-      <w:spacing w:after="0" w:line="240" w:lineRule="auto"/>
     </w:pPr>
     <w:rPr>
-      <w:rFonts w:asciiTheme="majorBidi" w:hAnsiTheme="majorBidi"/>
-      <w:sz w:val="24"/>
+      <w:rFonts w:asciiTheme="majorBidi" w:eastAsiaTheme="minorHAnsi" w:hAnsiTheme="majorBidi" w:cstheme="minorBidi"/>
+      <w:sz w:val="22"/>
+      <w:szCs w:val="22"/>
+      <w:lang w:val="en-PK"/>
     </w:rPr>
   </w:style>
   <w:style w:type="character" w:customStyle="1" w:styleId="BulletCustomNormalChar">
     <w:name w:val="BulletCustomNormal Char"/>
     <w:basedOn w:val="DefaultParagraphFont"/>
     <w:link w:val="BulletCustomNormal"/>
-    <w:rsid w:val="00D62972"/>
+    <w:rsid w:val="00F649A9"/>
     <w:rPr>
       <w:rFonts w:asciiTheme="majorBidi" w:hAnsiTheme="majorBidi"/>
-      <w:sz w:val="24"/>
     </w:rPr>
   </w:style>
   <w:style w:type="table" w:customStyle="1" w:styleId="TableGridCustom">
@@ -610,6 +1156,8 @@
     <w:rPr>
       <w:rFonts w:asciiTheme="majorBidi" w:hAnsiTheme="majorBidi"/>
       <w:sz w:val="24"/>
+      <w:szCs w:val="20"/>
+      <w:lang w:eastAsia="en-PK"/>
     </w:rPr>
     <w:tblPr>
       <w:jc w:val="center"/>
@@ -698,52 +1246,57 @@
   <w:style w:type="paragraph" w:customStyle="1" w:styleId="Bold">
     <w:name w:val="Bold"/>
     <w:basedOn w:val="Normal"/>
+    <w:rsid w:val="00A523AA"/>
     <w:pPr>
-      <w:spacing w:before="0" w:after="0"/>
+      <w:spacing w:line="259" w:lineRule="auto"/>
     </w:pPr>
+    <w:rPr>
+      <w:rFonts w:eastAsiaTheme="minorHAnsi" w:cstheme="minorBidi"/>
+      <w:b/>
+      <w:sz w:val="22"/>
+      <w:szCs w:val="22"/>
+      <w:lang w:val="en-PK"/>
+    </w:rPr>
+  </w:style>
+  <w:style w:type="paragraph" w:customStyle="1" w:styleId="BoldUnderline">
+    <w:name w:val="BoldUnderline"/>
+    <w:basedOn w:val="Normal"/>
+    <w:rsid w:val="00A523AA"/>
+    <w:rPr>
+      <w:rFonts w:eastAsiaTheme="minorHAnsi" w:cstheme="minorBidi"/>
+      <w:b/>
+      <w:sz w:val="22"/>
+      <w:szCs w:val="22"/>
+      <w:u w:val="single"/>
+      <w:lang w:val="en-PK"/>
+    </w:rPr>
+  </w:style>
+  <w:style w:type="paragraph" w:customStyle="1" w:styleId="CompactParagraph">
+    <w:name w:val="CompactParagraph"/>
+    <w:basedOn w:val="Normal"/>
+    <w:rsid w:val="00F649A9"/>
+    <w:rPr>
+      <w:rFonts w:eastAsiaTheme="minorHAnsi" w:cstheme="minorBidi"/>
+      <w:sz w:val="22"/>
+      <w:szCs w:val="22"/>
+      <w:lang w:val="en-PK"/>
+    </w:rPr>
+  </w:style>
+  <w:style w:type="character" w:customStyle="1" w:styleId="TableHeading">
+    <w:name w:val="TableHeading"/>
+    <w:rsid w:val="00D14BCC"/>
     <w:rPr>
       <w:rFonts w:ascii="Times New Roman" w:hAnsi="Times New Roman"/>
       <w:b/>
-      <w:sz w:val="28"/>
+      <w:sz w:val="22"/>
     </w:rPr>
   </w:style>
-  <w:style w:type="paragraph" w:customStyle="1" w:styleId="BoldUnderline">
-    <w:name w:val="BoldUnderline"/>
-    <w:basedOn w:val="Normal"/>
-    <w:pPr>
-      <w:spacing w:before="0" w:after="0" w:line="240" w:lineRule="auto"/>
-    </w:pPr>
+  <w:style w:type="character" w:customStyle="1" w:styleId="SimpleText">
+    <w:name w:val="SimpleText"/>
+    <w:rsid w:val="00E72A91"/>
     <w:rPr>
       <w:rFonts w:ascii="Times New Roman" w:hAnsi="Times New Roman"/>
-      <w:b/>
-      <w:sz w:val="28"/>
-      <w:u w:val="single"/>
-    </w:rPr>
-  </w:style>
-  <w:style w:type="paragraph" w:customStyle="1" w:styleId="CompactParagraph">
-    <w:name w:val="CompactParagraph"/>
-    <w:basedOn w:val="Normal"/>
-    <w:pPr>
-      <w:spacing w:before="0" w:after="0" w:line="240" w:lineRule="auto"/>
-    </w:pPr>
-    <w:rPr>
-      <w:rFonts w:ascii="Times New Roman" w:hAnsi="Times New Roman"/>
-      <w:sz w:val="24"/>
-    </w:rPr>
-  </w:style>
-  <w:style w:type="character" w:customStyle="1" w:styleId="TableHeading">
-    <w:name w:val="TableHeading"/>
-    <w:basedOn w:val="Normal"/>
-    <w:rPr>
-      <w:rFonts w:ascii="Times New Roman" w:hAnsi="Times New Roman"/>
-      <w:b/>
-    </w:rPr>
-  </w:style>
-  <w:style w:type="character" w:customStyle="1" w:styleId="SimpleText">
-    <w:name w:val="SimpleText"/>
-    <w:basedOn w:val="Normal"/>
-    <w:rPr>
-      <w:rFonts w:ascii="Times New Roman" w:hAnsi="Times New Roman"/>
+      <w:sz w:val="22"/>
     </w:rPr>
   </w:style>
   <w:style w:type="table" w:customStyle="1" w:styleId="TableStyle">
@@ -751,6 +1304,99 @@
     <w:basedOn w:val="TableNormal"/>
     <w:rPr>
       <w:rFonts w:ascii="Times New Roman" w:hAnsi="Times New Roman"/>
+    </w:rPr>
+    <w:tblPr/>
+  </w:style>
+  <w:style w:type="paragraph" w:styleId="Header">
+    <w:name w:val="header"/>
+    <w:basedOn w:val="Normal"/>
+    <w:link w:val="HeaderChar"/>
+    <w:uiPriority w:val="99"/>
+    <w:unhideWhenUsed/>
+    <w:rsid w:val="00E47A65"/>
+    <w:pPr>
+      <w:tabs>
+        <w:tab w:val="center" w:pos="4513"/>
+        <w:tab w:val="right" w:pos="9026"/>
+      </w:tabs>
+    </w:pPr>
+  </w:style>
+  <w:style w:type="character" w:customStyle="1" w:styleId="HeaderChar">
+    <w:name w:val="Header Char"/>
+    <w:basedOn w:val="DefaultParagraphFont"/>
+    <w:link w:val="Header"/>
+    <w:uiPriority w:val="99"/>
+    <w:rsid w:val="00E47A65"/>
+    <w:rPr>
+      <w:rFonts w:ascii="Times New Roman" w:eastAsia="Times New Roman" w:hAnsi="Times New Roman" w:cs="Times New Roman"/>
+      <w:sz w:val="24"/>
+      <w:szCs w:val="24"/>
+      <w:lang w:val="en-US"/>
+    </w:rPr>
+  </w:style>
+  <w:style w:type="paragraph" w:styleId="Footer">
+    <w:name w:val="footer"/>
+    <w:basedOn w:val="Normal"/>
+    <w:link w:val="FooterChar"/>
+    <w:uiPriority w:val="99"/>
+    <w:unhideWhenUsed/>
+    <w:rsid w:val="00E47A65"/>
+    <w:pPr>
+      <w:tabs>
+        <w:tab w:val="center" w:pos="4513"/>
+        <w:tab w:val="right" w:pos="9026"/>
+      </w:tabs>
+    </w:pPr>
+  </w:style>
+  <w:style w:type="character" w:customStyle="1" w:styleId="FooterChar">
+    <w:name w:val="Footer Char"/>
+    <w:basedOn w:val="DefaultParagraphFont"/>
+    <w:link w:val="Footer"/>
+    <w:uiPriority w:val="99"/>
+    <w:rsid w:val="00E47A65"/>
+    <w:rPr>
+      <w:rFonts w:ascii="Times New Roman" w:eastAsia="Times New Roman" w:hAnsi="Times New Roman" w:cs="Times New Roman"/>
+      <w:sz w:val="24"/>
+      <w:szCs w:val="24"/>
+      <w:lang w:val="en-US"/>
+    </w:rPr>
+  </w:style>
+  <w:style w:type="character" w:customStyle="1" w:styleId="Heading1Char">
+    <w:name w:val="Heading 1 Char"/>
+    <w:basedOn w:val="DefaultParagraphFont"/>
+    <w:link w:val="Heading1"/>
+    <w:rsid w:val="00E47A65"/>
+    <w:rPr>
+      <w:rFonts w:ascii="Arial" w:eastAsia="Times New Roman" w:hAnsi="Arial" w:cs="Times New Roman"/>
+      <w:sz w:val="24"/>
+      <w:szCs w:val="24"/>
+      <w:u w:val="single"/>
+      <w:lang w:val="en-US"/>
+    </w:rPr>
+  </w:style>
+  <w:style w:type="paragraph" w:customStyle="1" w:styleId="BoldItalic">
+    <w:name w:val="BoldItalic"/>
+    <w:basedOn w:val="Normal"/>
+    <w:link w:val="BoldItalicChar"/>
+    <w:qFormat/>
+    <w:rsid w:val="0007140E"/>
+    <w:rPr>
+      <w:b/>
+      <w:i/>
+      <w:sz w:val="22"/>
+    </w:rPr>
+  </w:style>
+  <w:style w:type="character" w:customStyle="1" w:styleId="BoldItalicChar">
+    <w:name w:val="BoldItalic Char"/>
+    <w:basedOn w:val="DefaultParagraphFont"/>
+    <w:link w:val="BoldItalic"/>
+    <w:rsid w:val="0007140E"/>
+    <w:rPr>
+      <w:rFonts w:ascii="Times New Roman" w:eastAsia="Times New Roman" w:hAnsi="Times New Roman" w:cs="Times New Roman"/>
+      <w:b/>
+      <w:i/>
+      <w:szCs w:val="24"/>
+      <w:lang w:val="en-US"/>
     </w:rPr>
   </w:style>
 </w:styles>
@@ -1049,4 +1695,16 @@
     </a:ext>
   </a:extLst>
 </a:theme>
+</file>
+
+<file path=customXml/item1.xml><?xml version="1.0" encoding="utf-8"?>
+<b:Sources xmlns:b="http://schemas.openxmlformats.org/officeDocument/2006/bibliography" xmlns="http://schemas.openxmlformats.org/officeDocument/2006/bibliography" SelectedStyle="\APASixthEditionOfficeOnline.xsl" StyleName="APA" Version="6"/>
+</file>
+
+<file path=customXml/itemProps1.xml><?xml version="1.0" encoding="utf-8"?>
+<ds:datastoreItem xmlns:ds="http://schemas.openxmlformats.org/officeDocument/2006/customXml" ds:itemID="{6CF2B799-E177-483B-A912-FF3F42C73D24}">
+  <ds:schemaRefs>
+    <ds:schemaRef ds:uri="http://schemas.openxmlformats.org/officeDocument/2006/bibliography"/>
+  </ds:schemaRefs>
+</ds:datastoreItem>
 </file>
</xml_diff>

<commit_message>
fine tuned report tables
</commit_message>
<xml_diff>
--- a/modules/templates/template.docx
+++ b/modules/templates/template.docx
@@ -1,12 +1,8 @@
 
 <file path=word/document.xml><?xml version="1.0" encoding="utf-8"?>
-<w:document xmlns:wpc="http://schemas.microsoft.com/office/word/2010/wordprocessingCanvas" xmlns:cx="http://schemas.microsoft.com/office/drawing/2014/chartex" xmlns:cx1="http://schemas.microsoft.com/office/drawing/2015/9/8/chartex" xmlns:cx2="http://schemas.microsoft.com/office/drawing/2015/10/21/chartex" xmlns:cx3="http://schemas.microsoft.com/office/drawing/2016/5/9/chartex" xmlns:cx4="http://schemas.microsoft.com/office/drawing/2016/5/10/chartex" xmlns:cx5="http://schemas.microsoft.com/office/drawing/2016/5/11/chartex" xmlns:cx6="http://schemas.microsoft.com/office/drawing/2016/5/12/chartex" xmlns:cx7="http://schemas.microsoft.com/office/drawing/2016/5/13/chartex" xmlns:cx8="http://schemas.microsoft.com/office/drawing/2016/5/14/chartex" xmlns:mc="http://schemas.openxmlformats.org/markup-compatibility/2006" xmlns:aink="http://schemas.microsoft.com/office/drawing/2016/ink" xmlns:am3d="http://schemas.microsoft.com/office/drawing/2017/model3d" xmlns:o="urn:schemas-microsoft-com:office:office" xmlns:r="http://schemas.openxmlformats.org/officeDocument/2006/relationships" xmlns:m="http://schemas.openxmlformats.org/officeDocument/2006/math" xmlns:v="urn:schemas-microsoft-com:vml" xmlns:wp14="http://schemas.microsoft.com/office/word/2010/wordprocessingDrawing" xmlns:wp="http://schemas.openxmlformats.org/drawingml/2006/wordprocessingDrawing" xmlns:w10="urn:schemas-microsoft-com:office:word" xmlns:w="http://schemas.openxmlformats.org/wordprocessingml/2006/main" xmlns:w14="http://schemas.microsoft.com/office/word/2010/wordml" xmlns:w15="http://schemas.microsoft.com/office/word/2012/wordml" xmlns:w16cex="http://schemas.microsoft.com/office/word/2018/wordml/cex" xmlns:w16cid="http://schemas.microsoft.com/office/word/2016/wordml/cid" xmlns:w16="http://schemas.microsoft.com/office/word/2018/wordml" xmlns:w16se="http://schemas.microsoft.com/office/word/2015/wordml/symex" xmlns:wpg="http://schemas.microsoft.com/office/word/2010/wordprocessingGroup" xmlns:wpi="http://schemas.microsoft.com/office/word/2010/wordprocessingInk" xmlns:wne="http://schemas.microsoft.com/office/word/2006/wordml" xmlns:wps="http://schemas.microsoft.com/office/word/2010/wordprocessingShape" mc:Ignorable="w14 w15 w16se w16cid w16 w16cex wp14">
+<w:document xmlns:wpc="http://schemas.microsoft.com/office/word/2010/wordprocessingCanvas" xmlns:cx="http://schemas.microsoft.com/office/drawing/2014/chartex" xmlns:cx1="http://schemas.microsoft.com/office/drawing/2015/9/8/chartex" xmlns:cx2="http://schemas.microsoft.com/office/drawing/2015/10/21/chartex" xmlns:cx3="http://schemas.microsoft.com/office/drawing/2016/5/9/chartex" xmlns:cx4="http://schemas.microsoft.com/office/drawing/2016/5/10/chartex" xmlns:cx5="http://schemas.microsoft.com/office/drawing/2016/5/11/chartex" xmlns:cx6="http://schemas.microsoft.com/office/drawing/2016/5/12/chartex" xmlns:cx7="http://schemas.microsoft.com/office/drawing/2016/5/13/chartex" xmlns:cx8="http://schemas.microsoft.com/office/drawing/2016/5/14/chartex" xmlns:mc="http://schemas.openxmlformats.org/markup-compatibility/2006" xmlns:aink="http://schemas.microsoft.com/office/drawing/2016/ink" xmlns:am3d="http://schemas.microsoft.com/office/drawing/2017/model3d" xmlns:o="urn:schemas-microsoft-com:office:office" xmlns:r="http://schemas.openxmlformats.org/officeDocument/2006/relationships" xmlns:m="http://schemas.openxmlformats.org/officeDocument/2006/math" xmlns:v="urn:schemas-microsoft-com:vml" xmlns:wp14="http://schemas.microsoft.com/office/word/2010/wordprocessingDrawing" xmlns:wp="http://schemas.openxmlformats.org/drawingml/2006/wordprocessingDrawing" xmlns:w10="urn:schemas-microsoft-com:office:word" xmlns:w="http://schemas.openxmlformats.org/wordprocessingml/2006/main" xmlns:w14="http://schemas.microsoft.com/office/word/2010/wordml" xmlns:w15="http://schemas.microsoft.com/office/word/2012/wordml" xmlns:w16cex="http://schemas.microsoft.com/office/word/2018/wordml/cex" xmlns:w16cid="http://schemas.microsoft.com/office/word/2016/wordml/cid" xmlns:w16="http://schemas.microsoft.com/office/word/2018/wordml" xmlns:w16sdtdh="http://schemas.microsoft.com/office/word/2020/wordml/sdtdatahash" xmlns:w16se="http://schemas.microsoft.com/office/word/2015/wordml/symex" xmlns:wpg="http://schemas.microsoft.com/office/word/2010/wordprocessingGroup" xmlns:wpi="http://schemas.microsoft.com/office/word/2010/wordprocessingInk" xmlns:wne="http://schemas.microsoft.com/office/word/2006/wordml" xmlns:wps="http://schemas.microsoft.com/office/word/2010/wordprocessingShape" mc:Ignorable="w14 w15 w16se w16cid w16 w16cex w16sdtdh wp14">
   <w:body>
-    <w:p>
-      <w:pPr>
-        <w:pStyle w:val="BoldItalic"/>
-      </w:pPr>
-    </w:p>
+    <w:p/>
     <w:sectPr>
       <w:headerReference w:type="even" r:id="rId8"/>
       <w:headerReference w:type="default" r:id="rId9"/>
@@ -24,7 +20,7 @@
 </file>
 
 <file path=word/endnotes.xml><?xml version="1.0" encoding="utf-8"?>
-<w:endnotes xmlns:wpc="http://schemas.microsoft.com/office/word/2010/wordprocessingCanvas" xmlns:cx="http://schemas.microsoft.com/office/drawing/2014/chartex" xmlns:cx1="http://schemas.microsoft.com/office/drawing/2015/9/8/chartex" xmlns:cx2="http://schemas.microsoft.com/office/drawing/2015/10/21/chartex" xmlns:cx3="http://schemas.microsoft.com/office/drawing/2016/5/9/chartex" xmlns:cx4="http://schemas.microsoft.com/office/drawing/2016/5/10/chartex" xmlns:cx5="http://schemas.microsoft.com/office/drawing/2016/5/11/chartex" xmlns:cx6="http://schemas.microsoft.com/office/drawing/2016/5/12/chartex" xmlns:cx7="http://schemas.microsoft.com/office/drawing/2016/5/13/chartex" xmlns:cx8="http://schemas.microsoft.com/office/drawing/2016/5/14/chartex" xmlns:mc="http://schemas.openxmlformats.org/markup-compatibility/2006" xmlns:aink="http://schemas.microsoft.com/office/drawing/2016/ink" xmlns:am3d="http://schemas.microsoft.com/office/drawing/2017/model3d" xmlns:o="urn:schemas-microsoft-com:office:office" xmlns:r="http://schemas.openxmlformats.org/officeDocument/2006/relationships" xmlns:m="http://schemas.openxmlformats.org/officeDocument/2006/math" xmlns:v="urn:schemas-microsoft-com:vml" xmlns:wp14="http://schemas.microsoft.com/office/word/2010/wordprocessingDrawing" xmlns:wp="http://schemas.openxmlformats.org/drawingml/2006/wordprocessingDrawing" xmlns:w10="urn:schemas-microsoft-com:office:word" xmlns:w="http://schemas.openxmlformats.org/wordprocessingml/2006/main" xmlns:w14="http://schemas.microsoft.com/office/word/2010/wordml" xmlns:w15="http://schemas.microsoft.com/office/word/2012/wordml" xmlns:w16cex="http://schemas.microsoft.com/office/word/2018/wordml/cex" xmlns:w16cid="http://schemas.microsoft.com/office/word/2016/wordml/cid" xmlns:w16="http://schemas.microsoft.com/office/word/2018/wordml" xmlns:w16se="http://schemas.microsoft.com/office/word/2015/wordml/symex" xmlns:wpg="http://schemas.microsoft.com/office/word/2010/wordprocessingGroup" xmlns:wpi="http://schemas.microsoft.com/office/word/2010/wordprocessingInk" xmlns:wne="http://schemas.microsoft.com/office/word/2006/wordml" xmlns:wps="http://schemas.microsoft.com/office/word/2010/wordprocessingShape" mc:Ignorable="w14 w15 w16se w16cid w16 w16cex wp14">
+<w:endnotes xmlns:wpc="http://schemas.microsoft.com/office/word/2010/wordprocessingCanvas" xmlns:cx="http://schemas.microsoft.com/office/drawing/2014/chartex" xmlns:cx1="http://schemas.microsoft.com/office/drawing/2015/9/8/chartex" xmlns:cx2="http://schemas.microsoft.com/office/drawing/2015/10/21/chartex" xmlns:cx3="http://schemas.microsoft.com/office/drawing/2016/5/9/chartex" xmlns:cx4="http://schemas.microsoft.com/office/drawing/2016/5/10/chartex" xmlns:cx5="http://schemas.microsoft.com/office/drawing/2016/5/11/chartex" xmlns:cx6="http://schemas.microsoft.com/office/drawing/2016/5/12/chartex" xmlns:cx7="http://schemas.microsoft.com/office/drawing/2016/5/13/chartex" xmlns:cx8="http://schemas.microsoft.com/office/drawing/2016/5/14/chartex" xmlns:mc="http://schemas.openxmlformats.org/markup-compatibility/2006" xmlns:aink="http://schemas.microsoft.com/office/drawing/2016/ink" xmlns:am3d="http://schemas.microsoft.com/office/drawing/2017/model3d" xmlns:o="urn:schemas-microsoft-com:office:office" xmlns:r="http://schemas.openxmlformats.org/officeDocument/2006/relationships" xmlns:m="http://schemas.openxmlformats.org/officeDocument/2006/math" xmlns:v="urn:schemas-microsoft-com:vml" xmlns:wp14="http://schemas.microsoft.com/office/word/2010/wordprocessingDrawing" xmlns:wp="http://schemas.openxmlformats.org/drawingml/2006/wordprocessingDrawing" xmlns:w10="urn:schemas-microsoft-com:office:word" xmlns:w="http://schemas.openxmlformats.org/wordprocessingml/2006/main" xmlns:w14="http://schemas.microsoft.com/office/word/2010/wordml" xmlns:w15="http://schemas.microsoft.com/office/word/2012/wordml" xmlns:w16cex="http://schemas.microsoft.com/office/word/2018/wordml/cex" xmlns:w16cid="http://schemas.microsoft.com/office/word/2016/wordml/cid" xmlns:w16="http://schemas.microsoft.com/office/word/2018/wordml" xmlns:w16sdtdh="http://schemas.microsoft.com/office/word/2020/wordml/sdtdatahash" xmlns:w16se="http://schemas.microsoft.com/office/word/2015/wordml/symex" xmlns:wpg="http://schemas.microsoft.com/office/word/2010/wordprocessingGroup" xmlns:wpi="http://schemas.microsoft.com/office/word/2010/wordprocessingInk" xmlns:wne="http://schemas.microsoft.com/office/word/2006/wordml" xmlns:wps="http://schemas.microsoft.com/office/word/2010/wordprocessingShape" mc:Ignorable="w14 w15 w16se w16cid w16 w16cex w16sdtdh wp14">
   <w:endnote w:type="separator" w:id="-1">
     <w:p>
       <w:r>
@@ -43,7 +39,7 @@
 </file>
 
 <file path=word/footer1.xml><?xml version="1.0" encoding="utf-8"?>
-<w:ftr xmlns:wpc="http://schemas.microsoft.com/office/word/2010/wordprocessingCanvas" xmlns:cx="http://schemas.microsoft.com/office/drawing/2014/chartex" xmlns:cx1="http://schemas.microsoft.com/office/drawing/2015/9/8/chartex" xmlns:cx2="http://schemas.microsoft.com/office/drawing/2015/10/21/chartex" xmlns:cx3="http://schemas.microsoft.com/office/drawing/2016/5/9/chartex" xmlns:cx4="http://schemas.microsoft.com/office/drawing/2016/5/10/chartex" xmlns:cx5="http://schemas.microsoft.com/office/drawing/2016/5/11/chartex" xmlns:cx6="http://schemas.microsoft.com/office/drawing/2016/5/12/chartex" xmlns:cx7="http://schemas.microsoft.com/office/drawing/2016/5/13/chartex" xmlns:cx8="http://schemas.microsoft.com/office/drawing/2016/5/14/chartex" xmlns:mc="http://schemas.openxmlformats.org/markup-compatibility/2006" xmlns:aink="http://schemas.microsoft.com/office/drawing/2016/ink" xmlns:am3d="http://schemas.microsoft.com/office/drawing/2017/model3d" xmlns:o="urn:schemas-microsoft-com:office:office" xmlns:r="http://schemas.openxmlformats.org/officeDocument/2006/relationships" xmlns:m="http://schemas.openxmlformats.org/officeDocument/2006/math" xmlns:v="urn:schemas-microsoft-com:vml" xmlns:wp14="http://schemas.microsoft.com/office/word/2010/wordprocessingDrawing" xmlns:wp="http://schemas.openxmlformats.org/drawingml/2006/wordprocessingDrawing" xmlns:w10="urn:schemas-microsoft-com:office:word" xmlns:w="http://schemas.openxmlformats.org/wordprocessingml/2006/main" xmlns:w14="http://schemas.microsoft.com/office/word/2010/wordml" xmlns:w15="http://schemas.microsoft.com/office/word/2012/wordml" xmlns:w16cex="http://schemas.microsoft.com/office/word/2018/wordml/cex" xmlns:w16cid="http://schemas.microsoft.com/office/word/2016/wordml/cid" xmlns:w16="http://schemas.microsoft.com/office/word/2018/wordml" xmlns:w16se="http://schemas.microsoft.com/office/word/2015/wordml/symex" xmlns:wpg="http://schemas.microsoft.com/office/word/2010/wordprocessingGroup" xmlns:wpi="http://schemas.microsoft.com/office/word/2010/wordprocessingInk" xmlns:wne="http://schemas.microsoft.com/office/word/2006/wordml" xmlns:wps="http://schemas.microsoft.com/office/word/2010/wordprocessingShape" mc:Ignorable="w14 w15 w16se w16cid w16 w16cex wp14">
+<w:ftr xmlns:wpc="http://schemas.microsoft.com/office/word/2010/wordprocessingCanvas" xmlns:cx="http://schemas.microsoft.com/office/drawing/2014/chartex" xmlns:cx1="http://schemas.microsoft.com/office/drawing/2015/9/8/chartex" xmlns:cx2="http://schemas.microsoft.com/office/drawing/2015/10/21/chartex" xmlns:cx3="http://schemas.microsoft.com/office/drawing/2016/5/9/chartex" xmlns:cx4="http://schemas.microsoft.com/office/drawing/2016/5/10/chartex" xmlns:cx5="http://schemas.microsoft.com/office/drawing/2016/5/11/chartex" xmlns:cx6="http://schemas.microsoft.com/office/drawing/2016/5/12/chartex" xmlns:cx7="http://schemas.microsoft.com/office/drawing/2016/5/13/chartex" xmlns:cx8="http://schemas.microsoft.com/office/drawing/2016/5/14/chartex" xmlns:mc="http://schemas.openxmlformats.org/markup-compatibility/2006" xmlns:aink="http://schemas.microsoft.com/office/drawing/2016/ink" xmlns:am3d="http://schemas.microsoft.com/office/drawing/2017/model3d" xmlns:o="urn:schemas-microsoft-com:office:office" xmlns:r="http://schemas.openxmlformats.org/officeDocument/2006/relationships" xmlns:m="http://schemas.openxmlformats.org/officeDocument/2006/math" xmlns:v="urn:schemas-microsoft-com:vml" xmlns:wp14="http://schemas.microsoft.com/office/word/2010/wordprocessingDrawing" xmlns:wp="http://schemas.openxmlformats.org/drawingml/2006/wordprocessingDrawing" xmlns:w10="urn:schemas-microsoft-com:office:word" xmlns:w="http://schemas.openxmlformats.org/wordprocessingml/2006/main" xmlns:w14="http://schemas.microsoft.com/office/word/2010/wordml" xmlns:w15="http://schemas.microsoft.com/office/word/2012/wordml" xmlns:w16cex="http://schemas.microsoft.com/office/word/2018/wordml/cex" xmlns:w16cid="http://schemas.microsoft.com/office/word/2016/wordml/cid" xmlns:w16="http://schemas.microsoft.com/office/word/2018/wordml" xmlns:w16sdtdh="http://schemas.microsoft.com/office/word/2020/wordml/sdtdatahash" xmlns:w16se="http://schemas.microsoft.com/office/word/2015/wordml/symex" xmlns:wpg="http://schemas.microsoft.com/office/word/2010/wordprocessingGroup" xmlns:wpi="http://schemas.microsoft.com/office/word/2010/wordprocessingInk" xmlns:wne="http://schemas.microsoft.com/office/word/2006/wordml" xmlns:wps="http://schemas.microsoft.com/office/word/2010/wordprocessingShape" mc:Ignorable="w14 w15 w16se w16cid w16 w16cex w16sdtdh wp14">
   <w:p>
     <w:pPr>
       <w:pStyle w:val="Footer"/>
@@ -53,7 +49,7 @@
 </file>
 
 <file path=word/footer2.xml><?xml version="1.0" encoding="utf-8"?>
-<w:ftr xmlns:wpc="http://schemas.microsoft.com/office/word/2010/wordprocessingCanvas" xmlns:cx="http://schemas.microsoft.com/office/drawing/2014/chartex" xmlns:cx1="http://schemas.microsoft.com/office/drawing/2015/9/8/chartex" xmlns:cx2="http://schemas.microsoft.com/office/drawing/2015/10/21/chartex" xmlns:cx3="http://schemas.microsoft.com/office/drawing/2016/5/9/chartex" xmlns:cx4="http://schemas.microsoft.com/office/drawing/2016/5/10/chartex" xmlns:cx5="http://schemas.microsoft.com/office/drawing/2016/5/11/chartex" xmlns:cx6="http://schemas.microsoft.com/office/drawing/2016/5/12/chartex" xmlns:cx7="http://schemas.microsoft.com/office/drawing/2016/5/13/chartex" xmlns:cx8="http://schemas.microsoft.com/office/drawing/2016/5/14/chartex" xmlns:mc="http://schemas.openxmlformats.org/markup-compatibility/2006" xmlns:aink="http://schemas.microsoft.com/office/drawing/2016/ink" xmlns:am3d="http://schemas.microsoft.com/office/drawing/2017/model3d" xmlns:o="urn:schemas-microsoft-com:office:office" xmlns:r="http://schemas.openxmlformats.org/officeDocument/2006/relationships" xmlns:m="http://schemas.openxmlformats.org/officeDocument/2006/math" xmlns:v="urn:schemas-microsoft-com:vml" xmlns:wp14="http://schemas.microsoft.com/office/word/2010/wordprocessingDrawing" xmlns:wp="http://schemas.openxmlformats.org/drawingml/2006/wordprocessingDrawing" xmlns:w10="urn:schemas-microsoft-com:office:word" xmlns:w="http://schemas.openxmlformats.org/wordprocessingml/2006/main" xmlns:w14="http://schemas.microsoft.com/office/word/2010/wordml" xmlns:w15="http://schemas.microsoft.com/office/word/2012/wordml" xmlns:w16cex="http://schemas.microsoft.com/office/word/2018/wordml/cex" xmlns:w16cid="http://schemas.microsoft.com/office/word/2016/wordml/cid" xmlns:w16="http://schemas.microsoft.com/office/word/2018/wordml" xmlns:w16se="http://schemas.microsoft.com/office/word/2015/wordml/symex" xmlns:wpg="http://schemas.microsoft.com/office/word/2010/wordprocessingGroup" xmlns:wpi="http://schemas.microsoft.com/office/word/2010/wordprocessingInk" xmlns:wne="http://schemas.microsoft.com/office/word/2006/wordml" xmlns:wps="http://schemas.microsoft.com/office/word/2010/wordprocessingShape" mc:Ignorable="w14 w15 w16se w16cid w16 w16cex wp14">
+<w:ftr xmlns:wpc="http://schemas.microsoft.com/office/word/2010/wordprocessingCanvas" xmlns:cx="http://schemas.microsoft.com/office/drawing/2014/chartex" xmlns:cx1="http://schemas.microsoft.com/office/drawing/2015/9/8/chartex" xmlns:cx2="http://schemas.microsoft.com/office/drawing/2015/10/21/chartex" xmlns:cx3="http://schemas.microsoft.com/office/drawing/2016/5/9/chartex" xmlns:cx4="http://schemas.microsoft.com/office/drawing/2016/5/10/chartex" xmlns:cx5="http://schemas.microsoft.com/office/drawing/2016/5/11/chartex" xmlns:cx6="http://schemas.microsoft.com/office/drawing/2016/5/12/chartex" xmlns:cx7="http://schemas.microsoft.com/office/drawing/2016/5/13/chartex" xmlns:cx8="http://schemas.microsoft.com/office/drawing/2016/5/14/chartex" xmlns:mc="http://schemas.openxmlformats.org/markup-compatibility/2006" xmlns:aink="http://schemas.microsoft.com/office/drawing/2016/ink" xmlns:am3d="http://schemas.microsoft.com/office/drawing/2017/model3d" xmlns:o="urn:schemas-microsoft-com:office:office" xmlns:r="http://schemas.openxmlformats.org/officeDocument/2006/relationships" xmlns:m="http://schemas.openxmlformats.org/officeDocument/2006/math" xmlns:v="urn:schemas-microsoft-com:vml" xmlns:wp14="http://schemas.microsoft.com/office/word/2010/wordprocessingDrawing" xmlns:wp="http://schemas.openxmlformats.org/drawingml/2006/wordprocessingDrawing" xmlns:w10="urn:schemas-microsoft-com:office:word" xmlns:w="http://schemas.openxmlformats.org/wordprocessingml/2006/main" xmlns:w14="http://schemas.microsoft.com/office/word/2010/wordml" xmlns:w15="http://schemas.microsoft.com/office/word/2012/wordml" xmlns:w16cex="http://schemas.microsoft.com/office/word/2018/wordml/cex" xmlns:w16cid="http://schemas.microsoft.com/office/word/2016/wordml/cid" xmlns:w16="http://schemas.microsoft.com/office/word/2018/wordml" xmlns:w16sdtdh="http://schemas.microsoft.com/office/word/2020/wordml/sdtdatahash" xmlns:w16se="http://schemas.microsoft.com/office/word/2015/wordml/symex" xmlns:wpg="http://schemas.microsoft.com/office/word/2010/wordprocessingGroup" xmlns:wpi="http://schemas.microsoft.com/office/word/2010/wordprocessingInk" xmlns:wne="http://schemas.microsoft.com/office/word/2006/wordml" xmlns:wps="http://schemas.microsoft.com/office/word/2010/wordprocessingShape" mc:Ignorable="w14 w15 w16se w16cid w16 w16cex w16sdtdh wp14">
   <w:p>
     <w:pPr>
       <w:ind w:left="-284"/>
@@ -230,6 +226,14 @@
         <w:lang w:val="en-PK"/>
       </w:rPr>
       <w:t xml:space="preserve"> </w:t>
+    </w:r>
+    <w:r>
+      <w:rPr>
+        <w:b/>
+        <w:sz w:val="22"/>
+        <w:szCs w:val="22"/>
+      </w:rPr>
+      <w:t xml:space="preserve">        </w:t>
     </w:r>
     <w:r>
       <w:rPr>
@@ -485,7 +489,7 @@
 </file>
 
 <file path=word/footer3.xml><?xml version="1.0" encoding="utf-8"?>
-<w:ftr xmlns:wpc="http://schemas.microsoft.com/office/word/2010/wordprocessingCanvas" xmlns:cx="http://schemas.microsoft.com/office/drawing/2014/chartex" xmlns:cx1="http://schemas.microsoft.com/office/drawing/2015/9/8/chartex" xmlns:cx2="http://schemas.microsoft.com/office/drawing/2015/10/21/chartex" xmlns:cx3="http://schemas.microsoft.com/office/drawing/2016/5/9/chartex" xmlns:cx4="http://schemas.microsoft.com/office/drawing/2016/5/10/chartex" xmlns:cx5="http://schemas.microsoft.com/office/drawing/2016/5/11/chartex" xmlns:cx6="http://schemas.microsoft.com/office/drawing/2016/5/12/chartex" xmlns:cx7="http://schemas.microsoft.com/office/drawing/2016/5/13/chartex" xmlns:cx8="http://schemas.microsoft.com/office/drawing/2016/5/14/chartex" xmlns:mc="http://schemas.openxmlformats.org/markup-compatibility/2006" xmlns:aink="http://schemas.microsoft.com/office/drawing/2016/ink" xmlns:am3d="http://schemas.microsoft.com/office/drawing/2017/model3d" xmlns:o="urn:schemas-microsoft-com:office:office" xmlns:r="http://schemas.openxmlformats.org/officeDocument/2006/relationships" xmlns:m="http://schemas.openxmlformats.org/officeDocument/2006/math" xmlns:v="urn:schemas-microsoft-com:vml" xmlns:wp14="http://schemas.microsoft.com/office/word/2010/wordprocessingDrawing" xmlns:wp="http://schemas.openxmlformats.org/drawingml/2006/wordprocessingDrawing" xmlns:w10="urn:schemas-microsoft-com:office:word" xmlns:w="http://schemas.openxmlformats.org/wordprocessingml/2006/main" xmlns:w14="http://schemas.microsoft.com/office/word/2010/wordml" xmlns:w15="http://schemas.microsoft.com/office/word/2012/wordml" xmlns:w16cex="http://schemas.microsoft.com/office/word/2018/wordml/cex" xmlns:w16cid="http://schemas.microsoft.com/office/word/2016/wordml/cid" xmlns:w16="http://schemas.microsoft.com/office/word/2018/wordml" xmlns:w16se="http://schemas.microsoft.com/office/word/2015/wordml/symex" xmlns:wpg="http://schemas.microsoft.com/office/word/2010/wordprocessingGroup" xmlns:wpi="http://schemas.microsoft.com/office/word/2010/wordprocessingInk" xmlns:wne="http://schemas.microsoft.com/office/word/2006/wordml" xmlns:wps="http://schemas.microsoft.com/office/word/2010/wordprocessingShape" mc:Ignorable="w14 w15 w16se w16cid w16 w16cex wp14">
+<w:ftr xmlns:wpc="http://schemas.microsoft.com/office/word/2010/wordprocessingCanvas" xmlns:cx="http://schemas.microsoft.com/office/drawing/2014/chartex" xmlns:cx1="http://schemas.microsoft.com/office/drawing/2015/9/8/chartex" xmlns:cx2="http://schemas.microsoft.com/office/drawing/2015/10/21/chartex" xmlns:cx3="http://schemas.microsoft.com/office/drawing/2016/5/9/chartex" xmlns:cx4="http://schemas.microsoft.com/office/drawing/2016/5/10/chartex" xmlns:cx5="http://schemas.microsoft.com/office/drawing/2016/5/11/chartex" xmlns:cx6="http://schemas.microsoft.com/office/drawing/2016/5/12/chartex" xmlns:cx7="http://schemas.microsoft.com/office/drawing/2016/5/13/chartex" xmlns:cx8="http://schemas.microsoft.com/office/drawing/2016/5/14/chartex" xmlns:mc="http://schemas.openxmlformats.org/markup-compatibility/2006" xmlns:aink="http://schemas.microsoft.com/office/drawing/2016/ink" xmlns:am3d="http://schemas.microsoft.com/office/drawing/2017/model3d" xmlns:o="urn:schemas-microsoft-com:office:office" xmlns:r="http://schemas.openxmlformats.org/officeDocument/2006/relationships" xmlns:m="http://schemas.openxmlformats.org/officeDocument/2006/math" xmlns:v="urn:schemas-microsoft-com:vml" xmlns:wp14="http://schemas.microsoft.com/office/word/2010/wordprocessingDrawing" xmlns:wp="http://schemas.openxmlformats.org/drawingml/2006/wordprocessingDrawing" xmlns:w10="urn:schemas-microsoft-com:office:word" xmlns:w="http://schemas.openxmlformats.org/wordprocessingml/2006/main" xmlns:w14="http://schemas.microsoft.com/office/word/2010/wordml" xmlns:w15="http://schemas.microsoft.com/office/word/2012/wordml" xmlns:w16cex="http://schemas.microsoft.com/office/word/2018/wordml/cex" xmlns:w16cid="http://schemas.microsoft.com/office/word/2016/wordml/cid" xmlns:w16="http://schemas.microsoft.com/office/word/2018/wordml" xmlns:w16sdtdh="http://schemas.microsoft.com/office/word/2020/wordml/sdtdatahash" xmlns:w16se="http://schemas.microsoft.com/office/word/2015/wordml/symex" xmlns:wpg="http://schemas.microsoft.com/office/word/2010/wordprocessingGroup" xmlns:wpi="http://schemas.microsoft.com/office/word/2010/wordprocessingInk" xmlns:wne="http://schemas.microsoft.com/office/word/2006/wordml" xmlns:wps="http://schemas.microsoft.com/office/word/2010/wordprocessingShape" mc:Ignorable="w14 w15 w16se w16cid w16 w16cex w16sdtdh wp14">
   <w:p>
     <w:pPr>
       <w:pStyle w:val="Footer"/>
@@ -495,7 +499,7 @@
 </file>
 
 <file path=word/footnotes.xml><?xml version="1.0" encoding="utf-8"?>
-<w:footnotes xmlns:wpc="http://schemas.microsoft.com/office/word/2010/wordprocessingCanvas" xmlns:cx="http://schemas.microsoft.com/office/drawing/2014/chartex" xmlns:cx1="http://schemas.microsoft.com/office/drawing/2015/9/8/chartex" xmlns:cx2="http://schemas.microsoft.com/office/drawing/2015/10/21/chartex" xmlns:cx3="http://schemas.microsoft.com/office/drawing/2016/5/9/chartex" xmlns:cx4="http://schemas.microsoft.com/office/drawing/2016/5/10/chartex" xmlns:cx5="http://schemas.microsoft.com/office/drawing/2016/5/11/chartex" xmlns:cx6="http://schemas.microsoft.com/office/drawing/2016/5/12/chartex" xmlns:cx7="http://schemas.microsoft.com/office/drawing/2016/5/13/chartex" xmlns:cx8="http://schemas.microsoft.com/office/drawing/2016/5/14/chartex" xmlns:mc="http://schemas.openxmlformats.org/markup-compatibility/2006" xmlns:aink="http://schemas.microsoft.com/office/drawing/2016/ink" xmlns:am3d="http://schemas.microsoft.com/office/drawing/2017/model3d" xmlns:o="urn:schemas-microsoft-com:office:office" xmlns:r="http://schemas.openxmlformats.org/officeDocument/2006/relationships" xmlns:m="http://schemas.openxmlformats.org/officeDocument/2006/math" xmlns:v="urn:schemas-microsoft-com:vml" xmlns:wp14="http://schemas.microsoft.com/office/word/2010/wordprocessingDrawing" xmlns:wp="http://schemas.openxmlformats.org/drawingml/2006/wordprocessingDrawing" xmlns:w10="urn:schemas-microsoft-com:office:word" xmlns:w="http://schemas.openxmlformats.org/wordprocessingml/2006/main" xmlns:w14="http://schemas.microsoft.com/office/word/2010/wordml" xmlns:w15="http://schemas.microsoft.com/office/word/2012/wordml" xmlns:w16cex="http://schemas.microsoft.com/office/word/2018/wordml/cex" xmlns:w16cid="http://schemas.microsoft.com/office/word/2016/wordml/cid" xmlns:w16="http://schemas.microsoft.com/office/word/2018/wordml" xmlns:w16se="http://schemas.microsoft.com/office/word/2015/wordml/symex" xmlns:wpg="http://schemas.microsoft.com/office/word/2010/wordprocessingGroup" xmlns:wpi="http://schemas.microsoft.com/office/word/2010/wordprocessingInk" xmlns:wne="http://schemas.microsoft.com/office/word/2006/wordml" xmlns:wps="http://schemas.microsoft.com/office/word/2010/wordprocessingShape" mc:Ignorable="w14 w15 w16se w16cid w16 w16cex wp14">
+<w:footnotes xmlns:wpc="http://schemas.microsoft.com/office/word/2010/wordprocessingCanvas" xmlns:cx="http://schemas.microsoft.com/office/drawing/2014/chartex" xmlns:cx1="http://schemas.microsoft.com/office/drawing/2015/9/8/chartex" xmlns:cx2="http://schemas.microsoft.com/office/drawing/2015/10/21/chartex" xmlns:cx3="http://schemas.microsoft.com/office/drawing/2016/5/9/chartex" xmlns:cx4="http://schemas.microsoft.com/office/drawing/2016/5/10/chartex" xmlns:cx5="http://schemas.microsoft.com/office/drawing/2016/5/11/chartex" xmlns:cx6="http://schemas.microsoft.com/office/drawing/2016/5/12/chartex" xmlns:cx7="http://schemas.microsoft.com/office/drawing/2016/5/13/chartex" xmlns:cx8="http://schemas.microsoft.com/office/drawing/2016/5/14/chartex" xmlns:mc="http://schemas.openxmlformats.org/markup-compatibility/2006" xmlns:aink="http://schemas.microsoft.com/office/drawing/2016/ink" xmlns:am3d="http://schemas.microsoft.com/office/drawing/2017/model3d" xmlns:o="urn:schemas-microsoft-com:office:office" xmlns:r="http://schemas.openxmlformats.org/officeDocument/2006/relationships" xmlns:m="http://schemas.openxmlformats.org/officeDocument/2006/math" xmlns:v="urn:schemas-microsoft-com:vml" xmlns:wp14="http://schemas.microsoft.com/office/word/2010/wordprocessingDrawing" xmlns:wp="http://schemas.openxmlformats.org/drawingml/2006/wordprocessingDrawing" xmlns:w10="urn:schemas-microsoft-com:office:word" xmlns:w="http://schemas.openxmlformats.org/wordprocessingml/2006/main" xmlns:w14="http://schemas.microsoft.com/office/word/2010/wordml" xmlns:w15="http://schemas.microsoft.com/office/word/2012/wordml" xmlns:w16cex="http://schemas.microsoft.com/office/word/2018/wordml/cex" xmlns:w16cid="http://schemas.microsoft.com/office/word/2016/wordml/cid" xmlns:w16="http://schemas.microsoft.com/office/word/2018/wordml" xmlns:w16sdtdh="http://schemas.microsoft.com/office/word/2020/wordml/sdtdatahash" xmlns:w16se="http://schemas.microsoft.com/office/word/2015/wordml/symex" xmlns:wpg="http://schemas.microsoft.com/office/word/2010/wordprocessingGroup" xmlns:wpi="http://schemas.microsoft.com/office/word/2010/wordprocessingInk" xmlns:wne="http://schemas.microsoft.com/office/word/2006/wordml" xmlns:wps="http://schemas.microsoft.com/office/word/2010/wordprocessingShape" mc:Ignorable="w14 w15 w16se w16cid w16 w16cex w16sdtdh wp14">
   <w:footnote w:type="separator" w:id="-1">
     <w:p>
       <w:r>
@@ -514,7 +518,7 @@
 </file>
 
 <file path=word/header1.xml><?xml version="1.0" encoding="utf-8"?>
-<w:hdr xmlns:wpc="http://schemas.microsoft.com/office/word/2010/wordprocessingCanvas" xmlns:cx="http://schemas.microsoft.com/office/drawing/2014/chartex" xmlns:cx1="http://schemas.microsoft.com/office/drawing/2015/9/8/chartex" xmlns:cx2="http://schemas.microsoft.com/office/drawing/2015/10/21/chartex" xmlns:cx3="http://schemas.microsoft.com/office/drawing/2016/5/9/chartex" xmlns:cx4="http://schemas.microsoft.com/office/drawing/2016/5/10/chartex" xmlns:cx5="http://schemas.microsoft.com/office/drawing/2016/5/11/chartex" xmlns:cx6="http://schemas.microsoft.com/office/drawing/2016/5/12/chartex" xmlns:cx7="http://schemas.microsoft.com/office/drawing/2016/5/13/chartex" xmlns:cx8="http://schemas.microsoft.com/office/drawing/2016/5/14/chartex" xmlns:mc="http://schemas.openxmlformats.org/markup-compatibility/2006" xmlns:aink="http://schemas.microsoft.com/office/drawing/2016/ink" xmlns:am3d="http://schemas.microsoft.com/office/drawing/2017/model3d" xmlns:o="urn:schemas-microsoft-com:office:office" xmlns:r="http://schemas.openxmlformats.org/officeDocument/2006/relationships" xmlns:m="http://schemas.openxmlformats.org/officeDocument/2006/math" xmlns:v="urn:schemas-microsoft-com:vml" xmlns:wp14="http://schemas.microsoft.com/office/word/2010/wordprocessingDrawing" xmlns:wp="http://schemas.openxmlformats.org/drawingml/2006/wordprocessingDrawing" xmlns:w10="urn:schemas-microsoft-com:office:word" xmlns:w="http://schemas.openxmlformats.org/wordprocessingml/2006/main" xmlns:w14="http://schemas.microsoft.com/office/word/2010/wordml" xmlns:w15="http://schemas.microsoft.com/office/word/2012/wordml" xmlns:w16cex="http://schemas.microsoft.com/office/word/2018/wordml/cex" xmlns:w16cid="http://schemas.microsoft.com/office/word/2016/wordml/cid" xmlns:w16="http://schemas.microsoft.com/office/word/2018/wordml" xmlns:w16se="http://schemas.microsoft.com/office/word/2015/wordml/symex" xmlns:wpg="http://schemas.microsoft.com/office/word/2010/wordprocessingGroup" xmlns:wpi="http://schemas.microsoft.com/office/word/2010/wordprocessingInk" xmlns:wne="http://schemas.microsoft.com/office/word/2006/wordml" xmlns:wps="http://schemas.microsoft.com/office/word/2010/wordprocessingShape" mc:Ignorable="w14 w15 w16se w16cid w16 w16cex wp14">
+<w:hdr xmlns:wpc="http://schemas.microsoft.com/office/word/2010/wordprocessingCanvas" xmlns:cx="http://schemas.microsoft.com/office/drawing/2014/chartex" xmlns:cx1="http://schemas.microsoft.com/office/drawing/2015/9/8/chartex" xmlns:cx2="http://schemas.microsoft.com/office/drawing/2015/10/21/chartex" xmlns:cx3="http://schemas.microsoft.com/office/drawing/2016/5/9/chartex" xmlns:cx4="http://schemas.microsoft.com/office/drawing/2016/5/10/chartex" xmlns:cx5="http://schemas.microsoft.com/office/drawing/2016/5/11/chartex" xmlns:cx6="http://schemas.microsoft.com/office/drawing/2016/5/12/chartex" xmlns:cx7="http://schemas.microsoft.com/office/drawing/2016/5/13/chartex" xmlns:cx8="http://schemas.microsoft.com/office/drawing/2016/5/14/chartex" xmlns:mc="http://schemas.openxmlformats.org/markup-compatibility/2006" xmlns:aink="http://schemas.microsoft.com/office/drawing/2016/ink" xmlns:am3d="http://schemas.microsoft.com/office/drawing/2017/model3d" xmlns:o="urn:schemas-microsoft-com:office:office" xmlns:r="http://schemas.openxmlformats.org/officeDocument/2006/relationships" xmlns:m="http://schemas.openxmlformats.org/officeDocument/2006/math" xmlns:v="urn:schemas-microsoft-com:vml" xmlns:wp14="http://schemas.microsoft.com/office/word/2010/wordprocessingDrawing" xmlns:wp="http://schemas.openxmlformats.org/drawingml/2006/wordprocessingDrawing" xmlns:w10="urn:schemas-microsoft-com:office:word" xmlns:w="http://schemas.openxmlformats.org/wordprocessingml/2006/main" xmlns:w14="http://schemas.microsoft.com/office/word/2010/wordml" xmlns:w15="http://schemas.microsoft.com/office/word/2012/wordml" xmlns:w16cex="http://schemas.microsoft.com/office/word/2018/wordml/cex" xmlns:w16cid="http://schemas.microsoft.com/office/word/2016/wordml/cid" xmlns:w16="http://schemas.microsoft.com/office/word/2018/wordml" xmlns:w16sdtdh="http://schemas.microsoft.com/office/word/2020/wordml/sdtdatahash" xmlns:w16se="http://schemas.microsoft.com/office/word/2015/wordml/symex" xmlns:wpg="http://schemas.microsoft.com/office/word/2010/wordprocessingGroup" xmlns:wpi="http://schemas.microsoft.com/office/word/2010/wordprocessingInk" xmlns:wne="http://schemas.microsoft.com/office/word/2006/wordml" xmlns:wps="http://schemas.microsoft.com/office/word/2010/wordprocessingShape" mc:Ignorable="w14 w15 w16se w16cid w16 w16cex w16sdtdh wp14">
   <w:p>
     <w:pPr>
       <w:pStyle w:val="Header"/>
@@ -524,7 +528,7 @@
 </file>
 
 <file path=word/header2.xml><?xml version="1.0" encoding="utf-8"?>
-<w:hdr xmlns:wpc="http://schemas.microsoft.com/office/word/2010/wordprocessingCanvas" xmlns:cx="http://schemas.microsoft.com/office/drawing/2014/chartex" xmlns:cx1="http://schemas.microsoft.com/office/drawing/2015/9/8/chartex" xmlns:cx2="http://schemas.microsoft.com/office/drawing/2015/10/21/chartex" xmlns:cx3="http://schemas.microsoft.com/office/drawing/2016/5/9/chartex" xmlns:cx4="http://schemas.microsoft.com/office/drawing/2016/5/10/chartex" xmlns:cx5="http://schemas.microsoft.com/office/drawing/2016/5/11/chartex" xmlns:cx6="http://schemas.microsoft.com/office/drawing/2016/5/12/chartex" xmlns:cx7="http://schemas.microsoft.com/office/drawing/2016/5/13/chartex" xmlns:cx8="http://schemas.microsoft.com/office/drawing/2016/5/14/chartex" xmlns:mc="http://schemas.openxmlformats.org/markup-compatibility/2006" xmlns:aink="http://schemas.microsoft.com/office/drawing/2016/ink" xmlns:am3d="http://schemas.microsoft.com/office/drawing/2017/model3d" xmlns:o="urn:schemas-microsoft-com:office:office" xmlns:r="http://schemas.openxmlformats.org/officeDocument/2006/relationships" xmlns:m="http://schemas.openxmlformats.org/officeDocument/2006/math" xmlns:v="urn:schemas-microsoft-com:vml" xmlns:wp14="http://schemas.microsoft.com/office/word/2010/wordprocessingDrawing" xmlns:wp="http://schemas.openxmlformats.org/drawingml/2006/wordprocessingDrawing" xmlns:w10="urn:schemas-microsoft-com:office:word" xmlns:w="http://schemas.openxmlformats.org/wordprocessingml/2006/main" xmlns:w14="http://schemas.microsoft.com/office/word/2010/wordml" xmlns:w15="http://schemas.microsoft.com/office/word/2012/wordml" xmlns:w16cex="http://schemas.microsoft.com/office/word/2018/wordml/cex" xmlns:w16cid="http://schemas.microsoft.com/office/word/2016/wordml/cid" xmlns:w16="http://schemas.microsoft.com/office/word/2018/wordml" xmlns:w16se="http://schemas.microsoft.com/office/word/2015/wordml/symex" xmlns:wpg="http://schemas.microsoft.com/office/word/2010/wordprocessingGroup" xmlns:wpi="http://schemas.microsoft.com/office/word/2010/wordprocessingInk" xmlns:wne="http://schemas.microsoft.com/office/word/2006/wordml" xmlns:wps="http://schemas.microsoft.com/office/word/2010/wordprocessingShape" mc:Ignorable="w14 w15 w16se w16cid w16 w16cex wp14">
+<w:hdr xmlns:wpc="http://schemas.microsoft.com/office/word/2010/wordprocessingCanvas" xmlns:cx="http://schemas.microsoft.com/office/drawing/2014/chartex" xmlns:cx1="http://schemas.microsoft.com/office/drawing/2015/9/8/chartex" xmlns:cx2="http://schemas.microsoft.com/office/drawing/2015/10/21/chartex" xmlns:cx3="http://schemas.microsoft.com/office/drawing/2016/5/9/chartex" xmlns:cx4="http://schemas.microsoft.com/office/drawing/2016/5/10/chartex" xmlns:cx5="http://schemas.microsoft.com/office/drawing/2016/5/11/chartex" xmlns:cx6="http://schemas.microsoft.com/office/drawing/2016/5/12/chartex" xmlns:cx7="http://schemas.microsoft.com/office/drawing/2016/5/13/chartex" xmlns:cx8="http://schemas.microsoft.com/office/drawing/2016/5/14/chartex" xmlns:mc="http://schemas.openxmlformats.org/markup-compatibility/2006" xmlns:aink="http://schemas.microsoft.com/office/drawing/2016/ink" xmlns:am3d="http://schemas.microsoft.com/office/drawing/2017/model3d" xmlns:o="urn:schemas-microsoft-com:office:office" xmlns:r="http://schemas.openxmlformats.org/officeDocument/2006/relationships" xmlns:m="http://schemas.openxmlformats.org/officeDocument/2006/math" xmlns:v="urn:schemas-microsoft-com:vml" xmlns:wp14="http://schemas.microsoft.com/office/word/2010/wordprocessingDrawing" xmlns:wp="http://schemas.openxmlformats.org/drawingml/2006/wordprocessingDrawing" xmlns:w10="urn:schemas-microsoft-com:office:word" xmlns:w="http://schemas.openxmlformats.org/wordprocessingml/2006/main" xmlns:w14="http://schemas.microsoft.com/office/word/2010/wordml" xmlns:w15="http://schemas.microsoft.com/office/word/2012/wordml" xmlns:w16cex="http://schemas.microsoft.com/office/word/2018/wordml/cex" xmlns:w16cid="http://schemas.microsoft.com/office/word/2016/wordml/cid" xmlns:w16="http://schemas.microsoft.com/office/word/2018/wordml" xmlns:w16sdtdh="http://schemas.microsoft.com/office/word/2020/wordml/sdtdatahash" xmlns:w16se="http://schemas.microsoft.com/office/word/2015/wordml/symex" xmlns:wpg="http://schemas.microsoft.com/office/word/2010/wordprocessingGroup" xmlns:wpi="http://schemas.microsoft.com/office/word/2010/wordprocessingInk" xmlns:wne="http://schemas.microsoft.com/office/word/2006/wordml" xmlns:wps="http://schemas.microsoft.com/office/word/2010/wordprocessingShape" mc:Ignorable="w14 w15 w16se w16cid w16 w16cex w16sdtdh wp14">
   <w:p>
     <w:pPr>
       <w:pStyle w:val="Header"/>
@@ -534,7 +538,7 @@
 </file>
 
 <file path=word/header3.xml><?xml version="1.0" encoding="utf-8"?>
-<w:hdr xmlns:wpc="http://schemas.microsoft.com/office/word/2010/wordprocessingCanvas" xmlns:cx="http://schemas.microsoft.com/office/drawing/2014/chartex" xmlns:cx1="http://schemas.microsoft.com/office/drawing/2015/9/8/chartex" xmlns:cx2="http://schemas.microsoft.com/office/drawing/2015/10/21/chartex" xmlns:cx3="http://schemas.microsoft.com/office/drawing/2016/5/9/chartex" xmlns:cx4="http://schemas.microsoft.com/office/drawing/2016/5/10/chartex" xmlns:cx5="http://schemas.microsoft.com/office/drawing/2016/5/11/chartex" xmlns:cx6="http://schemas.microsoft.com/office/drawing/2016/5/12/chartex" xmlns:cx7="http://schemas.microsoft.com/office/drawing/2016/5/13/chartex" xmlns:cx8="http://schemas.microsoft.com/office/drawing/2016/5/14/chartex" xmlns:mc="http://schemas.openxmlformats.org/markup-compatibility/2006" xmlns:aink="http://schemas.microsoft.com/office/drawing/2016/ink" xmlns:am3d="http://schemas.microsoft.com/office/drawing/2017/model3d" xmlns:o="urn:schemas-microsoft-com:office:office" xmlns:r="http://schemas.openxmlformats.org/officeDocument/2006/relationships" xmlns:m="http://schemas.openxmlformats.org/officeDocument/2006/math" xmlns:v="urn:schemas-microsoft-com:vml" xmlns:wp14="http://schemas.microsoft.com/office/word/2010/wordprocessingDrawing" xmlns:wp="http://schemas.openxmlformats.org/drawingml/2006/wordprocessingDrawing" xmlns:w10="urn:schemas-microsoft-com:office:word" xmlns:w="http://schemas.openxmlformats.org/wordprocessingml/2006/main" xmlns:w14="http://schemas.microsoft.com/office/word/2010/wordml" xmlns:w15="http://schemas.microsoft.com/office/word/2012/wordml" xmlns:w16cex="http://schemas.microsoft.com/office/word/2018/wordml/cex" xmlns:w16cid="http://schemas.microsoft.com/office/word/2016/wordml/cid" xmlns:w16="http://schemas.microsoft.com/office/word/2018/wordml" xmlns:w16se="http://schemas.microsoft.com/office/word/2015/wordml/symex" xmlns:wpg="http://schemas.microsoft.com/office/word/2010/wordprocessingGroup" xmlns:wpi="http://schemas.microsoft.com/office/word/2010/wordprocessingInk" xmlns:wne="http://schemas.microsoft.com/office/word/2006/wordml" xmlns:wps="http://schemas.microsoft.com/office/word/2010/wordprocessingShape" mc:Ignorable="w14 w15 w16se w16cid w16 w16cex wp14">
+<w:hdr xmlns:wpc="http://schemas.microsoft.com/office/word/2010/wordprocessingCanvas" xmlns:cx="http://schemas.microsoft.com/office/drawing/2014/chartex" xmlns:cx1="http://schemas.microsoft.com/office/drawing/2015/9/8/chartex" xmlns:cx2="http://schemas.microsoft.com/office/drawing/2015/10/21/chartex" xmlns:cx3="http://schemas.microsoft.com/office/drawing/2016/5/9/chartex" xmlns:cx4="http://schemas.microsoft.com/office/drawing/2016/5/10/chartex" xmlns:cx5="http://schemas.microsoft.com/office/drawing/2016/5/11/chartex" xmlns:cx6="http://schemas.microsoft.com/office/drawing/2016/5/12/chartex" xmlns:cx7="http://schemas.microsoft.com/office/drawing/2016/5/13/chartex" xmlns:cx8="http://schemas.microsoft.com/office/drawing/2016/5/14/chartex" xmlns:mc="http://schemas.openxmlformats.org/markup-compatibility/2006" xmlns:aink="http://schemas.microsoft.com/office/drawing/2016/ink" xmlns:am3d="http://schemas.microsoft.com/office/drawing/2017/model3d" xmlns:o="urn:schemas-microsoft-com:office:office" xmlns:r="http://schemas.openxmlformats.org/officeDocument/2006/relationships" xmlns:m="http://schemas.openxmlformats.org/officeDocument/2006/math" xmlns:v="urn:schemas-microsoft-com:vml" xmlns:wp14="http://schemas.microsoft.com/office/word/2010/wordprocessingDrawing" xmlns:wp="http://schemas.openxmlformats.org/drawingml/2006/wordprocessingDrawing" xmlns:w10="urn:schemas-microsoft-com:office:word" xmlns:w="http://schemas.openxmlformats.org/wordprocessingml/2006/main" xmlns:w14="http://schemas.microsoft.com/office/word/2010/wordml" xmlns:w15="http://schemas.microsoft.com/office/word/2012/wordml" xmlns:w16cex="http://schemas.microsoft.com/office/word/2018/wordml/cex" xmlns:w16cid="http://schemas.microsoft.com/office/word/2016/wordml/cid" xmlns:w16="http://schemas.microsoft.com/office/word/2018/wordml" xmlns:w16sdtdh="http://schemas.microsoft.com/office/word/2020/wordml/sdtdatahash" xmlns:w16se="http://schemas.microsoft.com/office/word/2015/wordml/symex" xmlns:wpg="http://schemas.microsoft.com/office/word/2010/wordprocessingGroup" xmlns:wpi="http://schemas.microsoft.com/office/word/2010/wordprocessingInk" xmlns:wne="http://schemas.microsoft.com/office/word/2006/wordml" xmlns:wps="http://schemas.microsoft.com/office/word/2010/wordprocessingShape" mc:Ignorable="w14 w15 w16se w16cid w16 w16cex w16sdtdh wp14">
   <w:p>
     <w:pPr>
       <w:pStyle w:val="Header"/>
@@ -544,7 +548,7 @@
 </file>
 
 <file path=word/numbering.xml><?xml version="1.0" encoding="utf-8"?>
-<w:numbering xmlns:wpc="http://schemas.microsoft.com/office/word/2010/wordprocessingCanvas" xmlns:cx="http://schemas.microsoft.com/office/drawing/2014/chartex" xmlns:cx1="http://schemas.microsoft.com/office/drawing/2015/9/8/chartex" xmlns:cx2="http://schemas.microsoft.com/office/drawing/2015/10/21/chartex" xmlns:cx3="http://schemas.microsoft.com/office/drawing/2016/5/9/chartex" xmlns:cx4="http://schemas.microsoft.com/office/drawing/2016/5/10/chartex" xmlns:cx5="http://schemas.microsoft.com/office/drawing/2016/5/11/chartex" xmlns:cx6="http://schemas.microsoft.com/office/drawing/2016/5/12/chartex" xmlns:cx7="http://schemas.microsoft.com/office/drawing/2016/5/13/chartex" xmlns:cx8="http://schemas.microsoft.com/office/drawing/2016/5/14/chartex" xmlns:mc="http://schemas.openxmlformats.org/markup-compatibility/2006" xmlns:aink="http://schemas.microsoft.com/office/drawing/2016/ink" xmlns:am3d="http://schemas.microsoft.com/office/drawing/2017/model3d" xmlns:o="urn:schemas-microsoft-com:office:office" xmlns:r="http://schemas.openxmlformats.org/officeDocument/2006/relationships" xmlns:m="http://schemas.openxmlformats.org/officeDocument/2006/math" xmlns:v="urn:schemas-microsoft-com:vml" xmlns:wp14="http://schemas.microsoft.com/office/word/2010/wordprocessingDrawing" xmlns:wp="http://schemas.openxmlformats.org/drawingml/2006/wordprocessingDrawing" xmlns:w10="urn:schemas-microsoft-com:office:word" xmlns:w="http://schemas.openxmlformats.org/wordprocessingml/2006/main" xmlns:w14="http://schemas.microsoft.com/office/word/2010/wordml" xmlns:w15="http://schemas.microsoft.com/office/word/2012/wordml" xmlns:w16cex="http://schemas.microsoft.com/office/word/2018/wordml/cex" xmlns:w16cid="http://schemas.microsoft.com/office/word/2016/wordml/cid" xmlns:w16="http://schemas.microsoft.com/office/word/2018/wordml" xmlns:w16se="http://schemas.microsoft.com/office/word/2015/wordml/symex" xmlns:wpg="http://schemas.microsoft.com/office/word/2010/wordprocessingGroup" xmlns:wpi="http://schemas.microsoft.com/office/word/2010/wordprocessingInk" xmlns:wne="http://schemas.microsoft.com/office/word/2006/wordml" xmlns:wps="http://schemas.microsoft.com/office/word/2010/wordprocessingShape" mc:Ignorable="w14 w15 w16se w16cid w16 w16cex wp14">
+<w:numbering xmlns:wpc="http://schemas.microsoft.com/office/word/2010/wordprocessingCanvas" xmlns:cx="http://schemas.microsoft.com/office/drawing/2014/chartex" xmlns:cx1="http://schemas.microsoft.com/office/drawing/2015/9/8/chartex" xmlns:cx2="http://schemas.microsoft.com/office/drawing/2015/10/21/chartex" xmlns:cx3="http://schemas.microsoft.com/office/drawing/2016/5/9/chartex" xmlns:cx4="http://schemas.microsoft.com/office/drawing/2016/5/10/chartex" xmlns:cx5="http://schemas.microsoft.com/office/drawing/2016/5/11/chartex" xmlns:cx6="http://schemas.microsoft.com/office/drawing/2016/5/12/chartex" xmlns:cx7="http://schemas.microsoft.com/office/drawing/2016/5/13/chartex" xmlns:cx8="http://schemas.microsoft.com/office/drawing/2016/5/14/chartex" xmlns:mc="http://schemas.openxmlformats.org/markup-compatibility/2006" xmlns:aink="http://schemas.microsoft.com/office/drawing/2016/ink" xmlns:am3d="http://schemas.microsoft.com/office/drawing/2017/model3d" xmlns:o="urn:schemas-microsoft-com:office:office" xmlns:r="http://schemas.openxmlformats.org/officeDocument/2006/relationships" xmlns:m="http://schemas.openxmlformats.org/officeDocument/2006/math" xmlns:v="urn:schemas-microsoft-com:vml" xmlns:wp14="http://schemas.microsoft.com/office/word/2010/wordprocessingDrawing" xmlns:wp="http://schemas.openxmlformats.org/drawingml/2006/wordprocessingDrawing" xmlns:w10="urn:schemas-microsoft-com:office:word" xmlns:w="http://schemas.openxmlformats.org/wordprocessingml/2006/main" xmlns:w14="http://schemas.microsoft.com/office/word/2010/wordml" xmlns:w15="http://schemas.microsoft.com/office/word/2012/wordml" xmlns:w16cex="http://schemas.microsoft.com/office/word/2018/wordml/cex" xmlns:w16cid="http://schemas.microsoft.com/office/word/2016/wordml/cid" xmlns:w16="http://schemas.microsoft.com/office/word/2018/wordml" xmlns:w16sdtdh="http://schemas.microsoft.com/office/word/2020/wordml/sdtdatahash" xmlns:w16se="http://schemas.microsoft.com/office/word/2015/wordml/symex" xmlns:wpg="http://schemas.microsoft.com/office/word/2010/wordprocessingGroup" xmlns:wpi="http://schemas.microsoft.com/office/word/2010/wordprocessingInk" xmlns:wne="http://schemas.microsoft.com/office/word/2006/wordml" xmlns:wps="http://schemas.microsoft.com/office/word/2010/wordprocessingShape" mc:Ignorable="w14 w15 w16se w16cid w16 w16cex w16sdtdh wp14">
   <w:abstractNum w:abstractNumId="0" w15:restartNumberingAfterBreak="0">
     <w:nsid w:val="30FE4C2B"/>
     <w:multiLevelType w:val="hybridMultilevel"/>
@@ -666,7 +670,7 @@
 </file>
 
 <file path=word/styles.xml><?xml version="1.0" encoding="utf-8"?>
-<w:styles xmlns:mc="http://schemas.openxmlformats.org/markup-compatibility/2006" xmlns:r="http://schemas.openxmlformats.org/officeDocument/2006/relationships" xmlns:w="http://schemas.openxmlformats.org/wordprocessingml/2006/main" xmlns:w14="http://schemas.microsoft.com/office/word/2010/wordml" xmlns:w15="http://schemas.microsoft.com/office/word/2012/wordml" xmlns:w16cex="http://schemas.microsoft.com/office/word/2018/wordml/cex" xmlns:w16cid="http://schemas.microsoft.com/office/word/2016/wordml/cid" xmlns:w16="http://schemas.microsoft.com/office/word/2018/wordml" xmlns:w16se="http://schemas.microsoft.com/office/word/2015/wordml/symex" mc:Ignorable="w14 w15 w16se w16cid w16 w16cex">
+<w:styles xmlns:mc="http://schemas.openxmlformats.org/markup-compatibility/2006" xmlns:r="http://schemas.openxmlformats.org/officeDocument/2006/relationships" xmlns:w="http://schemas.openxmlformats.org/wordprocessingml/2006/main" xmlns:w14="http://schemas.microsoft.com/office/word/2010/wordml" xmlns:w15="http://schemas.microsoft.com/office/word/2012/wordml" xmlns:w16cex="http://schemas.microsoft.com/office/word/2018/wordml/cex" xmlns:w16cid="http://schemas.microsoft.com/office/word/2016/wordml/cid" xmlns:w16="http://schemas.microsoft.com/office/word/2018/wordml" xmlns:w16sdtdh="http://schemas.microsoft.com/office/word/2020/wordml/sdtdatahash" xmlns:w16se="http://schemas.microsoft.com/office/word/2015/wordml/symex" mc:Ignorable="w14 w15 w16se w16cid w16 w16cex w16sdtdh">
   <w:docDefaults>
     <w:rPrDefault>
       <w:rPr>
@@ -1157,7 +1161,7 @@
       <w:rFonts w:asciiTheme="majorBidi" w:hAnsiTheme="majorBidi"/>
       <w:sz w:val="24"/>
       <w:szCs w:val="20"/>
-      <w:lang w:eastAsia="en-PK"/>
+      <w:lang w:val="en-US" w:eastAsia="en-PK"/>
     </w:rPr>
     <w:tblPr>
       <w:jc w:val="center"/>

</xml_diff>

<commit_message>
FIX removed first blank line in report
</commit_message>
<xml_diff>
--- a/modules/templates/template.docx
+++ b/modules/templates/template.docx
@@ -2,7 +2,18 @@
 <file path=word/document.xml><?xml version="1.0" encoding="utf-8"?>
 <w:document xmlns:wpc="http://schemas.microsoft.com/office/word/2010/wordprocessingCanvas" xmlns:cx="http://schemas.microsoft.com/office/drawing/2014/chartex" xmlns:cx1="http://schemas.microsoft.com/office/drawing/2015/9/8/chartex" xmlns:cx2="http://schemas.microsoft.com/office/drawing/2015/10/21/chartex" xmlns:cx3="http://schemas.microsoft.com/office/drawing/2016/5/9/chartex" xmlns:cx4="http://schemas.microsoft.com/office/drawing/2016/5/10/chartex" xmlns:cx5="http://schemas.microsoft.com/office/drawing/2016/5/11/chartex" xmlns:cx6="http://schemas.microsoft.com/office/drawing/2016/5/12/chartex" xmlns:cx7="http://schemas.microsoft.com/office/drawing/2016/5/13/chartex" xmlns:cx8="http://schemas.microsoft.com/office/drawing/2016/5/14/chartex" xmlns:mc="http://schemas.openxmlformats.org/markup-compatibility/2006" xmlns:aink="http://schemas.microsoft.com/office/drawing/2016/ink" xmlns:am3d="http://schemas.microsoft.com/office/drawing/2017/model3d" xmlns:o="urn:schemas-microsoft-com:office:office" xmlns:r="http://schemas.openxmlformats.org/officeDocument/2006/relationships" xmlns:m="http://schemas.openxmlformats.org/officeDocument/2006/math" xmlns:v="urn:schemas-microsoft-com:vml" xmlns:wp14="http://schemas.microsoft.com/office/word/2010/wordprocessingDrawing" xmlns:wp="http://schemas.openxmlformats.org/drawingml/2006/wordprocessingDrawing" xmlns:w10="urn:schemas-microsoft-com:office:word" xmlns:w="http://schemas.openxmlformats.org/wordprocessingml/2006/main" xmlns:w14="http://schemas.microsoft.com/office/word/2010/wordml" xmlns:w15="http://schemas.microsoft.com/office/word/2012/wordml" xmlns:w16cex="http://schemas.microsoft.com/office/word/2018/wordml/cex" xmlns:w16cid="http://schemas.microsoft.com/office/word/2016/wordml/cid" xmlns:w16="http://schemas.microsoft.com/office/word/2018/wordml" xmlns:w16sdtdh="http://schemas.microsoft.com/office/word/2020/wordml/sdtdatahash" xmlns:w16se="http://schemas.microsoft.com/office/word/2015/wordml/symex" xmlns:wpg="http://schemas.microsoft.com/office/word/2010/wordprocessingGroup" xmlns:wpi="http://schemas.microsoft.com/office/word/2010/wordprocessingInk" xmlns:wne="http://schemas.microsoft.com/office/word/2006/wordml" xmlns:wps="http://schemas.microsoft.com/office/word/2010/wordprocessingShape" mc:Ignorable="w14 w15 w16se w16cid w16 w16cex w16sdtdh wp14">
   <w:body>
-    <w:p/>
+    <w:p>
+      <w:pPr>
+        <w:pStyle w:val="Bold"/>
+        <w:jc w:val="center"/>
+      </w:pPr>
+      <w:r>
+        <w:rPr>
+          <w:sz w:val="24"/>
+        </w:rPr>
+        <w:t>Firearms &amp; Toolmarks Examination Report</w:t>
+      </w:r>
+    </w:p>
     <w:sectPr>
       <w:headerReference w:type="even" r:id="rId8"/>
       <w:headerReference w:type="default" r:id="rId9"/>

</xml_diff>

<commit_message>
Added header with case number from second page onwards
</commit_message>
<xml_diff>
--- a/modules/templates/template.docx
+++ b/modules/templates/template.docx
@@ -66,41 +66,35 @@
       <w:ind w:left="-284"/>
       <w:jc w:val="both"/>
       <w:rPr>
-        <w:sz w:val="22"/>
-        <w:szCs w:val="22"/>
-      </w:rPr>
-    </w:pPr>
-    <w:r>
-      <w:rPr>
-        <w:sz w:val="22"/>
+        <w:szCs w:val="22"/>
+      </w:rPr>
+    </w:pPr>
+    <w:r>
+      <w:rPr>
         <w:szCs w:val="22"/>
       </w:rPr>
       <w:t>Analyzed by: __</w:t>
     </w:r>
     <w:r>
       <w:rPr>
-        <w:sz w:val="22"/>
         <w:szCs w:val="22"/>
       </w:rPr>
       <w:softHyphen/>
     </w:r>
     <w:r>
       <w:rPr>
-        <w:sz w:val="22"/>
         <w:szCs w:val="22"/>
       </w:rPr>
       <w:softHyphen/>
     </w:r>
     <w:r>
       <w:rPr>
-        <w:sz w:val="22"/>
         <w:szCs w:val="22"/>
       </w:rPr>
       <w:softHyphen/>
     </w:r>
     <w:r>
       <w:rPr>
-        <w:sz w:val="22"/>
         <w:szCs w:val="22"/>
       </w:rPr>
       <w:softHyphen/>
@@ -108,7 +102,6 @@
     </w:r>
     <w:r>
       <w:rPr>
-        <w:sz w:val="22"/>
         <w:szCs w:val="22"/>
         <w:u w:val="single"/>
         <w:lang w:val="en-PK"/>
@@ -117,7 +110,6 @@
     </w:r>
     <w:r>
       <w:rPr>
-        <w:sz w:val="22"/>
         <w:szCs w:val="22"/>
       </w:rPr>
       <w:t xml:space="preserve"> Reviewed by: __________________ </w:t>
@@ -125,14 +117,12 @@
     <w:proofErr w:type="gramStart"/>
     <w:r>
       <w:rPr>
-        <w:sz w:val="22"/>
         <w:szCs w:val="22"/>
       </w:rPr>
       <w:t>Date:</w:t>
     </w:r>
     <w:r>
       <w:rPr>
-        <w:sz w:val="22"/>
         <w:szCs w:val="22"/>
         <w:lang w:val="en-PK"/>
       </w:rPr>
@@ -141,7 +131,6 @@
     <w:proofErr w:type="gramEnd"/>
     <w:r>
       <w:rPr>
-        <w:sz w:val="22"/>
         <w:szCs w:val="22"/>
         <w:lang w:val="en-PK"/>
       </w:rPr>
@@ -149,7 +138,6 @@
     </w:r>
     <w:r>
       <w:rPr>
-        <w:sz w:val="22"/>
         <w:szCs w:val="22"/>
       </w:rPr>
       <w:t xml:space="preserve">   </w:t>
@@ -158,14 +146,12 @@
   <w:p>
     <w:pPr>
       <w:rPr>
-        <w:sz w:val="22"/>
         <w:szCs w:val="22"/>
       </w:rPr>
     </w:pPr>
     <w:r>
       <w:rPr>
         <w:b/>
-        <w:sz w:val="22"/>
         <w:szCs w:val="22"/>
       </w:rPr>
       <w:t xml:space="preserve">  </w:t>
@@ -173,7 +159,6 @@
     <w:r>
       <w:rPr>
         <w:b/>
-        <w:sz w:val="22"/>
         <w:szCs w:val="22"/>
         <w:lang w:val="en-PK"/>
       </w:rPr>
@@ -182,7 +167,6 @@
     <w:r>
       <w:rPr>
         <w:b/>
-        <w:sz w:val="22"/>
         <w:szCs w:val="22"/>
       </w:rPr>
       <w:t>FTM-</w:t>
@@ -190,7 +174,6 @@
     <w:r>
       <w:rPr>
         <w:b/>
-        <w:sz w:val="22"/>
         <w:szCs w:val="22"/>
         <w:lang w:val="en-PK"/>
       </w:rPr>
@@ -199,7 +182,6 @@
     <w:r>
       <w:rPr>
         <w:b/>
-        <w:sz w:val="22"/>
         <w:szCs w:val="22"/>
       </w:rPr>
       <w:t xml:space="preserve">-FS </w:t>
@@ -207,7 +189,6 @@
     <w:r>
       <w:rPr>
         <w:b/>
-        <w:sz w:val="22"/>
         <w:szCs w:val="22"/>
       </w:rPr>
       <w:tab/>
@@ -215,7 +196,6 @@
     <w:r>
       <w:rPr>
         <w:b/>
-        <w:sz w:val="22"/>
         <w:szCs w:val="22"/>
       </w:rPr>
       <w:tab/>
@@ -223,7 +203,6 @@
     <w:r>
       <w:rPr>
         <w:b/>
-        <w:sz w:val="22"/>
         <w:szCs w:val="22"/>
       </w:rPr>
       <w:tab/>
@@ -232,7 +211,6 @@
     <w:r>
       <w:rPr>
         <w:b/>
-        <w:sz w:val="22"/>
         <w:szCs w:val="22"/>
         <w:lang w:val="en-PK"/>
       </w:rPr>
@@ -241,7 +219,6 @@
     <w:r>
       <w:rPr>
         <w:b/>
-        <w:sz w:val="22"/>
         <w:szCs w:val="22"/>
       </w:rPr>
       <w:t xml:space="preserve">        </w:t>
@@ -249,7 +226,6 @@
     <w:r>
       <w:rPr>
         <w:b/>
-        <w:sz w:val="22"/>
         <w:szCs w:val="22"/>
       </w:rPr>
       <w:t>FTM-</w:t>
@@ -257,7 +233,6 @@
     <w:r>
       <w:rPr>
         <w:b/>
-        <w:sz w:val="22"/>
         <w:szCs w:val="22"/>
         <w:lang w:val="en-PK"/>
       </w:rPr>
@@ -266,7 +241,6 @@
     <w:r>
       <w:rPr>
         <w:b/>
-        <w:sz w:val="22"/>
         <w:szCs w:val="22"/>
       </w:rPr>
       <w:t>8</w:t>
@@ -274,7 +248,6 @@
     <w:r>
       <w:rPr>
         <w:b/>
-        <w:sz w:val="22"/>
         <w:szCs w:val="22"/>
       </w:rPr>
       <w:t xml:space="preserve">-FS </w:t>
@@ -287,7 +260,6 @@
       <w:jc w:val="left"/>
       <w:rPr>
         <w:rFonts w:ascii="Times New Roman" w:hAnsi="Times New Roman"/>
-        <w:sz w:val="22"/>
         <w:szCs w:val="22"/>
         <w:u w:val="none"/>
       </w:rPr>
@@ -295,7 +267,6 @@
     <w:r>
       <w:rPr>
         <w:rFonts w:ascii="Times New Roman" w:hAnsi="Times New Roman"/>
-        <w:sz w:val="22"/>
         <w:szCs w:val="22"/>
         <w:u w:val="none"/>
       </w:rPr>
@@ -304,7 +275,6 @@
     <w:r>
       <w:rPr>
         <w:rFonts w:ascii="Times New Roman" w:hAnsi="Times New Roman"/>
-        <w:sz w:val="22"/>
         <w:szCs w:val="22"/>
         <w:u w:val="none"/>
       </w:rPr>
@@ -313,7 +283,6 @@
     <w:r>
       <w:rPr>
         <w:rFonts w:ascii="Times New Roman" w:hAnsi="Times New Roman"/>
-        <w:sz w:val="22"/>
         <w:szCs w:val="22"/>
         <w:u w:val="none"/>
       </w:rPr>
@@ -322,7 +291,6 @@
     <w:r>
       <w:rPr>
         <w:rFonts w:ascii="Times New Roman" w:hAnsi="Times New Roman"/>
-        <w:sz w:val="22"/>
         <w:szCs w:val="22"/>
         <w:u w:val="none"/>
       </w:rPr>
@@ -331,7 +299,6 @@
     <w:r>
       <w:rPr>
         <w:rFonts w:ascii="Times New Roman" w:hAnsi="Times New Roman"/>
-        <w:sz w:val="22"/>
         <w:szCs w:val="22"/>
         <w:u w:val="none"/>
       </w:rPr>
@@ -340,7 +307,6 @@
     <w:r>
       <w:rPr>
         <w:rFonts w:ascii="Times New Roman" w:hAnsi="Times New Roman"/>
-        <w:sz w:val="22"/>
         <w:szCs w:val="22"/>
         <w:u w:val="none"/>
       </w:rPr>
@@ -349,7 +315,6 @@
     <w:r>
       <w:rPr>
         <w:rFonts w:ascii="Times New Roman" w:hAnsi="Times New Roman"/>
-        <w:sz w:val="22"/>
         <w:szCs w:val="22"/>
         <w:u w:val="none"/>
       </w:rPr>
@@ -358,7 +323,6 @@
     <w:r>
       <w:rPr>
         <w:rFonts w:ascii="Times New Roman" w:hAnsi="Times New Roman"/>
-        <w:sz w:val="22"/>
         <w:szCs w:val="22"/>
         <w:u w:val="none"/>
       </w:rPr>
@@ -367,7 +331,6 @@
     <w:r>
       <w:rPr>
         <w:rFonts w:ascii="Times New Roman" w:hAnsi="Times New Roman"/>
-        <w:sz w:val="22"/>
         <w:szCs w:val="22"/>
         <w:u w:val="none"/>
       </w:rPr>
@@ -381,13 +344,11 @@
       <w:spacing w:line="360" w:lineRule="auto"/>
       <w:ind w:left="-284"/>
       <w:rPr>
-        <w:sz w:val="22"/>
-        <w:szCs w:val="22"/>
-      </w:rPr>
-    </w:pPr>
-    <w:r>
-      <w:rPr>
-        <w:sz w:val="22"/>
+        <w:szCs w:val="22"/>
+      </w:rPr>
+    </w:pPr>
+    <w:r>
+      <w:rPr>
         <w:szCs w:val="22"/>
       </w:rPr>
       <w:t xml:space="preserve">Date of Dispatch: ____________                                                                     </w:t>
@@ -1078,13 +1039,12 @@
   <w:style w:type="paragraph" w:default="1" w:styleId="Normal">
     <w:name w:val="Normal"/>
     <w:qFormat/>
-    <w:rsid w:val="00601662"/>
-    <w:pPr>
-      <w:spacing w:after="0" w:line="240" w:lineRule="auto"/>
+    <w:rsid w:val="00D02D8F"/>
+    <w:pPr>
+      <w:spacing w:before="40" w:after="40" w:line="240" w:lineRule="auto"/>
     </w:pPr>
     <w:rPr>
       <w:rFonts w:ascii="Times New Roman" w:eastAsia="Times New Roman" w:hAnsi="Times New Roman" w:cs="Times New Roman"/>
-      <w:sz w:val="24"/>
       <w:szCs w:val="24"/>
       <w:lang w:val="en-US"/>
     </w:rPr>
@@ -1146,7 +1106,6 @@
     </w:pPr>
     <w:rPr>
       <w:rFonts w:asciiTheme="majorBidi" w:eastAsiaTheme="minorHAnsi" w:hAnsiTheme="majorBidi" w:cstheme="minorBidi"/>
-      <w:sz w:val="22"/>
       <w:szCs w:val="22"/>
       <w:lang w:val="en-PK"/>
     </w:rPr>
@@ -1268,7 +1227,6 @@
     <w:rPr>
       <w:rFonts w:eastAsiaTheme="minorHAnsi" w:cstheme="minorBidi"/>
       <w:b/>
-      <w:sz w:val="22"/>
       <w:szCs w:val="22"/>
       <w:lang w:val="en-PK"/>
     </w:rPr>
@@ -1280,7 +1238,6 @@
     <w:rPr>
       <w:rFonts w:eastAsiaTheme="minorHAnsi" w:cstheme="minorBidi"/>
       <w:b/>
-      <w:sz w:val="22"/>
       <w:szCs w:val="22"/>
       <w:u w:val="single"/>
       <w:lang w:val="en-PK"/>
@@ -1289,10 +1246,9 @@
   <w:style w:type="paragraph" w:customStyle="1" w:styleId="CompactParagraph">
     <w:name w:val="CompactParagraph"/>
     <w:basedOn w:val="Normal"/>
-    <w:rsid w:val="00F649A9"/>
+    <w:rsid w:val="00D02D8F"/>
     <w:rPr>
       <w:rFonts w:eastAsiaTheme="minorHAnsi" w:cstheme="minorBidi"/>
-      <w:sz w:val="22"/>
       <w:szCs w:val="22"/>
       <w:lang w:val="en-PK"/>
     </w:rPr>
@@ -1398,7 +1354,6 @@
     <w:rPr>
       <w:b/>
       <w:i/>
-      <w:sz w:val="22"/>
     </w:rPr>
   </w:style>
   <w:style w:type="character" w:customStyle="1" w:styleId="BoldItalicChar">

</xml_diff>

<commit_message>
FIX adjusted the template margins
</commit_message>
<xml_diff>
--- a/modules/templates/template.docx
+++ b/modules/templates/template.docx
@@ -15,15 +15,12 @@
       </w:r>
     </w:p>
     <w:sectPr>
-      <w:headerReference w:type="even" r:id="rId8"/>
-      <w:headerReference w:type="default" r:id="rId9"/>
-      <w:footerReference w:type="even" r:id="rId10"/>
-      <w:footerReference w:type="default" r:id="rId11"/>
-      <w:headerReference w:type="first" r:id="rId12"/>
-      <w:footerReference w:type="first" r:id="rId13"/>
+      <w:footerReference w:type="default" r:id="rId8"/>
+      <w:footerReference w:type="first" r:id="rId9"/>
       <w:pgSz w:w="11906" w:h="16838"/>
-      <w:pgMar w:top="1440" w:right="1274" w:bottom="1440" w:left="1440" w:header="567" w:footer="567" w:gutter="0"/>
+      <w:pgMar w:top="1440" w:right="1274" w:bottom="1440" w:left="1440" w:header="567" w:footer="1701" w:gutter="0"/>
       <w:cols w:space="708"/>
+      <w:titlePg/>
       <w:docGrid w:linePitch="360"/>
     </w:sectPr>
   </w:body>
@@ -53,6 +50,397 @@
 <w:ftr xmlns:wpc="http://schemas.microsoft.com/office/word/2010/wordprocessingCanvas" xmlns:cx="http://schemas.microsoft.com/office/drawing/2014/chartex" xmlns:cx1="http://schemas.microsoft.com/office/drawing/2015/9/8/chartex" xmlns:cx2="http://schemas.microsoft.com/office/drawing/2015/10/21/chartex" xmlns:cx3="http://schemas.microsoft.com/office/drawing/2016/5/9/chartex" xmlns:cx4="http://schemas.microsoft.com/office/drawing/2016/5/10/chartex" xmlns:cx5="http://schemas.microsoft.com/office/drawing/2016/5/11/chartex" xmlns:cx6="http://schemas.microsoft.com/office/drawing/2016/5/12/chartex" xmlns:cx7="http://schemas.microsoft.com/office/drawing/2016/5/13/chartex" xmlns:cx8="http://schemas.microsoft.com/office/drawing/2016/5/14/chartex" xmlns:mc="http://schemas.openxmlformats.org/markup-compatibility/2006" xmlns:aink="http://schemas.microsoft.com/office/drawing/2016/ink" xmlns:am3d="http://schemas.microsoft.com/office/drawing/2017/model3d" xmlns:o="urn:schemas-microsoft-com:office:office" xmlns:r="http://schemas.openxmlformats.org/officeDocument/2006/relationships" xmlns:m="http://schemas.openxmlformats.org/officeDocument/2006/math" xmlns:v="urn:schemas-microsoft-com:vml" xmlns:wp14="http://schemas.microsoft.com/office/word/2010/wordprocessingDrawing" xmlns:wp="http://schemas.openxmlformats.org/drawingml/2006/wordprocessingDrawing" xmlns:w10="urn:schemas-microsoft-com:office:word" xmlns:w="http://schemas.openxmlformats.org/wordprocessingml/2006/main" xmlns:w14="http://schemas.microsoft.com/office/word/2010/wordml" xmlns:w15="http://schemas.microsoft.com/office/word/2012/wordml" xmlns:w16cex="http://schemas.microsoft.com/office/word/2018/wordml/cex" xmlns:w16cid="http://schemas.microsoft.com/office/word/2016/wordml/cid" xmlns:w16="http://schemas.microsoft.com/office/word/2018/wordml" xmlns:w16sdtdh="http://schemas.microsoft.com/office/word/2020/wordml/sdtdatahash" xmlns:w16se="http://schemas.microsoft.com/office/word/2015/wordml/symex" xmlns:wpg="http://schemas.microsoft.com/office/word/2010/wordprocessingGroup" xmlns:wpi="http://schemas.microsoft.com/office/word/2010/wordprocessingInk" xmlns:wne="http://schemas.microsoft.com/office/word/2006/wordml" xmlns:wps="http://schemas.microsoft.com/office/word/2010/wordprocessingShape" mc:Ignorable="w14 w15 w16se w16cid w16 w16cex w16sdtdh wp14">
   <w:p>
     <w:pPr>
+      <w:ind w:left="-284"/>
+      <w:jc w:val="both"/>
+      <w:rPr>
+        <w:szCs w:val="22"/>
+      </w:rPr>
+    </w:pPr>
+    <w:r>
+      <w:rPr>
+        <w:szCs w:val="22"/>
+      </w:rPr>
+      <w:t>Analyzed by: __</w:t>
+    </w:r>
+    <w:r>
+      <w:rPr>
+        <w:szCs w:val="22"/>
+      </w:rPr>
+      <w:softHyphen/>
+    </w:r>
+    <w:r>
+      <w:rPr>
+        <w:szCs w:val="22"/>
+      </w:rPr>
+      <w:softHyphen/>
+    </w:r>
+    <w:r>
+      <w:rPr>
+        <w:szCs w:val="22"/>
+      </w:rPr>
+      <w:softHyphen/>
+    </w:r>
+    <w:r>
+      <w:rPr>
+        <w:szCs w:val="22"/>
+      </w:rPr>
+      <w:softHyphen/>
+      <w:t xml:space="preserve">_______________ Date: </w:t>
+    </w:r>
+    <w:r>
+      <w:rPr>
+        <w:szCs w:val="22"/>
+        <w:u w:val="single"/>
+        <w:lang w:val="en-PK"/>
+      </w:rPr>
+      <w:t xml:space="preserve">                    </w:t>
+    </w:r>
+    <w:r>
+      <w:rPr>
+        <w:szCs w:val="22"/>
+      </w:rPr>
+      <w:t xml:space="preserve"> Reviewed by: __________________ </w:t>
+    </w:r>
+    <w:proofErr w:type="gramStart"/>
+    <w:r>
+      <w:rPr>
+        <w:szCs w:val="22"/>
+      </w:rPr>
+      <w:t>Date:</w:t>
+    </w:r>
+    <w:r>
+      <w:rPr>
+        <w:szCs w:val="22"/>
+        <w:lang w:val="en-PK"/>
+      </w:rPr>
+      <w:t>_</w:t>
+    </w:r>
+    <w:proofErr w:type="gramEnd"/>
+    <w:r>
+      <w:rPr>
+        <w:szCs w:val="22"/>
+        <w:lang w:val="en-PK"/>
+      </w:rPr>
+      <w:t>__________</w:t>
+    </w:r>
+    <w:r>
+      <w:rPr>
+        <w:szCs w:val="22"/>
+      </w:rPr>
+      <w:t xml:space="preserve">   </w:t>
+    </w:r>
+  </w:p>
+  <w:p>
+    <w:pPr>
+      <w:rPr>
+        <w:szCs w:val="22"/>
+      </w:rPr>
+    </w:pPr>
+    <w:r>
+      <w:rPr>
+        <w:b/>
+        <w:szCs w:val="22"/>
+      </w:rPr>
+      <w:t xml:space="preserve">  </w:t>
+    </w:r>
+    <w:r>
+      <w:rPr>
+        <w:b/>
+        <w:szCs w:val="22"/>
+        <w:lang w:val="en-PK"/>
+      </w:rPr>
+      <w:t xml:space="preserve">                     </w:t>
+    </w:r>
+    <w:r>
+      <w:rPr>
+        <w:b/>
+        <w:szCs w:val="22"/>
+      </w:rPr>
+      <w:t>FTM-</w:t>
+    </w:r>
+    <w:r>
+      <w:rPr>
+        <w:b/>
+        <w:szCs w:val="22"/>
+        <w:lang w:val="en-PK"/>
+      </w:rPr>
+      <w:t>10</w:t>
+    </w:r>
+    <w:r>
+      <w:rPr>
+        <w:b/>
+        <w:szCs w:val="22"/>
+      </w:rPr>
+      <w:t xml:space="preserve">-FS </w:t>
+    </w:r>
+    <w:r>
+      <w:rPr>
+        <w:b/>
+        <w:szCs w:val="22"/>
+      </w:rPr>
+      <w:tab/>
+    </w:r>
+    <w:r>
+      <w:rPr>
+        <w:b/>
+        <w:szCs w:val="22"/>
+      </w:rPr>
+      <w:tab/>
+    </w:r>
+    <w:r>
+      <w:rPr>
+        <w:b/>
+        <w:szCs w:val="22"/>
+      </w:rPr>
+      <w:tab/>
+      <w:t xml:space="preserve">                            </w:t>
+    </w:r>
+    <w:r>
+      <w:rPr>
+        <w:b/>
+        <w:szCs w:val="22"/>
+        <w:lang w:val="en-PK"/>
+      </w:rPr>
+      <w:t xml:space="preserve"> </w:t>
+    </w:r>
+    <w:r>
+      <w:rPr>
+        <w:b/>
+        <w:szCs w:val="22"/>
+      </w:rPr>
+      <w:t xml:space="preserve">        </w:t>
+    </w:r>
+    <w:r>
+      <w:rPr>
+        <w:b/>
+        <w:szCs w:val="22"/>
+      </w:rPr>
+      <w:t>FTM-</w:t>
+    </w:r>
+    <w:r>
+      <w:rPr>
+        <w:b/>
+        <w:szCs w:val="22"/>
+        <w:lang w:val="en-PK"/>
+      </w:rPr>
+      <w:t>3</w:t>
+    </w:r>
+    <w:r>
+      <w:rPr>
+        <w:b/>
+        <w:szCs w:val="22"/>
+      </w:rPr>
+      <w:t>8</w:t>
+    </w:r>
+    <w:r>
+      <w:rPr>
+        <w:b/>
+        <w:szCs w:val="22"/>
+      </w:rPr>
+      <w:t xml:space="preserve">-FS </w:t>
+    </w:r>
+  </w:p>
+  <w:p>
+    <w:pPr>
+      <w:pStyle w:val="Heading1"/>
+      <w:spacing w:line="360" w:lineRule="auto"/>
+      <w:jc w:val="left"/>
+      <w:rPr>
+        <w:rFonts w:ascii="Times New Roman" w:hAnsi="Times New Roman"/>
+        <w:szCs w:val="22"/>
+        <w:u w:val="none"/>
+      </w:rPr>
+    </w:pPr>
+    <w:r>
+      <w:rPr>
+        <w:rFonts w:ascii="Times New Roman" w:hAnsi="Times New Roman"/>
+        <w:szCs w:val="22"/>
+        <w:u w:val="none"/>
+      </w:rPr>
+      <w:t xml:space="preserve">       </w:t>
+    </w:r>
+    <w:r>
+      <w:rPr>
+        <w:rFonts w:ascii="Times New Roman" w:hAnsi="Times New Roman"/>
+        <w:szCs w:val="22"/>
+        <w:u w:val="none"/>
+      </w:rPr>
+      <w:tab/>
+    </w:r>
+    <w:r>
+      <w:rPr>
+        <w:rFonts w:ascii="Times New Roman" w:hAnsi="Times New Roman"/>
+        <w:szCs w:val="22"/>
+        <w:u w:val="none"/>
+      </w:rPr>
+      <w:tab/>
+    </w:r>
+    <w:r>
+      <w:rPr>
+        <w:rFonts w:ascii="Times New Roman" w:hAnsi="Times New Roman"/>
+        <w:szCs w:val="22"/>
+        <w:u w:val="none"/>
+      </w:rPr>
+      <w:tab/>
+    </w:r>
+    <w:r>
+      <w:rPr>
+        <w:rFonts w:ascii="Times New Roman" w:hAnsi="Times New Roman"/>
+        <w:szCs w:val="22"/>
+        <w:u w:val="none"/>
+      </w:rPr>
+      <w:tab/>
+    </w:r>
+    <w:r>
+      <w:rPr>
+        <w:rFonts w:ascii="Times New Roman" w:hAnsi="Times New Roman"/>
+        <w:szCs w:val="22"/>
+        <w:u w:val="none"/>
+      </w:rPr>
+      <w:tab/>
+    </w:r>
+    <w:r>
+      <w:rPr>
+        <w:rFonts w:ascii="Times New Roman" w:hAnsi="Times New Roman"/>
+        <w:szCs w:val="22"/>
+        <w:u w:val="none"/>
+      </w:rPr>
+      <w:tab/>
+    </w:r>
+    <w:r>
+      <w:rPr>
+        <w:rFonts w:ascii="Times New Roman" w:hAnsi="Times New Roman"/>
+        <w:szCs w:val="22"/>
+        <w:u w:val="none"/>
+      </w:rPr>
+      <w:tab/>
+    </w:r>
+    <w:r>
+      <w:rPr>
+        <w:rFonts w:ascii="Times New Roman" w:hAnsi="Times New Roman"/>
+        <w:szCs w:val="22"/>
+        <w:u w:val="none"/>
+      </w:rPr>
+      <w:tab/>
+      <w:t xml:space="preserve">       </w:t>
+    </w:r>
+  </w:p>
+  <w:p>
+    <w:pPr>
+      <w:pStyle w:val="Footer"/>
+      <w:spacing w:line="360" w:lineRule="auto"/>
+      <w:ind w:left="-284"/>
+      <w:rPr>
+        <w:szCs w:val="22"/>
+      </w:rPr>
+    </w:pPr>
+    <w:r>
+      <w:rPr>
+        <w:szCs w:val="22"/>
+      </w:rPr>
+      <w:t xml:space="preserve">Date of Dispatch: ____________                                                                     </w:t>
+    </w:r>
+  </w:p>
+  <w:p>
+    <w:pPr>
+      <w:pStyle w:val="Footer"/>
+      <w:tabs>
+        <w:tab w:val="left" w:pos="3975"/>
+        <w:tab w:val="center" w:pos="4725"/>
+      </w:tabs>
+      <w:jc w:val="center"/>
+      <w:rPr>
+        <w:sz w:val="20"/>
+        <w:szCs w:val="20"/>
+      </w:rPr>
+    </w:pPr>
+    <w:r>
+      <w:rPr>
+        <w:sz w:val="20"/>
+        <w:szCs w:val="20"/>
+      </w:rPr>
+      <w:t xml:space="preserve">Page </w:t>
+    </w:r>
+    <w:r>
+      <w:rPr>
+        <w:sz w:val="20"/>
+        <w:szCs w:val="20"/>
+      </w:rPr>
+      <w:fldChar w:fldCharType="begin"/>
+    </w:r>
+    <w:r>
+      <w:rPr>
+        <w:sz w:val="20"/>
+        <w:szCs w:val="20"/>
+      </w:rPr>
+      <w:instrText xml:space="preserve"> PAGE </w:instrText>
+    </w:r>
+    <w:r>
+      <w:rPr>
+        <w:sz w:val="20"/>
+        <w:szCs w:val="20"/>
+      </w:rPr>
+      <w:fldChar w:fldCharType="separate"/>
+    </w:r>
+    <w:r>
+      <w:rPr>
+        <w:sz w:val="20"/>
+        <w:szCs w:val="20"/>
+      </w:rPr>
+      <w:t>1</w:t>
+    </w:r>
+    <w:r>
+      <w:rPr>
+        <w:sz w:val="20"/>
+        <w:szCs w:val="20"/>
+      </w:rPr>
+      <w:fldChar w:fldCharType="end"/>
+    </w:r>
+    <w:r>
+      <w:rPr>
+        <w:sz w:val="20"/>
+        <w:szCs w:val="20"/>
+      </w:rPr>
+      <w:t xml:space="preserve"> of </w:t>
+    </w:r>
+    <w:r>
+      <w:rPr>
+        <w:sz w:val="20"/>
+        <w:szCs w:val="20"/>
+      </w:rPr>
+      <w:fldChar w:fldCharType="begin"/>
+    </w:r>
+    <w:r>
+      <w:rPr>
+        <w:sz w:val="20"/>
+        <w:szCs w:val="20"/>
+      </w:rPr>
+      <w:instrText xml:space="preserve"> NUMPAGES </w:instrText>
+    </w:r>
+    <w:r>
+      <w:rPr>
+        <w:sz w:val="20"/>
+        <w:szCs w:val="20"/>
+      </w:rPr>
+      <w:fldChar w:fldCharType="separate"/>
+    </w:r>
+    <w:r>
+      <w:rPr>
+        <w:sz w:val="20"/>
+        <w:szCs w:val="20"/>
+      </w:rPr>
+      <w:t>2</w:t>
+    </w:r>
+    <w:r>
+      <w:rPr>
+        <w:sz w:val="20"/>
+        <w:szCs w:val="20"/>
+      </w:rPr>
+      <w:fldChar w:fldCharType="end"/>
+    </w:r>
+  </w:p>
+  <w:p>
+    <w:pPr>
       <w:pStyle w:val="Footer"/>
     </w:pPr>
   </w:p>
@@ -442,7 +830,7 @@
         <w:sz w:val="20"/>
         <w:szCs w:val="20"/>
       </w:rPr>
-      <w:t>2</w:t>
+      <w:t>1</w:t>
     </w:r>
     <w:r>
       <w:rPr>
@@ -452,16 +840,6 @@
       <w:fldChar w:fldCharType="end"/>
     </w:r>
   </w:p>
-  <w:p>
-    <w:pPr>
-      <w:pStyle w:val="Footer"/>
-    </w:pPr>
-  </w:p>
-</w:ftr>
-</file>
-
-<file path=word/footer3.xml><?xml version="1.0" encoding="utf-8"?>
-<w:ftr xmlns:wpc="http://schemas.microsoft.com/office/word/2010/wordprocessingCanvas" xmlns:cx="http://schemas.microsoft.com/office/drawing/2014/chartex" xmlns:cx1="http://schemas.microsoft.com/office/drawing/2015/9/8/chartex" xmlns:cx2="http://schemas.microsoft.com/office/drawing/2015/10/21/chartex" xmlns:cx3="http://schemas.microsoft.com/office/drawing/2016/5/9/chartex" xmlns:cx4="http://schemas.microsoft.com/office/drawing/2016/5/10/chartex" xmlns:cx5="http://schemas.microsoft.com/office/drawing/2016/5/11/chartex" xmlns:cx6="http://schemas.microsoft.com/office/drawing/2016/5/12/chartex" xmlns:cx7="http://schemas.microsoft.com/office/drawing/2016/5/13/chartex" xmlns:cx8="http://schemas.microsoft.com/office/drawing/2016/5/14/chartex" xmlns:mc="http://schemas.openxmlformats.org/markup-compatibility/2006" xmlns:aink="http://schemas.microsoft.com/office/drawing/2016/ink" xmlns:am3d="http://schemas.microsoft.com/office/drawing/2017/model3d" xmlns:o="urn:schemas-microsoft-com:office:office" xmlns:r="http://schemas.openxmlformats.org/officeDocument/2006/relationships" xmlns:m="http://schemas.openxmlformats.org/officeDocument/2006/math" xmlns:v="urn:schemas-microsoft-com:vml" xmlns:wp14="http://schemas.microsoft.com/office/word/2010/wordprocessingDrawing" xmlns:wp="http://schemas.openxmlformats.org/drawingml/2006/wordprocessingDrawing" xmlns:w10="urn:schemas-microsoft-com:office:word" xmlns:w="http://schemas.openxmlformats.org/wordprocessingml/2006/main" xmlns:w14="http://schemas.microsoft.com/office/word/2010/wordml" xmlns:w15="http://schemas.microsoft.com/office/word/2012/wordml" xmlns:w16cex="http://schemas.microsoft.com/office/word/2018/wordml/cex" xmlns:w16cid="http://schemas.microsoft.com/office/word/2016/wordml/cid" xmlns:w16="http://schemas.microsoft.com/office/word/2018/wordml" xmlns:w16sdtdh="http://schemas.microsoft.com/office/word/2020/wordml/sdtdatahash" xmlns:w16se="http://schemas.microsoft.com/office/word/2015/wordml/symex" xmlns:wpg="http://schemas.microsoft.com/office/word/2010/wordprocessingGroup" xmlns:wpi="http://schemas.microsoft.com/office/word/2010/wordprocessingInk" xmlns:wne="http://schemas.microsoft.com/office/word/2006/wordml" xmlns:wps="http://schemas.microsoft.com/office/word/2010/wordprocessingShape" mc:Ignorable="w14 w15 w16se w16cid w16 w16cex w16sdtdh wp14">
   <w:p>
     <w:pPr>
       <w:pStyle w:val="Footer"/>
@@ -487,36 +865,6 @@
     </w:p>
   </w:footnote>
 </w:footnotes>
-</file>
-
-<file path=word/header1.xml><?xml version="1.0" encoding="utf-8"?>
-<w:hdr xmlns:wpc="http://schemas.microsoft.com/office/word/2010/wordprocessingCanvas" xmlns:cx="http://schemas.microsoft.com/office/drawing/2014/chartex" xmlns:cx1="http://schemas.microsoft.com/office/drawing/2015/9/8/chartex" xmlns:cx2="http://schemas.microsoft.com/office/drawing/2015/10/21/chartex" xmlns:cx3="http://schemas.microsoft.com/office/drawing/2016/5/9/chartex" xmlns:cx4="http://schemas.microsoft.com/office/drawing/2016/5/10/chartex" xmlns:cx5="http://schemas.microsoft.com/office/drawing/2016/5/11/chartex" xmlns:cx6="http://schemas.microsoft.com/office/drawing/2016/5/12/chartex" xmlns:cx7="http://schemas.microsoft.com/office/drawing/2016/5/13/chartex" xmlns:cx8="http://schemas.microsoft.com/office/drawing/2016/5/14/chartex" xmlns:mc="http://schemas.openxmlformats.org/markup-compatibility/2006" xmlns:aink="http://schemas.microsoft.com/office/drawing/2016/ink" xmlns:am3d="http://schemas.microsoft.com/office/drawing/2017/model3d" xmlns:o="urn:schemas-microsoft-com:office:office" xmlns:r="http://schemas.openxmlformats.org/officeDocument/2006/relationships" xmlns:m="http://schemas.openxmlformats.org/officeDocument/2006/math" xmlns:v="urn:schemas-microsoft-com:vml" xmlns:wp14="http://schemas.microsoft.com/office/word/2010/wordprocessingDrawing" xmlns:wp="http://schemas.openxmlformats.org/drawingml/2006/wordprocessingDrawing" xmlns:w10="urn:schemas-microsoft-com:office:word" xmlns:w="http://schemas.openxmlformats.org/wordprocessingml/2006/main" xmlns:w14="http://schemas.microsoft.com/office/word/2010/wordml" xmlns:w15="http://schemas.microsoft.com/office/word/2012/wordml" xmlns:w16cex="http://schemas.microsoft.com/office/word/2018/wordml/cex" xmlns:w16cid="http://schemas.microsoft.com/office/word/2016/wordml/cid" xmlns:w16="http://schemas.microsoft.com/office/word/2018/wordml" xmlns:w16sdtdh="http://schemas.microsoft.com/office/word/2020/wordml/sdtdatahash" xmlns:w16se="http://schemas.microsoft.com/office/word/2015/wordml/symex" xmlns:wpg="http://schemas.microsoft.com/office/word/2010/wordprocessingGroup" xmlns:wpi="http://schemas.microsoft.com/office/word/2010/wordprocessingInk" xmlns:wne="http://schemas.microsoft.com/office/word/2006/wordml" xmlns:wps="http://schemas.microsoft.com/office/word/2010/wordprocessingShape" mc:Ignorable="w14 w15 w16se w16cid w16 w16cex w16sdtdh wp14">
-  <w:p>
-    <w:pPr>
-      <w:pStyle w:val="Header"/>
-    </w:pPr>
-  </w:p>
-</w:hdr>
-</file>
-
-<file path=word/header2.xml><?xml version="1.0" encoding="utf-8"?>
-<w:hdr xmlns:wpc="http://schemas.microsoft.com/office/word/2010/wordprocessingCanvas" xmlns:cx="http://schemas.microsoft.com/office/drawing/2014/chartex" xmlns:cx1="http://schemas.microsoft.com/office/drawing/2015/9/8/chartex" xmlns:cx2="http://schemas.microsoft.com/office/drawing/2015/10/21/chartex" xmlns:cx3="http://schemas.microsoft.com/office/drawing/2016/5/9/chartex" xmlns:cx4="http://schemas.microsoft.com/office/drawing/2016/5/10/chartex" xmlns:cx5="http://schemas.microsoft.com/office/drawing/2016/5/11/chartex" xmlns:cx6="http://schemas.microsoft.com/office/drawing/2016/5/12/chartex" xmlns:cx7="http://schemas.microsoft.com/office/drawing/2016/5/13/chartex" xmlns:cx8="http://schemas.microsoft.com/office/drawing/2016/5/14/chartex" xmlns:mc="http://schemas.openxmlformats.org/markup-compatibility/2006" xmlns:aink="http://schemas.microsoft.com/office/drawing/2016/ink" xmlns:am3d="http://schemas.microsoft.com/office/drawing/2017/model3d" xmlns:o="urn:schemas-microsoft-com:office:office" xmlns:r="http://schemas.openxmlformats.org/officeDocument/2006/relationships" xmlns:m="http://schemas.openxmlformats.org/officeDocument/2006/math" xmlns:v="urn:schemas-microsoft-com:vml" xmlns:wp14="http://schemas.microsoft.com/office/word/2010/wordprocessingDrawing" xmlns:wp="http://schemas.openxmlformats.org/drawingml/2006/wordprocessingDrawing" xmlns:w10="urn:schemas-microsoft-com:office:word" xmlns:w="http://schemas.openxmlformats.org/wordprocessingml/2006/main" xmlns:w14="http://schemas.microsoft.com/office/word/2010/wordml" xmlns:w15="http://schemas.microsoft.com/office/word/2012/wordml" xmlns:w16cex="http://schemas.microsoft.com/office/word/2018/wordml/cex" xmlns:w16cid="http://schemas.microsoft.com/office/word/2016/wordml/cid" xmlns:w16="http://schemas.microsoft.com/office/word/2018/wordml" xmlns:w16sdtdh="http://schemas.microsoft.com/office/word/2020/wordml/sdtdatahash" xmlns:w16se="http://schemas.microsoft.com/office/word/2015/wordml/symex" xmlns:wpg="http://schemas.microsoft.com/office/word/2010/wordprocessingGroup" xmlns:wpi="http://schemas.microsoft.com/office/word/2010/wordprocessingInk" xmlns:wne="http://schemas.microsoft.com/office/word/2006/wordml" xmlns:wps="http://schemas.microsoft.com/office/word/2010/wordprocessingShape" mc:Ignorable="w14 w15 w16se w16cid w16 w16cex w16sdtdh wp14">
-  <w:p>
-    <w:pPr>
-      <w:pStyle w:val="Header"/>
-    </w:pPr>
-  </w:p>
-</w:hdr>
-</file>
-
-<file path=word/header3.xml><?xml version="1.0" encoding="utf-8"?>
-<w:hdr xmlns:wpc="http://schemas.microsoft.com/office/word/2010/wordprocessingCanvas" xmlns:cx="http://schemas.microsoft.com/office/drawing/2014/chartex" xmlns:cx1="http://schemas.microsoft.com/office/drawing/2015/9/8/chartex" xmlns:cx2="http://schemas.microsoft.com/office/drawing/2015/10/21/chartex" xmlns:cx3="http://schemas.microsoft.com/office/drawing/2016/5/9/chartex" xmlns:cx4="http://schemas.microsoft.com/office/drawing/2016/5/10/chartex" xmlns:cx5="http://schemas.microsoft.com/office/drawing/2016/5/11/chartex" xmlns:cx6="http://schemas.microsoft.com/office/drawing/2016/5/12/chartex" xmlns:cx7="http://schemas.microsoft.com/office/drawing/2016/5/13/chartex" xmlns:cx8="http://schemas.microsoft.com/office/drawing/2016/5/14/chartex" xmlns:mc="http://schemas.openxmlformats.org/markup-compatibility/2006" xmlns:aink="http://schemas.microsoft.com/office/drawing/2016/ink" xmlns:am3d="http://schemas.microsoft.com/office/drawing/2017/model3d" xmlns:o="urn:schemas-microsoft-com:office:office" xmlns:r="http://schemas.openxmlformats.org/officeDocument/2006/relationships" xmlns:m="http://schemas.openxmlformats.org/officeDocument/2006/math" xmlns:v="urn:schemas-microsoft-com:vml" xmlns:wp14="http://schemas.microsoft.com/office/word/2010/wordprocessingDrawing" xmlns:wp="http://schemas.openxmlformats.org/drawingml/2006/wordprocessingDrawing" xmlns:w10="urn:schemas-microsoft-com:office:word" xmlns:w="http://schemas.openxmlformats.org/wordprocessingml/2006/main" xmlns:w14="http://schemas.microsoft.com/office/word/2010/wordml" xmlns:w15="http://schemas.microsoft.com/office/word/2012/wordml" xmlns:w16cex="http://schemas.microsoft.com/office/word/2018/wordml/cex" xmlns:w16cid="http://schemas.microsoft.com/office/word/2016/wordml/cid" xmlns:w16="http://schemas.microsoft.com/office/word/2018/wordml" xmlns:w16sdtdh="http://schemas.microsoft.com/office/word/2020/wordml/sdtdatahash" xmlns:w16se="http://schemas.microsoft.com/office/word/2015/wordml/symex" xmlns:wpg="http://schemas.microsoft.com/office/word/2010/wordprocessingGroup" xmlns:wpi="http://schemas.microsoft.com/office/word/2010/wordprocessingInk" xmlns:wne="http://schemas.microsoft.com/office/word/2006/wordml" xmlns:wps="http://schemas.microsoft.com/office/word/2010/wordprocessingShape" mc:Ignorable="w14 w15 w16se w16cid w16 w16cex w16sdtdh wp14">
-  <w:p>
-    <w:pPr>
-      <w:pStyle w:val="Header"/>
-    </w:pPr>
-  </w:p>
-</w:hdr>
 </file>
 
 <file path=word/numbering.xml><?xml version="1.0" encoding="utf-8"?>

</xml_diff>

<commit_message>
removed first table that is hard coded table from template is now being used
</commit_message>
<xml_diff>
--- a/modules/templates/template.docx
+++ b/modules/templates/template.docx
@@ -2,16 +2,939 @@
 <file path=word/document.xml><?xml version="1.0" encoding="utf-8"?>
 <w:document xmlns:wpc="http://schemas.microsoft.com/office/word/2010/wordprocessingCanvas" xmlns:cx="http://schemas.microsoft.com/office/drawing/2014/chartex" xmlns:cx1="http://schemas.microsoft.com/office/drawing/2015/9/8/chartex" xmlns:cx2="http://schemas.microsoft.com/office/drawing/2015/10/21/chartex" xmlns:cx3="http://schemas.microsoft.com/office/drawing/2016/5/9/chartex" xmlns:cx4="http://schemas.microsoft.com/office/drawing/2016/5/10/chartex" xmlns:cx5="http://schemas.microsoft.com/office/drawing/2016/5/11/chartex" xmlns:cx6="http://schemas.microsoft.com/office/drawing/2016/5/12/chartex" xmlns:cx7="http://schemas.microsoft.com/office/drawing/2016/5/13/chartex" xmlns:cx8="http://schemas.microsoft.com/office/drawing/2016/5/14/chartex" xmlns:mc="http://schemas.openxmlformats.org/markup-compatibility/2006" xmlns:aink="http://schemas.microsoft.com/office/drawing/2016/ink" xmlns:am3d="http://schemas.microsoft.com/office/drawing/2017/model3d" xmlns:o="urn:schemas-microsoft-com:office:office" xmlns:r="http://schemas.openxmlformats.org/officeDocument/2006/relationships" xmlns:m="http://schemas.openxmlformats.org/officeDocument/2006/math" xmlns:v="urn:schemas-microsoft-com:vml" xmlns:wp14="http://schemas.microsoft.com/office/word/2010/wordprocessingDrawing" xmlns:wp="http://schemas.openxmlformats.org/drawingml/2006/wordprocessingDrawing" xmlns:w10="urn:schemas-microsoft-com:office:word" xmlns:w="http://schemas.openxmlformats.org/wordprocessingml/2006/main" xmlns:w14="http://schemas.microsoft.com/office/word/2010/wordml" xmlns:w15="http://schemas.microsoft.com/office/word/2012/wordml" xmlns:w16cex="http://schemas.microsoft.com/office/word/2018/wordml/cex" xmlns:w16cid="http://schemas.microsoft.com/office/word/2016/wordml/cid" xmlns:w16="http://schemas.microsoft.com/office/word/2018/wordml" xmlns:w16sdtdh="http://schemas.microsoft.com/office/word/2020/wordml/sdtdatahash" xmlns:w16se="http://schemas.microsoft.com/office/word/2015/wordml/symex" xmlns:wpg="http://schemas.microsoft.com/office/word/2010/wordprocessingGroup" xmlns:wpi="http://schemas.microsoft.com/office/word/2010/wordprocessingInk" xmlns:wne="http://schemas.microsoft.com/office/word/2006/wordml" xmlns:wps="http://schemas.microsoft.com/office/word/2010/wordprocessingShape" mc:Ignorable="w14 w15 w16se w16cid w16 w16cex w16sdtdh wp14">
   <w:body>
+    <w:tbl>
+      <w:tblPr>
+        <w:tblW w:w="9810" w:type="dxa"/>
+        <w:tblBorders>
+          <w:top w:val="single" w:sz="4" w:space="0" w:color="auto"/>
+          <w:left w:val="single" w:sz="4" w:space="0" w:color="auto"/>
+          <w:bottom w:val="single" w:sz="4" w:space="0" w:color="auto"/>
+          <w:right w:val="single" w:sz="4" w:space="0" w:color="auto"/>
+          <w:insideH w:val="single" w:sz="4" w:space="0" w:color="auto"/>
+          <w:insideV w:val="single" w:sz="4" w:space="0" w:color="auto"/>
+        </w:tblBorders>
+        <w:tblLook w:val="04A0" w:firstRow="1" w:lastRow="0" w:firstColumn="1" w:lastColumn="0" w:noHBand="0" w:noVBand="1"/>
+      </w:tblPr>
+      <w:tblGrid>
+        <w:gridCol w:w="1809"/>
+        <w:gridCol w:w="3609"/>
+        <w:gridCol w:w="1350"/>
+        <w:gridCol w:w="3042"/>
+      </w:tblGrid>
+      <w:tr>
+        <w:tc>
+          <w:tcPr>
+            <w:tcW w:w="9810" w:type="dxa"/>
+            <w:gridSpan w:val="4"/>
+            <w:tcBorders>
+              <w:top w:val="nil"/>
+              <w:left w:val="nil"/>
+              <w:bottom w:val="single" w:sz="4" w:space="0" w:color="auto"/>
+              <w:right w:val="nil"/>
+            </w:tcBorders>
+          </w:tcPr>
+          <w:p>
+            <w:pPr>
+              <w:jc w:val="center"/>
+              <w:rPr>
+                <w:b/>
+                <w:szCs w:val="22"/>
+              </w:rPr>
+            </w:pPr>
+            <w:r>
+              <w:rPr>
+                <w:b/>
+                <w:szCs w:val="22"/>
+              </w:rPr>
+              <w:t>Firearms &amp; Toolmarks Examination Report</w:t>
+            </w:r>
+          </w:p>
+        </w:tc>
+      </w:tr>
+      <w:tr>
+        <w:trPr>
+          <w:trHeight w:val="361"/>
+        </w:trPr>
+        <w:tc>
+          <w:tcPr>
+            <w:tcW w:w="1809" w:type="dxa"/>
+            <w:tcBorders>
+              <w:top w:val="single" w:sz="4" w:space="0" w:color="auto"/>
+            </w:tcBorders>
+            <w:vAlign w:val="center"/>
+          </w:tcPr>
+          <w:p>
+            <w:pPr>
+              <w:rPr>
+                <w:b/>
+                <w:szCs w:val="22"/>
+              </w:rPr>
+            </w:pPr>
+            <w:r>
+              <w:rPr>
+                <w:b/>
+                <w:szCs w:val="22"/>
+              </w:rPr>
+              <w:t>Agency Case#</w:t>
+            </w:r>
+          </w:p>
+        </w:tc>
+        <w:tc>
+          <w:tcPr>
+            <w:tcW w:w="3609" w:type="dxa"/>
+            <w:tcBorders>
+              <w:top w:val="single" w:sz="4" w:space="0" w:color="auto"/>
+            </w:tcBorders>
+            <w:vAlign w:val="center"/>
+          </w:tcPr>
+          <w:p>
+            <w:pPr>
+              <w:rPr>
+                <w:szCs w:val="22"/>
+              </w:rPr>
+            </w:pPr>
+          </w:p>
+        </w:tc>
+        <w:tc>
+          <w:tcPr>
+            <w:tcW w:w="1350" w:type="dxa"/>
+            <w:tcBorders>
+              <w:top w:val="single" w:sz="4" w:space="0" w:color="auto"/>
+            </w:tcBorders>
+            <w:vAlign w:val="center"/>
+          </w:tcPr>
+          <w:p>
+            <w:pPr>
+              <w:rPr>
+                <w:b/>
+                <w:szCs w:val="22"/>
+              </w:rPr>
+            </w:pPr>
+            <w:r>
+              <w:rPr>
+                <w:b/>
+                <w:szCs w:val="22"/>
+              </w:rPr>
+              <w:t xml:space="preserve">Attention to </w:t>
+            </w:r>
+          </w:p>
+        </w:tc>
+        <w:tc>
+          <w:tcPr>
+            <w:tcW w:w="3042" w:type="dxa"/>
+            <w:tcBorders>
+              <w:top w:val="single" w:sz="4" w:space="0" w:color="auto"/>
+            </w:tcBorders>
+            <w:vAlign w:val="center"/>
+          </w:tcPr>
+          <w:p>
+            <w:pPr>
+              <w:rPr>
+                <w:szCs w:val="22"/>
+              </w:rPr>
+            </w:pPr>
+          </w:p>
+        </w:tc>
+      </w:tr>
+    </w:tbl>
     <w:p>
       <w:pPr>
-        <w:pStyle w:val="Bold"/>
-        <w:jc w:val="center"/>
-      </w:pPr>
-      <w:r>
-        <w:rPr>
-          <w:sz w:val="24"/>
-        </w:rPr>
-        <w:t>Firearms &amp; Toolmarks Examination Report</w:t>
+        <w:jc w:val="both"/>
+        <w:rPr>
+          <w:b/>
+          <w:bCs/>
+          <w:sz w:val="12"/>
+          <w:szCs w:val="12"/>
+          <w:u w:val="single"/>
+        </w:rPr>
+      </w:pPr>
+    </w:p>
+    <w:p>
+      <w:pPr>
+        <w:jc w:val="both"/>
+        <w:rPr>
+          <w:b/>
+          <w:bCs/>
+          <w:szCs w:val="22"/>
+          <w:u w:val="single"/>
+        </w:rPr>
+      </w:pPr>
+      <w:r>
+        <w:rPr>
+          <w:b/>
+          <w:bCs/>
+          <w:szCs w:val="22"/>
+          <w:u w:val="single"/>
+        </w:rPr>
+        <w:t>Description of Evidence Item(s) as Received</w:t>
+      </w:r>
+    </w:p>
+    <w:p>
+      <w:pPr>
+        <w:jc w:val="both"/>
+        <w:rPr>
+          <w:bCs/>
+          <w:szCs w:val="22"/>
+        </w:rPr>
+      </w:pPr>
+      <w:r>
+        <w:rPr>
+          <w:bCs/>
+          <w:szCs w:val="22"/>
+        </w:rPr>
+        <w:t xml:space="preserve">Following sealed </w:t>
+      </w:r>
+      <w:r>
+        <w:rPr>
+          <w:bCs/>
+          <w:szCs w:val="22"/>
+        </w:rPr>
+        <w:t xml:space="preserve">evidence </w:t>
+      </w:r>
+      <w:r>
+        <w:rPr>
+          <w:bCs/>
+          <w:szCs w:val="22"/>
+        </w:rPr>
+        <w:t>w</w:t>
+      </w:r>
+      <w:r>
+        <w:rPr>
+          <w:bCs/>
+          <w:szCs w:val="22"/>
+        </w:rPr>
+        <w:t>as</w:t>
+      </w:r>
+      <w:r>
+        <w:rPr>
+          <w:bCs/>
+          <w:szCs w:val="22"/>
+        </w:rPr>
+        <w:t xml:space="preserve"> submitted along with the request of </w:t>
+      </w:r>
+      <w:r>
+        <w:rPr>
+          <w:noProof/>
+          <w:szCs w:val="22"/>
+        </w:rPr>
+        <w:t>DPO</w:t>
+      </w:r>
+      <w:r>
+        <w:rPr>
+          <w:noProof/>
+          <w:szCs w:val="22"/>
+        </w:rPr>
+        <w:t xml:space="preserve">, </w:t>
+      </w:r>
+      <w:r>
+        <w:rPr>
+          <w:noProof/>
+          <w:szCs w:val="22"/>
+        </w:rPr>
+        <w:t>Jhelum</w:t>
+      </w:r>
+      <w:r>
+        <w:rPr>
+          <w:bCs/>
+          <w:szCs w:val="22"/>
+        </w:rPr>
+        <w:t xml:space="preserve"> for </w:t>
+      </w:r>
+      <w:r>
+        <w:rPr>
+          <w:b/>
+          <w:bCs/>
+          <w:szCs w:val="22"/>
+        </w:rPr>
+        <w:t>Comparison of Cartridge Case</w:t>
+      </w:r>
+      <w:r>
+        <w:rPr>
+          <w:b/>
+          <w:bCs/>
+          <w:szCs w:val="22"/>
+        </w:rPr>
+        <w:t>s</w:t>
+      </w:r>
+      <w:r>
+        <w:rPr>
+          <w:b/>
+          <w:bCs/>
+          <w:szCs w:val="22"/>
+        </w:rPr>
+        <w:t xml:space="preserve"> with Submitted Firearm and Functionality Testing</w:t>
+      </w:r>
+      <w:r>
+        <w:rPr>
+          <w:bCs/>
+          <w:szCs w:val="22"/>
+        </w:rPr>
+        <w:t>.</w:t>
+      </w:r>
+    </w:p>
+    <w:p>
+      <w:pPr>
+        <w:jc w:val="both"/>
+        <w:rPr>
+          <w:bCs/>
+          <w:sz w:val="14"/>
+          <w:szCs w:val="14"/>
+        </w:rPr>
+      </w:pPr>
+    </w:p>
+    <w:tbl>
+      <w:tblPr>
+        <w:tblW w:w="9805" w:type="dxa"/>
+        <w:tblBorders>
+          <w:top w:val="single" w:sz="4" w:space="0" w:color="auto"/>
+          <w:left w:val="single" w:sz="4" w:space="0" w:color="auto"/>
+          <w:bottom w:val="single" w:sz="4" w:space="0" w:color="auto"/>
+          <w:right w:val="single" w:sz="4" w:space="0" w:color="auto"/>
+          <w:insideH w:val="single" w:sz="4" w:space="0" w:color="auto"/>
+          <w:insideV w:val="single" w:sz="4" w:space="0" w:color="auto"/>
+        </w:tblBorders>
+        <w:tblLayout w:type="fixed"/>
+        <w:tblLook w:val="04A0" w:firstRow="1" w:lastRow="0" w:firstColumn="1" w:lastColumn="0" w:noHBand="0" w:noVBand="1"/>
+      </w:tblPr>
+      <w:tblGrid>
+        <w:gridCol w:w="815"/>
+        <w:gridCol w:w="2270"/>
+        <w:gridCol w:w="1559"/>
+        <w:gridCol w:w="5161"/>
+      </w:tblGrid>
+      <w:tr>
+        <w:tc>
+          <w:tcPr>
+            <w:tcW w:w="815" w:type="dxa"/>
+            <w:shd w:val="clear" w:color="auto" w:fill="auto"/>
+          </w:tcPr>
+          <w:p>
+            <w:pPr>
+              <w:jc w:val="both"/>
+              <w:rPr>
+                <w:b/>
+                <w:bCs/>
+                <w:szCs w:val="22"/>
+              </w:rPr>
+            </w:pPr>
+            <w:r>
+              <w:rPr>
+                <w:b/>
+                <w:bCs/>
+                <w:szCs w:val="22"/>
+              </w:rPr>
+              <w:t>Parcel #</w:t>
+            </w:r>
+          </w:p>
+        </w:tc>
+        <w:tc>
+          <w:tcPr>
+            <w:tcW w:w="2270" w:type="dxa"/>
+            <w:shd w:val="clear" w:color="auto" w:fill="auto"/>
+          </w:tcPr>
+          <w:p>
+            <w:pPr>
+              <w:rPr>
+                <w:b/>
+                <w:bCs/>
+                <w:szCs w:val="22"/>
+              </w:rPr>
+            </w:pPr>
+            <w:r>
+              <w:rPr>
+                <w:b/>
+                <w:bCs/>
+                <w:szCs w:val="22"/>
+              </w:rPr>
+              <w:t>Submitter &amp; Submission Date</w:t>
+            </w:r>
+          </w:p>
+        </w:tc>
+        <w:tc>
+          <w:tcPr>
+            <w:tcW w:w="1559" w:type="dxa"/>
+            <w:shd w:val="clear" w:color="auto" w:fill="auto"/>
+          </w:tcPr>
+          <w:p>
+            <w:pPr>
+              <w:jc w:val="both"/>
+              <w:rPr>
+                <w:b/>
+                <w:bCs/>
+                <w:szCs w:val="22"/>
+              </w:rPr>
+            </w:pPr>
+            <w:r>
+              <w:rPr>
+                <w:b/>
+                <w:bCs/>
+                <w:szCs w:val="22"/>
+              </w:rPr>
+              <w:t>FIR &amp;</w:t>
+            </w:r>
+          </w:p>
+          <w:p>
+            <w:pPr>
+              <w:jc w:val="both"/>
+              <w:rPr>
+                <w:b/>
+                <w:bCs/>
+                <w:szCs w:val="22"/>
+              </w:rPr>
+            </w:pPr>
+            <w:r>
+              <w:rPr>
+                <w:b/>
+                <w:bCs/>
+                <w:szCs w:val="22"/>
+              </w:rPr>
+              <w:t xml:space="preserve"> PS</w:t>
+            </w:r>
+          </w:p>
+        </w:tc>
+        <w:tc>
+          <w:tcPr>
+            <w:tcW w:w="5161" w:type="dxa"/>
+            <w:shd w:val="clear" w:color="auto" w:fill="auto"/>
+          </w:tcPr>
+          <w:p>
+            <w:pPr>
+              <w:jc w:val="both"/>
+              <w:rPr>
+                <w:b/>
+                <w:bCs/>
+                <w:szCs w:val="22"/>
+              </w:rPr>
+            </w:pPr>
+            <w:r>
+              <w:rPr>
+                <w:b/>
+                <w:bCs/>
+                <w:szCs w:val="22"/>
+              </w:rPr>
+              <w:t>Evidence Details</w:t>
+            </w:r>
+          </w:p>
+          <w:p>
+            <w:pPr>
+              <w:jc w:val="both"/>
+              <w:rPr>
+                <w:b/>
+                <w:bCs/>
+                <w:szCs w:val="22"/>
+              </w:rPr>
+            </w:pPr>
+            <w:r>
+              <w:rPr>
+                <w:b/>
+                <w:bCs/>
+                <w:szCs w:val="22"/>
+              </w:rPr>
+              <w:t>Item #</w:t>
+            </w:r>
+          </w:p>
+        </w:tc>
+      </w:tr>
+    </w:tbl>
+    <w:p>
+      <w:pPr>
+        <w:jc w:val="both"/>
+        <w:rPr>
+          <w:bCs/>
+          <w:sz w:val="18"/>
+          <w:szCs w:val="18"/>
+        </w:rPr>
+      </w:pPr>
+    </w:p>
+    <w:tbl>
+      <w:tblPr>
+        <w:tblW w:w="0" w:type="auto"/>
+        <w:tblBorders>
+          <w:top w:val="single" w:sz="4" w:space="0" w:color="auto"/>
+          <w:left w:val="single" w:sz="4" w:space="0" w:color="auto"/>
+          <w:bottom w:val="single" w:sz="4" w:space="0" w:color="auto"/>
+          <w:right w:val="single" w:sz="4" w:space="0" w:color="auto"/>
+          <w:insideH w:val="single" w:sz="4" w:space="0" w:color="auto"/>
+          <w:insideV w:val="single" w:sz="4" w:space="0" w:color="auto"/>
+        </w:tblBorders>
+        <w:tblLook w:val="04A0" w:firstRow="1" w:lastRow="0" w:firstColumn="1" w:lastColumn="0" w:noHBand="0" w:noVBand="1"/>
+      </w:tblPr>
+      <w:tblGrid>
+        <w:gridCol w:w="1973"/>
+        <w:gridCol w:w="2553"/>
+        <w:gridCol w:w="4656"/>
+      </w:tblGrid>
+      <w:tr>
+        <w:tc>
+          <w:tcPr>
+            <w:tcW w:w="2065" w:type="dxa"/>
+            <w:shd w:val="clear" w:color="auto" w:fill="auto"/>
+          </w:tcPr>
+          <w:p>
+            <w:pPr>
+              <w:jc w:val="both"/>
+              <w:rPr>
+                <w:b/>
+                <w:bCs/>
+                <w:szCs w:val="22"/>
+              </w:rPr>
+            </w:pPr>
+            <w:r>
+              <w:rPr>
+                <w:rFonts w:eastAsia="Calibri"/>
+                <w:b/>
+                <w:szCs w:val="22"/>
+              </w:rPr>
+              <w:t>Analysis Start Date</w:t>
+            </w:r>
+          </w:p>
+        </w:tc>
+        <w:tc>
+          <w:tcPr>
+            <w:tcW w:w="2700" w:type="dxa"/>
+            <w:shd w:val="clear" w:color="auto" w:fill="auto"/>
+          </w:tcPr>
+          <w:p>
+            <w:pPr>
+              <w:jc w:val="both"/>
+              <w:rPr>
+                <w:b/>
+                <w:bCs/>
+                <w:szCs w:val="22"/>
+              </w:rPr>
+            </w:pPr>
+            <w:r>
+              <w:rPr>
+                <w:rFonts w:eastAsia="Calibri"/>
+                <w:b/>
+                <w:szCs w:val="22"/>
+              </w:rPr>
+              <w:t xml:space="preserve">Analysis </w:t>
+            </w:r>
+            <w:r>
+              <w:rPr>
+                <w:rFonts w:eastAsia="Calibri"/>
+                <w:b/>
+                <w:szCs w:val="22"/>
+              </w:rPr>
+              <w:t>Completion Date</w:t>
+            </w:r>
+          </w:p>
+        </w:tc>
+        <w:tc>
+          <w:tcPr>
+            <w:tcW w:w="5040" w:type="dxa"/>
+            <w:shd w:val="clear" w:color="auto" w:fill="auto"/>
+          </w:tcPr>
+          <w:p>
+            <w:pPr>
+              <w:jc w:val="both"/>
+              <w:rPr>
+                <w:b/>
+                <w:bCs/>
+                <w:szCs w:val="22"/>
+              </w:rPr>
+            </w:pPr>
+            <w:r>
+              <w:rPr>
+                <w:rFonts w:eastAsia="Calibri"/>
+                <w:b/>
+                <w:szCs w:val="22"/>
+              </w:rPr>
+              <w:t>Examination Method/ Tests Performed</w:t>
+            </w:r>
+          </w:p>
+        </w:tc>
+      </w:tr>
+      <w:tr>
+        <w:tc>
+          <w:tcPr>
+            <w:tcW w:w="2065" w:type="dxa"/>
+            <w:shd w:val="clear" w:color="auto" w:fill="auto"/>
+            <w:vAlign w:val="center"/>
+          </w:tcPr>
+          <w:p>
+            <w:pPr>
+              <w:rPr>
+                <w:bCs/>
+                <w:szCs w:val="22"/>
+                <w:lang w:val="en-PK"/>
+              </w:rPr>
+            </w:pPr>
+            <w:r>
+              <w:rPr>
+                <w:bCs/>
+                <w:szCs w:val="22"/>
+                <w:lang w:val="en-PK"/>
+              </w:rPr>
+              <w:t>10.02.2022</w:t>
+            </w:r>
+          </w:p>
+        </w:tc>
+        <w:tc>
+          <w:tcPr>
+            <w:tcW w:w="2700" w:type="dxa"/>
+            <w:shd w:val="clear" w:color="auto" w:fill="auto"/>
+            <w:vAlign w:val="center"/>
+          </w:tcPr>
+          <w:p>
+            <w:pPr>
+              <w:rPr>
+                <w:bCs/>
+                <w:szCs w:val="22"/>
+              </w:rPr>
+            </w:pPr>
+          </w:p>
+        </w:tc>
+        <w:tc>
+          <w:tcPr>
+            <w:tcW w:w="5040" w:type="dxa"/>
+            <w:shd w:val="clear" w:color="auto" w:fill="auto"/>
+            <w:vAlign w:val="center"/>
+          </w:tcPr>
+          <w:p>
+            <w:pPr>
+              <w:rPr>
+                <w:bCs/>
+                <w:szCs w:val="22"/>
+              </w:rPr>
+            </w:pPr>
+            <w:r>
+              <w:rPr>
+                <w:rFonts w:eastAsia="Calibri"/>
+                <w:szCs w:val="22"/>
+              </w:rPr>
+              <w:t>Physical Examination, Test Firing and Comparison Microscopy</w:t>
+            </w:r>
+          </w:p>
+        </w:tc>
+      </w:tr>
+    </w:tbl>
+    <w:p>
+      <w:pPr>
+        <w:jc w:val="both"/>
+        <w:rPr>
+          <w:bCs/>
+          <w:sz w:val="20"/>
+          <w:szCs w:val="20"/>
+        </w:rPr>
+      </w:pPr>
+    </w:p>
+    <w:p>
+      <w:pPr>
+        <w:rPr>
+          <w:rFonts w:eastAsia="Calibri"/>
+          <w:b/>
+          <w:szCs w:val="22"/>
+          <w:u w:val="single"/>
+        </w:rPr>
+      </w:pPr>
+      <w:r>
+        <w:rPr>
+          <w:rFonts w:eastAsia="Calibri"/>
+          <w:b/>
+          <w:szCs w:val="22"/>
+          <w:u w:val="single"/>
+        </w:rPr>
+        <w:t>Details of Results and Conclusions Based on Test(s) Performed:</w:t>
+      </w:r>
+    </w:p>
+    <w:p>
+      <w:pPr>
+        <w:pStyle w:val="ListParagraph"/>
+        <w:numPr>
+          <w:ilvl w:val="0"/>
+          <w:numId w:val="2"/>
+        </w:numPr>
+        <w:autoSpaceDE w:val="0"/>
+        <w:autoSpaceDN w:val="0"/>
+        <w:adjustRightInd w:val="0"/>
+        <w:spacing w:after="0" w:line="240" w:lineRule="auto"/>
+        <w:jc w:val="both"/>
+        <w:rPr>
+          <w:rFonts w:asciiTheme="majorBidi" w:hAnsiTheme="majorBidi" w:cstheme="majorBidi"/>
+        </w:rPr>
+      </w:pPr>
+      <w:r>
+        <w:rPr>
+          <w:rFonts w:asciiTheme="majorBidi" w:hAnsiTheme="majorBidi" w:cstheme="majorBidi"/>
+        </w:rPr>
+        <w:t xml:space="preserve">The item </w:t>
+      </w:r>
+      <w:r>
+        <w:rPr>
+          <w:rFonts w:asciiTheme="majorBidi" w:hAnsiTheme="majorBidi" w:cstheme="majorBidi"/>
+          <w:noProof/>
+        </w:rPr>
+        <w:t>P1</w:t>
+      </w:r>
+      <w:r>
+        <w:rPr>
+          <w:rFonts w:asciiTheme="majorBidi" w:hAnsiTheme="majorBidi" w:cstheme="majorBidi"/>
+        </w:rPr>
+        <w:t xml:space="preserve"> pistol was examined and found to be in mechanical operating condition. </w:t>
+      </w:r>
+    </w:p>
+    <w:p>
+      <w:pPr>
+        <w:pStyle w:val="ListParagraph"/>
+        <w:numPr>
+          <w:ilvl w:val="0"/>
+          <w:numId w:val="2"/>
+        </w:numPr>
+        <w:autoSpaceDE w:val="0"/>
+        <w:autoSpaceDN w:val="0"/>
+        <w:adjustRightInd w:val="0"/>
+        <w:spacing w:after="0" w:line="240" w:lineRule="auto"/>
+        <w:jc w:val="both"/>
+        <w:rPr>
+          <w:rFonts w:asciiTheme="majorBidi" w:hAnsiTheme="majorBidi" w:cstheme="majorBidi"/>
+        </w:rPr>
+      </w:pPr>
+      <w:r>
+        <w:rPr>
+          <w:rFonts w:asciiTheme="majorBidi" w:hAnsiTheme="majorBidi" w:cstheme="majorBidi"/>
+        </w:rPr>
+        <w:t xml:space="preserve">The items </w:t>
+      </w:r>
+      <w:r>
+        <w:rPr>
+          <w:rFonts w:asciiTheme="majorBidi" w:hAnsiTheme="majorBidi" w:cstheme="majorBidi"/>
+          <w:noProof/>
+        </w:rPr>
+        <w:t>C1-C7</w:t>
+      </w:r>
+      <w:r>
+        <w:rPr>
+          <w:rFonts w:asciiTheme="majorBidi" w:hAnsiTheme="majorBidi" w:cstheme="majorBidi"/>
+        </w:rPr>
+        <w:t xml:space="preserve"> cartridge cases were identified as having been fired in the item </w:t>
+      </w:r>
+      <w:r>
+        <w:rPr>
+          <w:rFonts w:asciiTheme="majorBidi" w:hAnsiTheme="majorBidi" w:cstheme="majorBidi"/>
+          <w:noProof/>
+        </w:rPr>
+        <w:t>P1</w:t>
+      </w:r>
+      <w:r>
+        <w:rPr>
+          <w:rFonts w:asciiTheme="majorBidi" w:hAnsiTheme="majorBidi" w:cstheme="majorBidi"/>
+        </w:rPr>
+        <w:t xml:space="preserve"> pistol.</w:t>
+      </w:r>
+    </w:p>
+    <w:p>
+      <w:pPr>
+        <w:pStyle w:val="ListParagraph"/>
+        <w:numPr>
+          <w:ilvl w:val="0"/>
+          <w:numId w:val="2"/>
+        </w:numPr>
+        <w:autoSpaceDE w:val="0"/>
+        <w:autoSpaceDN w:val="0"/>
+        <w:adjustRightInd w:val="0"/>
+        <w:spacing w:after="0" w:line="240" w:lineRule="auto"/>
+        <w:jc w:val="both"/>
+        <w:rPr>
+          <w:rFonts w:asciiTheme="majorBidi" w:hAnsiTheme="majorBidi" w:cstheme="majorBidi"/>
+        </w:rPr>
+      </w:pPr>
+      <w:r>
+        <w:rPr>
+          <w:rFonts w:asciiTheme="majorBidi" w:hAnsiTheme="majorBidi" w:cstheme="majorBidi"/>
+        </w:rPr>
+        <w:t xml:space="preserve">Because of differences in individual characteristics, the items </w:t>
+      </w:r>
+      <w:r>
+        <w:rPr>
+          <w:rFonts w:asciiTheme="majorBidi" w:hAnsiTheme="majorBidi" w:cstheme="majorBidi"/>
+          <w:noProof/>
+        </w:rPr>
+        <w:t>C1-C7</w:t>
+      </w:r>
+      <w:r>
+        <w:rPr>
+          <w:rFonts w:asciiTheme="majorBidi" w:hAnsiTheme="majorBidi" w:cstheme="majorBidi"/>
+        </w:rPr>
+        <w:t xml:space="preserve"> cartridge cases could not have been fired in the item </w:t>
+      </w:r>
+      <w:r>
+        <w:rPr>
+          <w:rFonts w:asciiTheme="majorBidi" w:hAnsiTheme="majorBidi" w:cstheme="majorBidi"/>
+          <w:noProof/>
+        </w:rPr>
+        <w:t>P1</w:t>
+      </w:r>
+      <w:r>
+        <w:rPr>
+          <w:rFonts w:asciiTheme="majorBidi" w:hAnsiTheme="majorBidi" w:cstheme="majorBidi"/>
+        </w:rPr>
+        <w:t xml:space="preserve"> pistol.</w:t>
+      </w:r>
+    </w:p>
+    <w:p>
+      <w:pPr>
+        <w:pStyle w:val="ListParagraph"/>
+        <w:numPr>
+          <w:ilvl w:val="0"/>
+          <w:numId w:val="2"/>
+        </w:numPr>
+        <w:autoSpaceDE w:val="0"/>
+        <w:autoSpaceDN w:val="0"/>
+        <w:adjustRightInd w:val="0"/>
+        <w:spacing w:after="0" w:line="240" w:lineRule="auto"/>
+        <w:jc w:val="both"/>
+        <w:rPr>
+          <w:rFonts w:asciiTheme="majorBidi" w:hAnsiTheme="majorBidi" w:cstheme="majorBidi"/>
+        </w:rPr>
+      </w:pPr>
+      <w:r>
+        <w:rPr>
+          <w:rFonts w:asciiTheme="majorBidi" w:hAnsiTheme="majorBidi" w:cstheme="majorBidi"/>
+        </w:rPr>
+        <w:t xml:space="preserve">Because of the lack of sufficient suitable corresponding microscopic markings, it was not possible to identify or eliminate the items </w:t>
+      </w:r>
+      <w:r>
+        <w:rPr>
+          <w:rFonts w:asciiTheme="majorBidi" w:hAnsiTheme="majorBidi" w:cstheme="majorBidi"/>
+          <w:noProof/>
+        </w:rPr>
+        <w:t>C1-C7</w:t>
+      </w:r>
+      <w:r>
+        <w:rPr>
+          <w:rFonts w:asciiTheme="majorBidi" w:hAnsiTheme="majorBidi" w:cstheme="majorBidi"/>
+        </w:rPr>
+        <w:t xml:space="preserve"> cartridge cases as having been fired in the item </w:t>
+      </w:r>
+      <w:r>
+        <w:rPr>
+          <w:rFonts w:asciiTheme="majorBidi" w:hAnsiTheme="majorBidi" w:cstheme="majorBidi"/>
+          <w:noProof/>
+        </w:rPr>
+        <w:t>P1</w:t>
+      </w:r>
+      <w:r>
+        <w:rPr>
+          <w:rFonts w:asciiTheme="majorBidi" w:hAnsiTheme="majorBidi" w:cstheme="majorBidi"/>
+        </w:rPr>
+        <w:t xml:space="preserve"> pistol.</w:t>
+      </w:r>
+    </w:p>
+    <w:p>
+      <w:pPr>
+        <w:autoSpaceDE w:val="0"/>
+        <w:autoSpaceDN w:val="0"/>
+        <w:adjustRightInd w:val="0"/>
+        <w:jc w:val="both"/>
+        <w:rPr>
+          <w:b/>
+          <w:i/>
+          <w:sz w:val="6"/>
+          <w:szCs w:val="6"/>
+        </w:rPr>
+      </w:pPr>
+    </w:p>
+    <w:p>
+      <w:pPr>
+        <w:autoSpaceDE w:val="0"/>
+        <w:autoSpaceDN w:val="0"/>
+        <w:adjustRightInd w:val="0"/>
+        <w:jc w:val="both"/>
+        <w:rPr>
+          <w:b/>
+          <w:i/>
+          <w:szCs w:val="22"/>
+        </w:rPr>
+      </w:pPr>
+      <w:r>
+        <w:rPr>
+          <w:b/>
+          <w:i/>
+          <w:szCs w:val="22"/>
+        </w:rPr>
+        <w:t xml:space="preserve">Note: The results in this report relate only to the item(s) as received and tested. Each received item is marked with case number, item number and duly signed. </w:t>
+      </w:r>
+    </w:p>
+    <w:p>
+      <w:pPr>
+        <w:autoSpaceDE w:val="0"/>
+        <w:autoSpaceDN w:val="0"/>
+        <w:adjustRightInd w:val="0"/>
+        <w:jc w:val="both"/>
+        <w:rPr>
+          <w:b/>
+          <w:sz w:val="8"/>
+          <w:szCs w:val="8"/>
+          <w:u w:val="single"/>
+        </w:rPr>
+      </w:pPr>
+    </w:p>
+    <w:p>
+      <w:pPr>
+        <w:autoSpaceDE w:val="0"/>
+        <w:autoSpaceDN w:val="0"/>
+        <w:adjustRightInd w:val="0"/>
+        <w:jc w:val="both"/>
+        <w:rPr>
+          <w:b/>
+          <w:i/>
+          <w:szCs w:val="22"/>
+        </w:rPr>
+      </w:pPr>
+      <w:r>
+        <w:rPr>
+          <w:b/>
+          <w:szCs w:val="22"/>
+          <w:u w:val="single"/>
+        </w:rPr>
+        <w:t>Disposition of Evidence:</w:t>
+      </w:r>
+    </w:p>
+    <w:p>
+      <w:pPr>
+        <w:autoSpaceDE w:val="0"/>
+        <w:autoSpaceDN w:val="0"/>
+        <w:adjustRightInd w:val="0"/>
+        <w:jc w:val="both"/>
+        <w:rPr>
+          <w:szCs w:val="22"/>
+        </w:rPr>
+      </w:pPr>
+      <w:r>
+        <w:rPr>
+          <w:szCs w:val="22"/>
+        </w:rPr>
+        <w:t>The case property/ evidence may be received by the responsible official of your office on submitting authorization letter/docket within 15 days after the receipt of this report.  Ammunition components should be maintained for possible future examinations.</w:t>
+      </w:r>
+    </w:p>
+    <w:p>
+      <w:pPr>
+        <w:autoSpaceDE w:val="0"/>
+        <w:autoSpaceDN w:val="0"/>
+        <w:adjustRightInd w:val="0"/>
+        <w:jc w:val="both"/>
+        <w:rPr>
+          <w:sz w:val="8"/>
+          <w:szCs w:val="8"/>
+        </w:rPr>
+      </w:pPr>
+    </w:p>
+    <w:p>
+      <w:pPr>
+        <w:ind w:left="2880" w:firstLine="720"/>
+        <w:rPr>
+          <w:b/>
+          <w:szCs w:val="22"/>
+        </w:rPr>
+      </w:pPr>
+      <w:r>
+        <w:rPr>
+          <w:b/>
+          <w:szCs w:val="22"/>
+        </w:rPr>
+        <w:t>X…..End of Report…..X</w:t>
       </w:r>
     </w:p>
     <w:sectPr>
@@ -99,29 +1022,14 @@
       <w:rPr>
         <w:szCs w:val="22"/>
       </w:rPr>
-      <w:t xml:space="preserve"> Reviewed by: __________________ </w:t>
-    </w:r>
-    <w:proofErr w:type="gramStart"/>
-    <w:r>
-      <w:rPr>
-        <w:szCs w:val="22"/>
-      </w:rPr>
-      <w:t>Date:</w:t>
+      <w:t xml:space="preserve"> Reviewed by: __________________ Date:</w:t>
     </w:r>
     <w:r>
       <w:rPr>
         <w:szCs w:val="22"/>
         <w:lang w:val="en-PK"/>
       </w:rPr>
-      <w:t>_</w:t>
-    </w:r>
-    <w:proofErr w:type="gramEnd"/>
-    <w:r>
-      <w:rPr>
-        <w:szCs w:val="22"/>
-        <w:lang w:val="en-PK"/>
-      </w:rPr>
-      <w:t>__________</w:t>
+      <w:t>___________</w:t>
     </w:r>
     <w:r>
       <w:rPr>
@@ -500,29 +1408,14 @@
       <w:rPr>
         <w:szCs w:val="22"/>
       </w:rPr>
-      <w:t xml:space="preserve"> Reviewed by: __________________ </w:t>
-    </w:r>
-    <w:proofErr w:type="gramStart"/>
-    <w:r>
-      <w:rPr>
-        <w:szCs w:val="22"/>
-      </w:rPr>
-      <w:t>Date:</w:t>
+      <w:t xml:space="preserve"> Reviewed by: __________________ Date:</w:t>
     </w:r>
     <w:r>
       <w:rPr>
         <w:szCs w:val="22"/>
         <w:lang w:val="en-PK"/>
       </w:rPr>
-      <w:t>_</w:t>
-    </w:r>
-    <w:proofErr w:type="gramEnd"/>
-    <w:r>
-      <w:rPr>
-        <w:szCs w:val="22"/>
-        <w:lang w:val="en-PK"/>
-      </w:rPr>
-      <w:t>__________</w:t>
+      <w:t>___________</w:t>
     </w:r>
     <w:r>
       <w:rPr>
@@ -983,8 +1876,124 @@
       </w:rPr>
     </w:lvl>
   </w:abstractNum>
+  <w:abstractNum w:abstractNumId="1" w15:restartNumberingAfterBreak="1">
+    <w:nsid w:val="67586BA8"/>
+    <w:multiLevelType w:val="hybridMultilevel"/>
+    <w:tmpl w:val="F96E883A"/>
+    <w:lvl w:ilvl="0" w:tplc="04090001">
+      <w:start w:val="1"/>
+      <w:numFmt w:val="bullet"/>
+      <w:lvlText w:val=""/>
+      <w:lvlJc w:val="left"/>
+      <w:pPr>
+        <w:ind w:left="720" w:hanging="360"/>
+      </w:pPr>
+      <w:rPr>
+        <w:rFonts w:ascii="Symbol" w:hAnsi="Symbol" w:hint="default"/>
+      </w:rPr>
+    </w:lvl>
+    <w:lvl w:ilvl="1" w:tplc="04090003" w:tentative="1">
+      <w:start w:val="1"/>
+      <w:numFmt w:val="bullet"/>
+      <w:lvlText w:val="o"/>
+      <w:lvlJc w:val="left"/>
+      <w:pPr>
+        <w:ind w:left="1440" w:hanging="360"/>
+      </w:pPr>
+      <w:rPr>
+        <w:rFonts w:ascii="Courier New" w:hAnsi="Courier New" w:cs="Courier New" w:hint="default"/>
+      </w:rPr>
+    </w:lvl>
+    <w:lvl w:ilvl="2" w:tplc="04090005" w:tentative="1">
+      <w:start w:val="1"/>
+      <w:numFmt w:val="bullet"/>
+      <w:lvlText w:val=""/>
+      <w:lvlJc w:val="left"/>
+      <w:pPr>
+        <w:ind w:left="2160" w:hanging="360"/>
+      </w:pPr>
+      <w:rPr>
+        <w:rFonts w:ascii="Wingdings" w:hAnsi="Wingdings" w:hint="default"/>
+      </w:rPr>
+    </w:lvl>
+    <w:lvl w:ilvl="3" w:tplc="04090001" w:tentative="1">
+      <w:start w:val="1"/>
+      <w:numFmt w:val="bullet"/>
+      <w:lvlText w:val=""/>
+      <w:lvlJc w:val="left"/>
+      <w:pPr>
+        <w:ind w:left="2880" w:hanging="360"/>
+      </w:pPr>
+      <w:rPr>
+        <w:rFonts w:ascii="Symbol" w:hAnsi="Symbol" w:hint="default"/>
+      </w:rPr>
+    </w:lvl>
+    <w:lvl w:ilvl="4" w:tplc="04090003" w:tentative="1">
+      <w:start w:val="1"/>
+      <w:numFmt w:val="bullet"/>
+      <w:lvlText w:val="o"/>
+      <w:lvlJc w:val="left"/>
+      <w:pPr>
+        <w:ind w:left="3600" w:hanging="360"/>
+      </w:pPr>
+      <w:rPr>
+        <w:rFonts w:ascii="Courier New" w:hAnsi="Courier New" w:cs="Courier New" w:hint="default"/>
+      </w:rPr>
+    </w:lvl>
+    <w:lvl w:ilvl="5" w:tplc="04090005" w:tentative="1">
+      <w:start w:val="1"/>
+      <w:numFmt w:val="bullet"/>
+      <w:lvlText w:val=""/>
+      <w:lvlJc w:val="left"/>
+      <w:pPr>
+        <w:ind w:left="4320" w:hanging="360"/>
+      </w:pPr>
+      <w:rPr>
+        <w:rFonts w:ascii="Wingdings" w:hAnsi="Wingdings" w:hint="default"/>
+      </w:rPr>
+    </w:lvl>
+    <w:lvl w:ilvl="6" w:tplc="04090001" w:tentative="1">
+      <w:start w:val="1"/>
+      <w:numFmt w:val="bullet"/>
+      <w:lvlText w:val=""/>
+      <w:lvlJc w:val="left"/>
+      <w:pPr>
+        <w:ind w:left="5040" w:hanging="360"/>
+      </w:pPr>
+      <w:rPr>
+        <w:rFonts w:ascii="Symbol" w:hAnsi="Symbol" w:hint="default"/>
+      </w:rPr>
+    </w:lvl>
+    <w:lvl w:ilvl="7" w:tplc="04090003" w:tentative="1">
+      <w:start w:val="1"/>
+      <w:numFmt w:val="bullet"/>
+      <w:lvlText w:val="o"/>
+      <w:lvlJc w:val="left"/>
+      <w:pPr>
+        <w:ind w:left="5760" w:hanging="360"/>
+      </w:pPr>
+      <w:rPr>
+        <w:rFonts w:ascii="Courier New" w:hAnsi="Courier New" w:cs="Courier New" w:hint="default"/>
+      </w:rPr>
+    </w:lvl>
+    <w:lvl w:ilvl="8" w:tplc="04090005" w:tentative="1">
+      <w:start w:val="1"/>
+      <w:numFmt w:val="bullet"/>
+      <w:lvlText w:val=""/>
+      <w:lvlJc w:val="left"/>
+      <w:pPr>
+        <w:ind w:left="6480" w:hanging="360"/>
+      </w:pPr>
+      <w:rPr>
+        <w:rFonts w:ascii="Wingdings" w:hAnsi="Wingdings" w:hint="default"/>
+      </w:rPr>
+    </w:lvl>
+  </w:abstractNum>
   <w:num w:numId="1">
     <w:abstractNumId w:val="0"/>
+  </w:num>
+  <w:num w:numId="2">
+    <w:abstractNumId w:val="1"/>
   </w:num>
 </w:numbering>
 </file>
@@ -1717,6 +2726,22 @@
       <w:lang w:val="en-US"/>
     </w:rPr>
   </w:style>
+  <w:style w:type="paragraph" w:styleId="ListParagraph">
+    <w:name w:val="List Paragraph"/>
+    <w:basedOn w:val="Normal"/>
+    <w:uiPriority w:val="34"/>
+    <w:qFormat/>
+    <w:rsid w:val="00524D50"/>
+    <w:pPr>
+      <w:spacing w:before="0" w:after="200" w:line="276" w:lineRule="auto"/>
+      <w:ind w:left="720"/>
+      <w:contextualSpacing/>
+    </w:pPr>
+    <w:rPr>
+      <w:rFonts w:ascii="Calibri" w:eastAsia="Calibri" w:hAnsi="Calibri"/>
+      <w:szCs w:val="22"/>
+    </w:rPr>
+  </w:style>
 </w:styles>
 </file>
 

</xml_diff>

<commit_message>
paragraph 1 is now being used from template to create report
</commit_message>
<xml_diff>
--- a/modules/templates/template.docx
+++ b/modules/templates/template.docx
@@ -204,72 +204,6 @@
           <w:szCs w:val="22"/>
         </w:rPr>
         <w:t>as</w:t>
-      </w:r>
-      <w:r>
-        <w:rPr>
-          <w:bCs/>
-          <w:szCs w:val="22"/>
-        </w:rPr>
-        <w:t xml:space="preserve"> submitted along with the request of </w:t>
-      </w:r>
-      <w:r>
-        <w:rPr>
-          <w:noProof/>
-          <w:szCs w:val="22"/>
-        </w:rPr>
-        <w:t>DPO</w:t>
-      </w:r>
-      <w:r>
-        <w:rPr>
-          <w:noProof/>
-          <w:szCs w:val="22"/>
-        </w:rPr>
-        <w:t xml:space="preserve">, </w:t>
-      </w:r>
-      <w:r>
-        <w:rPr>
-          <w:noProof/>
-          <w:szCs w:val="22"/>
-        </w:rPr>
-        <w:t>Jhelum</w:t>
-      </w:r>
-      <w:r>
-        <w:rPr>
-          <w:bCs/>
-          <w:szCs w:val="22"/>
-        </w:rPr>
-        <w:t xml:space="preserve"> for </w:t>
-      </w:r>
-      <w:r>
-        <w:rPr>
-          <w:b/>
-          <w:bCs/>
-          <w:szCs w:val="22"/>
-        </w:rPr>
-        <w:t>Comparison of Cartridge Case</w:t>
-      </w:r>
-      <w:r>
-        <w:rPr>
-          <w:b/>
-          <w:bCs/>
-          <w:szCs w:val="22"/>
-        </w:rPr>
-        <w:t>s</w:t>
-      </w:r>
-      <w:r>
-        <w:rPr>
-          <w:b/>
-          <w:bCs/>
-          <w:szCs w:val="22"/>
-        </w:rPr>
-        <w:t xml:space="preserve"> with Submitted Firearm and Functionality Testing</w:t>
-      </w:r>
-      <w:r>
-        <w:rPr>
-          <w:bCs/>
-          <w:szCs w:val="22"/>
-        </w:rPr>
-        <w:t>.</w:t>
       </w:r>
     </w:p>
     <w:p>

</xml_diff>

<commit_message>
table evidence details is now being used from template
</commit_message>
<xml_diff>
--- a/modules/templates/template.docx
+++ b/modules/templates/template.docx
@@ -232,8 +232,8 @@
       </w:tblPr>
       <w:tblGrid>
         <w:gridCol w:w="815"/>
-        <w:gridCol w:w="2270"/>
-        <w:gridCol w:w="1559"/>
+        <w:gridCol w:w="1874"/>
+        <w:gridCol w:w="1955"/>
         <w:gridCol w:w="5161"/>
       </w:tblGrid>
       <w:tr>
@@ -263,7 +263,7 @@
         </w:tc>
         <w:tc>
           <w:tcPr>
-            <w:tcW w:w="2270" w:type="dxa"/>
+            <w:tcW w:w="1874" w:type="dxa"/>
             <w:shd w:val="clear" w:color="auto" w:fill="auto"/>
           </w:tcPr>
           <w:p>
@@ -286,7 +286,7 @@
         </w:tc>
         <w:tc>
           <w:tcPr>
-            <w:tcW w:w="1559" w:type="dxa"/>
+            <w:tcW w:w="1955" w:type="dxa"/>
             <w:shd w:val="clear" w:color="auto" w:fill="auto"/>
           </w:tcPr>
           <w:p>
@@ -868,7 +868,23 @@
           <w:b/>
           <w:szCs w:val="22"/>
         </w:rPr>
-        <w:t>X…..End of Report…..X</w:t>
+        <w:t>X</w:t>
+      </w:r>
+      <w:proofErr w:type="gramStart"/>
+      <w:r>
+        <w:rPr>
+          <w:b/>
+          <w:szCs w:val="22"/>
+        </w:rPr>
+        <w:t>…..</w:t>
+      </w:r>
+      <w:proofErr w:type="gramEnd"/>
+      <w:r>
+        <w:rPr>
+          <w:b/>
+          <w:szCs w:val="22"/>
+        </w:rPr>
+        <w:t>End of Report…..X</w:t>
       </w:r>
     </w:p>
     <w:sectPr>
@@ -956,14 +972,29 @@
       <w:rPr>
         <w:szCs w:val="22"/>
       </w:rPr>
-      <w:t xml:space="preserve"> Reviewed by: __________________ Date:</w:t>
+      <w:t xml:space="preserve"> Reviewed by: __________________ </w:t>
+    </w:r>
+    <w:proofErr w:type="gramStart"/>
+    <w:r>
+      <w:rPr>
+        <w:szCs w:val="22"/>
+      </w:rPr>
+      <w:t>Date:</w:t>
     </w:r>
     <w:r>
       <w:rPr>
         <w:szCs w:val="22"/>
         <w:lang w:val="en-PK"/>
       </w:rPr>
-      <w:t>___________</w:t>
+      <w:t>_</w:t>
+    </w:r>
+    <w:proofErr w:type="gramEnd"/>
+    <w:r>
+      <w:rPr>
+        <w:szCs w:val="22"/>
+        <w:lang w:val="en-PK"/>
+      </w:rPr>
+      <w:t>__________</w:t>
     </w:r>
     <w:r>
       <w:rPr>
@@ -1342,14 +1373,29 @@
       <w:rPr>
         <w:szCs w:val="22"/>
       </w:rPr>
-      <w:t xml:space="preserve"> Reviewed by: __________________ Date:</w:t>
+      <w:t xml:space="preserve"> Reviewed by: __________________ </w:t>
+    </w:r>
+    <w:proofErr w:type="gramStart"/>
+    <w:r>
+      <w:rPr>
+        <w:szCs w:val="22"/>
+      </w:rPr>
+      <w:t>Date:</w:t>
     </w:r>
     <w:r>
       <w:rPr>
         <w:szCs w:val="22"/>
         <w:lang w:val="en-PK"/>
       </w:rPr>
-      <w:t>___________</w:t>
+      <w:t>_</w:t>
+    </w:r>
+    <w:proofErr w:type="gramEnd"/>
+    <w:r>
+      <w:rPr>
+        <w:szCs w:val="22"/>
+        <w:lang w:val="en-PK"/>
+      </w:rPr>
+      <w:t>__________</w:t>
     </w:r>
     <w:r>
       <w:rPr>

</xml_diff>